<commit_message>
produk backlog: Page Welcome
</commit_message>
<xml_diff>
--- a/Tugas 2.docx
+++ b/Tugas 2.docx
@@ -2062,13 +2062,13 @@
       </w:tblPr>
       <w:tblGrid>
         <w:gridCol w:w="551"/>
-        <w:gridCol w:w="1147"/>
-        <w:gridCol w:w="1009"/>
-        <w:gridCol w:w="887"/>
-        <w:gridCol w:w="1027"/>
-        <w:gridCol w:w="1310"/>
-        <w:gridCol w:w="767"/>
-        <w:gridCol w:w="767"/>
+        <w:gridCol w:w="1142"/>
+        <w:gridCol w:w="1082"/>
+        <w:gridCol w:w="872"/>
+        <w:gridCol w:w="1047"/>
+        <w:gridCol w:w="1266"/>
+        <w:gridCol w:w="785"/>
+        <w:gridCol w:w="720"/>
       </w:tblGrid>
       <w:tr>
         <w:tc>
@@ -2500,7 +2500,333 @@
           </w:p>
         </w:tc>
       </w:tr>
+      <w:tr>
+        <w:trPr>
+          <w:trHeight w:val="699"/>
+        </w:trPr>
+        <w:tc>
+          <w:tcPr>
+            <w:tcW w:w="529" w:type="dxa"/>
+          </w:tcPr>
+          <w:p>
+            <w:pPr>
+              <w:rPr>
+                <w:lang w:val="en-US"/>
+              </w:rPr>
+            </w:pPr>
+            <w:r>
+              <w:rPr>
+                <w:lang w:val="en-US"/>
+              </w:rPr>
+              <w:t>002</w:t>
+            </w:r>
+          </w:p>
+        </w:tc>
+        <w:tc>
+          <w:tcPr>
+            <w:tcW w:w="1176" w:type="dxa"/>
+          </w:tcPr>
+          <w:p>
+            <w:pPr>
+              <w:rPr>
+                <w:lang w:val="en-US"/>
+              </w:rPr>
+            </w:pPr>
+            <w:proofErr w:type="spellStart"/>
+            <w:r>
+              <w:rPr>
+                <w:lang w:val="en-US"/>
+              </w:rPr>
+              <w:t>Sebagai</w:t>
+            </w:r>
+            <w:proofErr w:type="spellEnd"/>
+            <w:r>
+              <w:rPr>
+                <w:lang w:val="en-US"/>
+              </w:rPr>
+              <w:t xml:space="preserve"> user </w:t>
+            </w:r>
+            <w:proofErr w:type="spellStart"/>
+            <w:r>
+              <w:rPr>
+                <w:lang w:val="en-US"/>
+              </w:rPr>
+              <w:t>saya</w:t>
+            </w:r>
+            <w:proofErr w:type="spellEnd"/>
+            <w:r>
+              <w:rPr>
+                <w:lang w:val="en-US"/>
+              </w:rPr>
+              <w:t xml:space="preserve"> </w:t>
+            </w:r>
+            <w:proofErr w:type="spellStart"/>
+            <w:r>
+              <w:rPr>
+                <w:lang w:val="en-US"/>
+              </w:rPr>
+              <w:t>dapat</w:t>
+            </w:r>
+            <w:proofErr w:type="spellEnd"/>
+            <w:r>
+              <w:rPr>
+                <w:lang w:val="en-US"/>
+              </w:rPr>
+              <w:t xml:space="preserve"> </w:t>
+            </w:r>
+            <w:proofErr w:type="spellStart"/>
+            <w:r>
+              <w:rPr>
+                <w:lang w:val="en-US"/>
+              </w:rPr>
+              <w:t>memilih</w:t>
+            </w:r>
+            <w:proofErr w:type="spellEnd"/>
+            <w:r>
+              <w:rPr>
+                <w:lang w:val="en-US"/>
+              </w:rPr>
+              <w:t xml:space="preserve"> </w:t>
+            </w:r>
+            <w:proofErr w:type="spellStart"/>
+            <w:r>
+              <w:rPr>
+                <w:lang w:val="en-US"/>
+              </w:rPr>
+              <w:t>apakah</w:t>
+            </w:r>
+            <w:proofErr w:type="spellEnd"/>
+            <w:r>
+              <w:rPr>
+                <w:lang w:val="en-US"/>
+              </w:rPr>
+              <w:t xml:space="preserve"> </w:t>
+            </w:r>
+            <w:proofErr w:type="spellStart"/>
+            <w:r>
+              <w:rPr>
+                <w:lang w:val="en-US"/>
+              </w:rPr>
+              <w:t>saya</w:t>
+            </w:r>
+            <w:proofErr w:type="spellEnd"/>
+            <w:r>
+              <w:rPr>
+                <w:lang w:val="en-US"/>
+              </w:rPr>
+              <w:t xml:space="preserve"> owner </w:t>
+            </w:r>
+            <w:proofErr w:type="spellStart"/>
+            <w:r>
+              <w:rPr>
+                <w:lang w:val="en-US"/>
+              </w:rPr>
+              <w:lastRenderedPageBreak/>
+              <w:t>atau</w:t>
+            </w:r>
+            <w:proofErr w:type="spellEnd"/>
+            <w:r>
+              <w:rPr>
+                <w:lang w:val="en-US"/>
+              </w:rPr>
+              <w:t xml:space="preserve"> </w:t>
+            </w:r>
+            <w:proofErr w:type="spellStart"/>
+            <w:r>
+              <w:rPr>
+                <w:lang w:val="en-US"/>
+              </w:rPr>
+              <w:t>karyawan</w:t>
+            </w:r>
+            <w:proofErr w:type="spellEnd"/>
+          </w:p>
+        </w:tc>
+        <w:tc>
+          <w:tcPr>
+            <w:tcW w:w="810" w:type="dxa"/>
+          </w:tcPr>
+          <w:p>
+            <w:pPr>
+              <w:rPr>
+                <w:lang w:val="en-US"/>
+              </w:rPr>
+            </w:pPr>
+            <w:proofErr w:type="spellStart"/>
+            <w:r>
+              <w:rPr>
+                <w:lang w:val="en-US"/>
+              </w:rPr>
+              <w:lastRenderedPageBreak/>
+              <w:t>Dapat</w:t>
+            </w:r>
+            <w:proofErr w:type="spellEnd"/>
+            <w:r>
+              <w:rPr>
+                <w:lang w:val="en-US"/>
+              </w:rPr>
+              <w:t xml:space="preserve"> </w:t>
+            </w:r>
+            <w:proofErr w:type="spellStart"/>
+            <w:r>
+              <w:rPr>
+                <w:lang w:val="en-US"/>
+              </w:rPr>
+              <w:t>memilih</w:t>
+            </w:r>
+            <w:proofErr w:type="spellEnd"/>
+            <w:r>
+              <w:rPr>
+                <w:lang w:val="en-US"/>
+              </w:rPr>
+              <w:t xml:space="preserve"> button </w:t>
+            </w:r>
+            <w:proofErr w:type="spellStart"/>
+            <w:r>
+              <w:rPr>
+                <w:lang w:val="en-US"/>
+              </w:rPr>
+              <w:t>untuk</w:t>
+            </w:r>
+            <w:proofErr w:type="spellEnd"/>
+            <w:r>
+              <w:rPr>
+                <w:lang w:val="en-US"/>
+              </w:rPr>
+              <w:t xml:space="preserve"> owner </w:t>
+            </w:r>
+            <w:proofErr w:type="spellStart"/>
+            <w:r>
+              <w:rPr>
+                <w:lang w:val="en-US"/>
+              </w:rPr>
+              <w:t>atau</w:t>
+            </w:r>
+            <w:proofErr w:type="spellEnd"/>
+            <w:r>
+              <w:rPr>
+                <w:lang w:val="en-US"/>
+              </w:rPr>
+              <w:t xml:space="preserve"> </w:t>
+            </w:r>
+            <w:proofErr w:type="spellStart"/>
+            <w:r>
+              <w:rPr>
+                <w:lang w:val="en-US"/>
+              </w:rPr>
+              <w:t>karyawan</w:t>
+            </w:r>
+            <w:proofErr w:type="spellEnd"/>
+          </w:p>
+        </w:tc>
+        <w:tc>
+          <w:tcPr>
+            <w:tcW w:w="900" w:type="dxa"/>
+          </w:tcPr>
+          <w:p>
+            <w:pPr>
+              <w:rPr>
+                <w:lang w:val="en-US"/>
+              </w:rPr>
+            </w:pPr>
+            <w:r>
+              <w:rPr>
+                <w:lang w:val="en-US"/>
+              </w:rPr>
+              <w:t>Mila</w:t>
+            </w:r>
+          </w:p>
+        </w:tc>
+        <w:tc>
+          <w:tcPr>
+            <w:tcW w:w="1080" w:type="dxa"/>
+          </w:tcPr>
+          <w:p>
+            <w:pPr>
+              <w:rPr>
+                <w:lang w:val="en-US"/>
+              </w:rPr>
+            </w:pPr>
+            <w:r>
+              <w:rPr>
+                <w:lang w:val="en-US"/>
+              </w:rPr>
+              <w:t>On progress</w:t>
+            </w:r>
+          </w:p>
+        </w:tc>
+        <w:tc>
+          <w:tcPr>
+            <w:tcW w:w="1350" w:type="dxa"/>
+          </w:tcPr>
+          <w:p>
+            <w:pPr>
+              <w:rPr>
+                <w:lang w:val="en-US"/>
+              </w:rPr>
+            </w:pPr>
+          </w:p>
+        </w:tc>
+        <w:tc>
+          <w:tcPr>
+            <w:tcW w:w="810" w:type="dxa"/>
+          </w:tcPr>
+          <w:p>
+            <w:pPr>
+              <w:rPr>
+                <w:lang w:val="en-US"/>
+              </w:rPr>
+            </w:pPr>
+            <w:r>
+              <w:rPr>
+                <w:lang w:val="en-US"/>
+              </w:rPr>
+              <w:t>30 m</w:t>
+            </w:r>
+            <w:proofErr w:type="spellStart"/>
+            <w:r>
+              <w:rPr>
+                <w:lang w:val="en-US"/>
+              </w:rPr>
+              <w:t>enit</w:t>
+            </w:r>
+            <w:proofErr w:type="spellEnd"/>
+          </w:p>
+        </w:tc>
+        <w:tc>
+          <w:tcPr>
+            <w:tcW w:w="810" w:type="dxa"/>
+          </w:tcPr>
+          <w:p>
+            <w:pPr>
+              <w:rPr>
+                <w:lang w:val="en-US"/>
+              </w:rPr>
+            </w:pPr>
+          </w:p>
+        </w:tc>
+      </w:tr>
     </w:tbl>
+    <w:p>
+      <w:pPr>
+        <w:rPr>
+          <w:lang w:val="en-US"/>
+        </w:rPr>
+      </w:pPr>
+    </w:p>
+    <w:p>
+      <w:pPr>
+        <w:rPr>
+          <w:lang w:val="en-US"/>
+        </w:rPr>
+      </w:pPr>
+    </w:p>
+    <w:p>
+      <w:pPr>
+        <w:rPr>
+          <w:lang w:val="en-US"/>
+        </w:rPr>
+      </w:pPr>
+    </w:p>
     <w:p>
       <w:pPr>
         <w:rPr>
@@ -2742,7 +3068,6 @@
               <w:rPr>
                 <w:lang w:val="en-US"/>
               </w:rPr>
-              <w:lastRenderedPageBreak/>
               <w:t>penjualan</w:t>
             </w:r>
             <w:proofErr w:type="spellEnd"/>
@@ -2874,7 +3199,6 @@
               <w:rPr>
                 <w:lang w:val="en-US"/>
               </w:rPr>
-              <w:lastRenderedPageBreak/>
               <w:t xml:space="preserve">1 </w:t>
             </w:r>
             <w:proofErr w:type="spellStart"/>
@@ -5181,6 +5505,7 @@
   <w:style w:type="character" w:default="1" w:styleId="DefaultParagraphFont">
     <w:name w:val="Default Paragraph Font"/>
     <w:uiPriority w:val="1"/>
+    <w:semiHidden/>
     <w:unhideWhenUsed/>
   </w:style>
   <w:style w:type="table" w:default="1" w:styleId="TableNormal">

</xml_diff>

<commit_message>
sprint planning : menu owner
</commit_message>
<xml_diff>
--- a/Tugas 2.docx
+++ b/Tugas 2.docx
@@ -3654,6 +3654,403 @@
           </w:p>
         </w:tc>
       </w:tr>
+      <w:tr>
+        <w:trPr>
+          <w:trHeight w:val="1034"/>
+        </w:trPr>
+        <w:tc>
+          <w:tcPr>
+            <w:tcW w:w="714" w:type="dxa"/>
+          </w:tcPr>
+          <w:p>
+            <w:pPr>
+              <w:rPr>
+                <w:lang w:val="en-US"/>
+              </w:rPr>
+            </w:pPr>
+            <w:r>
+              <w:rPr>
+                <w:lang w:val="en-US"/>
+              </w:rPr>
+              <w:t>2</w:t>
+            </w:r>
+          </w:p>
+        </w:tc>
+        <w:tc>
+          <w:tcPr>
+            <w:tcW w:w="2228" w:type="dxa"/>
+          </w:tcPr>
+          <w:p>
+            <w:pPr>
+              <w:rPr>
+                <w:lang w:val="en-US"/>
+              </w:rPr>
+            </w:pPr>
+            <w:proofErr w:type="spellStart"/>
+            <w:r>
+              <w:rPr>
+                <w:lang w:val="en-US"/>
+              </w:rPr>
+              <w:t>Sebagai</w:t>
+            </w:r>
+            <w:proofErr w:type="spellEnd"/>
+            <w:r>
+              <w:rPr>
+                <w:lang w:val="en-US"/>
+              </w:rPr>
+              <w:t xml:space="preserve"> Owner </w:t>
+            </w:r>
+            <w:proofErr w:type="spellStart"/>
+            <w:r>
+              <w:rPr>
+                <w:lang w:val="en-US"/>
+              </w:rPr>
+              <w:t>saya</w:t>
+            </w:r>
+            <w:proofErr w:type="spellEnd"/>
+            <w:r>
+              <w:rPr>
+                <w:lang w:val="en-US"/>
+              </w:rPr>
+              <w:t xml:space="preserve"> </w:t>
+            </w:r>
+            <w:proofErr w:type="spellStart"/>
+            <w:r>
+              <w:rPr>
+                <w:lang w:val="en-US"/>
+              </w:rPr>
+              <w:t>dapat</w:t>
+            </w:r>
+            <w:proofErr w:type="spellEnd"/>
+            <w:r>
+              <w:rPr>
+                <w:lang w:val="en-US"/>
+              </w:rPr>
+              <w:t xml:space="preserve"> </w:t>
+            </w:r>
+            <w:proofErr w:type="spellStart"/>
+            <w:r>
+              <w:rPr>
+                <w:lang w:val="en-US"/>
+              </w:rPr>
+              <w:t>melihat</w:t>
+            </w:r>
+            <w:proofErr w:type="spellEnd"/>
+            <w:r>
+              <w:rPr>
+                <w:lang w:val="en-US"/>
+              </w:rPr>
+              <w:t xml:space="preserve"> dan </w:t>
+            </w:r>
+            <w:proofErr w:type="spellStart"/>
+            <w:r>
+              <w:rPr>
+                <w:lang w:val="en-US"/>
+              </w:rPr>
+              <w:t>masuk</w:t>
+            </w:r>
+            <w:proofErr w:type="spellEnd"/>
+            <w:r>
+              <w:rPr>
+                <w:lang w:val="en-US"/>
+              </w:rPr>
+              <w:t xml:space="preserve"> ke </w:t>
+            </w:r>
+            <w:proofErr w:type="spellStart"/>
+            <w:r>
+              <w:rPr>
+                <w:lang w:val="en-US"/>
+              </w:rPr>
+              <w:t>semua</w:t>
+            </w:r>
+            <w:proofErr w:type="spellEnd"/>
+            <w:r>
+              <w:rPr>
+                <w:lang w:val="en-US"/>
+              </w:rPr>
+              <w:t xml:space="preserve"> menu</w:t>
+            </w:r>
+          </w:p>
+        </w:tc>
+        <w:tc>
+          <w:tcPr>
+            <w:tcW w:w="2259" w:type="dxa"/>
+          </w:tcPr>
+          <w:p>
+            <w:pPr>
+              <w:rPr>
+                <w:lang w:val="en-US"/>
+              </w:rPr>
+            </w:pPr>
+            <w:proofErr w:type="spellStart"/>
+            <w:r>
+              <w:rPr>
+                <w:lang w:val="en-US"/>
+              </w:rPr>
+              <w:t>Implementasi</w:t>
+            </w:r>
+            <w:proofErr w:type="spellEnd"/>
+            <w:r>
+              <w:rPr>
+                <w:lang w:val="en-US"/>
+              </w:rPr>
+              <w:t xml:space="preserve"> </w:t>
+            </w:r>
+            <w:proofErr w:type="gramStart"/>
+            <w:r>
+              <w:rPr>
+                <w:lang w:val="en-US"/>
+              </w:rPr>
+              <w:t xml:space="preserve">Button( </w:t>
+            </w:r>
+            <w:proofErr w:type="spellStart"/>
+            <w:r>
+              <w:rPr>
+                <w:lang w:val="en-US"/>
+              </w:rPr>
+              <w:t>tombol</w:t>
+            </w:r>
+            <w:proofErr w:type="spellEnd"/>
+            <w:proofErr w:type="gramEnd"/>
+            <w:r>
+              <w:rPr>
+                <w:lang w:val="en-US"/>
+              </w:rPr>
+              <w:t xml:space="preserve"> menu </w:t>
+            </w:r>
+            <w:proofErr w:type="spellStart"/>
+            <w:r>
+              <w:rPr>
+                <w:lang w:val="en-US"/>
+              </w:rPr>
+              <w:t>bawah</w:t>
+            </w:r>
+            <w:proofErr w:type="spellEnd"/>
+            <w:r>
+              <w:rPr>
+                <w:lang w:val="en-US"/>
+              </w:rPr>
+              <w:t>/ home)</w:t>
+            </w:r>
+          </w:p>
+          <w:p>
+            <w:pPr>
+              <w:rPr>
+                <w:lang w:val="en-US"/>
+              </w:rPr>
+            </w:pPr>
+            <w:proofErr w:type="spellStart"/>
+            <w:r>
+              <w:rPr>
+                <w:lang w:val="en-US"/>
+              </w:rPr>
+              <w:t>Implementasi</w:t>
+            </w:r>
+            <w:proofErr w:type="spellEnd"/>
+            <w:r>
+              <w:rPr>
+                <w:lang w:val="en-US"/>
+              </w:rPr>
+              <w:t xml:space="preserve"> </w:t>
+            </w:r>
+            <w:proofErr w:type="spellStart"/>
+            <w:r>
+              <w:rPr>
+                <w:lang w:val="en-US"/>
+              </w:rPr>
+              <w:t>dapat</w:t>
+            </w:r>
+            <w:proofErr w:type="spellEnd"/>
+            <w:r>
+              <w:rPr>
+                <w:lang w:val="en-US"/>
+              </w:rPr>
+              <w:t xml:space="preserve"> </w:t>
+            </w:r>
+            <w:proofErr w:type="spellStart"/>
+            <w:r>
+              <w:rPr>
+                <w:lang w:val="en-US"/>
+              </w:rPr>
+              <w:t>mengkakses</w:t>
+            </w:r>
+            <w:proofErr w:type="spellEnd"/>
+            <w:r>
+              <w:rPr>
+                <w:lang w:val="en-US"/>
+              </w:rPr>
+              <w:t xml:space="preserve"> </w:t>
+            </w:r>
+            <w:proofErr w:type="spellStart"/>
+            <w:r>
+              <w:rPr>
+                <w:lang w:val="en-US"/>
+              </w:rPr>
+              <w:t>aplikasi</w:t>
+            </w:r>
+            <w:proofErr w:type="spellEnd"/>
+            <w:r>
+              <w:rPr>
+                <w:lang w:val="en-US"/>
+              </w:rPr>
+              <w:t xml:space="preserve"> icon yang </w:t>
+            </w:r>
+            <w:proofErr w:type="spellStart"/>
+            <w:r>
+              <w:rPr>
+                <w:lang w:val="en-US"/>
+              </w:rPr>
+              <w:t>ada</w:t>
+            </w:r>
+            <w:proofErr w:type="spellEnd"/>
+            <w:r>
+              <w:rPr>
+                <w:lang w:val="en-US"/>
+              </w:rPr>
+              <w:t xml:space="preserve"> pada menu</w:t>
+            </w:r>
+          </w:p>
+          <w:p>
+            <w:pPr>
+              <w:rPr>
+                <w:lang w:val="en-US"/>
+              </w:rPr>
+            </w:pPr>
+            <w:proofErr w:type="spellStart"/>
+            <w:r>
+              <w:rPr>
+                <w:lang w:val="en-US"/>
+              </w:rPr>
+              <w:t>Implementasi</w:t>
+            </w:r>
+            <w:proofErr w:type="spellEnd"/>
+            <w:r>
+              <w:rPr>
+                <w:lang w:val="en-US"/>
+              </w:rPr>
+              <w:t xml:space="preserve"> icon </w:t>
+            </w:r>
+            <w:proofErr w:type="spellStart"/>
+            <w:r>
+              <w:rPr>
+                <w:lang w:val="en-US"/>
+              </w:rPr>
+              <w:t>profil</w:t>
+            </w:r>
+            <w:proofErr w:type="spellEnd"/>
+            <w:r>
+              <w:rPr>
+                <w:lang w:val="en-US"/>
+              </w:rPr>
+              <w:t xml:space="preserve"> yang </w:t>
+            </w:r>
+            <w:proofErr w:type="spellStart"/>
+            <w:r>
+              <w:rPr>
+                <w:lang w:val="en-US"/>
+              </w:rPr>
+              <w:t>bisa</w:t>
+            </w:r>
+            <w:proofErr w:type="spellEnd"/>
+            <w:r>
+              <w:rPr>
+                <w:lang w:val="en-US"/>
+              </w:rPr>
+              <w:t xml:space="preserve"> </w:t>
+            </w:r>
+            <w:proofErr w:type="spellStart"/>
+            <w:r>
+              <w:rPr>
+                <w:lang w:val="en-US"/>
+              </w:rPr>
+              <w:t>ke</w:t>
+            </w:r>
+            <w:proofErr w:type="spellEnd"/>
+            <w:r>
+              <w:rPr>
+                <w:lang w:val="en-US"/>
+              </w:rPr>
+              <w:t xml:space="preserve"> </w:t>
+            </w:r>
+            <w:proofErr w:type="spellStart"/>
+            <w:r>
+              <w:rPr>
+                <w:lang w:val="en-US"/>
+              </w:rPr>
+              <w:t>navigasi</w:t>
+            </w:r>
+            <w:proofErr w:type="spellEnd"/>
+            <w:r>
+              <w:rPr>
+                <w:lang w:val="en-US"/>
+              </w:rPr>
+              <w:t xml:space="preserve"> detail </w:t>
+            </w:r>
+            <w:proofErr w:type="spellStart"/>
+            <w:r>
+              <w:rPr>
+                <w:lang w:val="en-US"/>
+              </w:rPr>
+              <w:t>profil</w:t>
+            </w:r>
+            <w:proofErr w:type="spellEnd"/>
+          </w:p>
+        </w:tc>
+        <w:tc>
+          <w:tcPr>
+            <w:tcW w:w="821" w:type="dxa"/>
+          </w:tcPr>
+          <w:p>
+            <w:pPr>
+              <w:rPr>
+                <w:lang w:val="en-US"/>
+              </w:rPr>
+            </w:pPr>
+            <w:r>
+              <w:rPr>
+                <w:lang w:val="en-US"/>
+              </w:rPr>
+              <w:t>Mila</w:t>
+            </w:r>
+          </w:p>
+        </w:tc>
+        <w:tc>
+          <w:tcPr>
+            <w:tcW w:w="1616" w:type="dxa"/>
+          </w:tcPr>
+          <w:p>
+            <w:pPr>
+              <w:rPr>
+                <w:lang w:val="en-US"/>
+              </w:rPr>
+            </w:pPr>
+            <w:r>
+              <w:rPr>
+                <w:lang w:val="en-US"/>
+              </w:rPr>
+              <w:t>12jam</w:t>
+            </w:r>
+          </w:p>
+        </w:tc>
+        <w:tc>
+          <w:tcPr>
+            <w:tcW w:w="1378" w:type="dxa"/>
+          </w:tcPr>
+          <w:p>
+            <w:pPr>
+              <w:rPr>
+                <w:lang w:val="en-US"/>
+              </w:rPr>
+            </w:pPr>
+            <w:r>
+              <w:rPr>
+                <w:lang w:val="en-US"/>
+              </w:rPr>
+              <w:t>On Progress</w:t>
+            </w:r>
+          </w:p>
+        </w:tc>
+      </w:tr>
     </w:tbl>
     <w:p>
       <w:pPr>
@@ -3852,6 +4249,7 @@
               <w:rPr>
                 <w:lang w:val="en-US"/>
               </w:rPr>
+              <w:lastRenderedPageBreak/>
               <w:t>18 Mei 2023</w:t>
             </w:r>
           </w:p>

</xml_diff>

<commit_message>
produk backlog: menu owner
</commit_message>
<xml_diff>
--- a/Tugas 2.docx
+++ b/Tugas 2.docx
@@ -2073,7 +2073,7 @@
       <w:tr>
         <w:tc>
           <w:tcPr>
-            <w:tcW w:w="529" w:type="dxa"/>
+            <w:tcW w:w="551" w:type="dxa"/>
           </w:tcPr>
           <w:p>
             <w:pPr>
@@ -2091,7 +2091,7 @@
         </w:tc>
         <w:tc>
           <w:tcPr>
-            <w:tcW w:w="1176" w:type="dxa"/>
+            <w:tcW w:w="1142" w:type="dxa"/>
           </w:tcPr>
           <w:p>
             <w:pPr>
@@ -2109,7 +2109,7 @@
         </w:tc>
         <w:tc>
           <w:tcPr>
-            <w:tcW w:w="810" w:type="dxa"/>
+            <w:tcW w:w="1082" w:type="dxa"/>
           </w:tcPr>
           <w:p>
             <w:pPr>
@@ -2127,7 +2127,7 @@
         </w:tc>
         <w:tc>
           <w:tcPr>
-            <w:tcW w:w="900" w:type="dxa"/>
+            <w:tcW w:w="872" w:type="dxa"/>
           </w:tcPr>
           <w:p>
             <w:pPr>
@@ -2145,7 +2145,7 @@
         </w:tc>
         <w:tc>
           <w:tcPr>
-            <w:tcW w:w="1080" w:type="dxa"/>
+            <w:tcW w:w="1047" w:type="dxa"/>
           </w:tcPr>
           <w:p>
             <w:pPr>
@@ -2163,7 +2163,7 @@
         </w:tc>
         <w:tc>
           <w:tcPr>
-            <w:tcW w:w="1350" w:type="dxa"/>
+            <w:tcW w:w="1266" w:type="dxa"/>
           </w:tcPr>
           <w:p>
             <w:pPr>
@@ -2181,7 +2181,7 @@
         </w:tc>
         <w:tc>
           <w:tcPr>
-            <w:tcW w:w="810" w:type="dxa"/>
+            <w:tcW w:w="785" w:type="dxa"/>
           </w:tcPr>
           <w:p>
             <w:pPr>
@@ -2199,7 +2199,7 @@
         </w:tc>
         <w:tc>
           <w:tcPr>
-            <w:tcW w:w="810" w:type="dxa"/>
+            <w:tcW w:w="720" w:type="dxa"/>
           </w:tcPr>
           <w:p>
             <w:pPr>
@@ -2219,7 +2219,7 @@
       <w:tr>
         <w:tc>
           <w:tcPr>
-            <w:tcW w:w="529" w:type="dxa"/>
+            <w:tcW w:w="551" w:type="dxa"/>
           </w:tcPr>
           <w:p>
             <w:pPr>
@@ -2237,7 +2237,7 @@
         </w:tc>
         <w:tc>
           <w:tcPr>
-            <w:tcW w:w="1176" w:type="dxa"/>
+            <w:tcW w:w="1142" w:type="dxa"/>
           </w:tcPr>
           <w:p>
             <w:pPr>
@@ -2341,7 +2341,7 @@
         </w:tc>
         <w:tc>
           <w:tcPr>
-            <w:tcW w:w="810" w:type="dxa"/>
+            <w:tcW w:w="1082" w:type="dxa"/>
           </w:tcPr>
           <w:p>
             <w:pPr>
@@ -2417,7 +2417,7 @@
         </w:tc>
         <w:tc>
           <w:tcPr>
-            <w:tcW w:w="900" w:type="dxa"/>
+            <w:tcW w:w="872" w:type="dxa"/>
           </w:tcPr>
           <w:p>
             <w:pPr>
@@ -2435,7 +2435,7 @@
         </w:tc>
         <w:tc>
           <w:tcPr>
-            <w:tcW w:w="1080" w:type="dxa"/>
+            <w:tcW w:w="1047" w:type="dxa"/>
           </w:tcPr>
           <w:p>
             <w:pPr>
@@ -2453,7 +2453,7 @@
         </w:tc>
         <w:tc>
           <w:tcPr>
-            <w:tcW w:w="1350" w:type="dxa"/>
+            <w:tcW w:w="1266" w:type="dxa"/>
           </w:tcPr>
           <w:p>
             <w:pPr>
@@ -2471,7 +2471,7 @@
         </w:tc>
         <w:tc>
           <w:tcPr>
-            <w:tcW w:w="810" w:type="dxa"/>
+            <w:tcW w:w="785" w:type="dxa"/>
           </w:tcPr>
           <w:p>
             <w:pPr>
@@ -2489,7 +2489,7 @@
         </w:tc>
         <w:tc>
           <w:tcPr>
-            <w:tcW w:w="810" w:type="dxa"/>
+            <w:tcW w:w="720" w:type="dxa"/>
           </w:tcPr>
           <w:p>
             <w:pPr>
@@ -2506,7 +2506,7 @@
         </w:trPr>
         <w:tc>
           <w:tcPr>
-            <w:tcW w:w="529" w:type="dxa"/>
+            <w:tcW w:w="551" w:type="dxa"/>
           </w:tcPr>
           <w:p>
             <w:pPr>
@@ -2524,7 +2524,7 @@
         </w:tc>
         <w:tc>
           <w:tcPr>
-            <w:tcW w:w="1176" w:type="dxa"/>
+            <w:tcW w:w="1142" w:type="dxa"/>
           </w:tcPr>
           <w:p>
             <w:pPr>
@@ -2643,7 +2643,7 @@
         </w:tc>
         <w:tc>
           <w:tcPr>
-            <w:tcW w:w="810" w:type="dxa"/>
+            <w:tcW w:w="1082" w:type="dxa"/>
           </w:tcPr>
           <w:p>
             <w:pPr>
@@ -2720,7 +2720,7 @@
         </w:tc>
         <w:tc>
           <w:tcPr>
-            <w:tcW w:w="900" w:type="dxa"/>
+            <w:tcW w:w="872" w:type="dxa"/>
           </w:tcPr>
           <w:p>
             <w:pPr>
@@ -2738,7 +2738,7 @@
         </w:tc>
         <w:tc>
           <w:tcPr>
-            <w:tcW w:w="1080" w:type="dxa"/>
+            <w:tcW w:w="1047" w:type="dxa"/>
           </w:tcPr>
           <w:p>
             <w:pPr>
@@ -2756,7 +2756,7 @@
         </w:tc>
         <w:tc>
           <w:tcPr>
-            <w:tcW w:w="1350" w:type="dxa"/>
+            <w:tcW w:w="1266" w:type="dxa"/>
           </w:tcPr>
           <w:p>
             <w:pPr>
@@ -2768,7 +2768,7 @@
         </w:tc>
         <w:tc>
           <w:tcPr>
-            <w:tcW w:w="810" w:type="dxa"/>
+            <w:tcW w:w="785" w:type="dxa"/>
           </w:tcPr>
           <w:p>
             <w:pPr>
@@ -2794,7 +2794,294 @@
         </w:tc>
         <w:tc>
           <w:tcPr>
-            <w:tcW w:w="810" w:type="dxa"/>
+            <w:tcW w:w="720" w:type="dxa"/>
+          </w:tcPr>
+          <w:p>
+            <w:pPr>
+              <w:rPr>
+                <w:lang w:val="en-US"/>
+              </w:rPr>
+            </w:pPr>
+          </w:p>
+        </w:tc>
+      </w:tr>
+      <w:tr>
+        <w:trPr>
+          <w:trHeight w:val="699"/>
+        </w:trPr>
+        <w:tc>
+          <w:tcPr>
+            <w:tcW w:w="551" w:type="dxa"/>
+          </w:tcPr>
+          <w:p>
+            <w:pPr>
+              <w:rPr>
+                <w:lang w:val="en-US"/>
+              </w:rPr>
+            </w:pPr>
+            <w:r>
+              <w:rPr>
+                <w:lang w:val="en-US"/>
+              </w:rPr>
+              <w:t>003</w:t>
+            </w:r>
+          </w:p>
+        </w:tc>
+        <w:tc>
+          <w:tcPr>
+            <w:tcW w:w="1142" w:type="dxa"/>
+          </w:tcPr>
+          <w:p>
+            <w:pPr>
+              <w:rPr>
+                <w:lang w:val="en-US"/>
+              </w:rPr>
+            </w:pPr>
+            <w:proofErr w:type="spellStart"/>
+            <w:r>
+              <w:rPr>
+                <w:lang w:val="en-US"/>
+              </w:rPr>
+              <w:t>Sebagai</w:t>
+            </w:r>
+            <w:proofErr w:type="spellEnd"/>
+            <w:r>
+              <w:rPr>
+                <w:lang w:val="en-US"/>
+              </w:rPr>
+              <w:t xml:space="preserve"> user </w:t>
+            </w:r>
+            <w:proofErr w:type="spellStart"/>
+            <w:r>
+              <w:rPr>
+                <w:lang w:val="en-US"/>
+              </w:rPr>
+              <w:t>saya</w:t>
+            </w:r>
+            <w:proofErr w:type="spellEnd"/>
+            <w:r>
+              <w:rPr>
+                <w:lang w:val="en-US"/>
+              </w:rPr>
+              <w:t xml:space="preserve"> </w:t>
+            </w:r>
+            <w:proofErr w:type="spellStart"/>
+            <w:r>
+              <w:rPr>
+                <w:lang w:val="en-US"/>
+              </w:rPr>
+              <w:t>dapat</w:t>
+            </w:r>
+            <w:proofErr w:type="spellEnd"/>
+            <w:r>
+              <w:rPr>
+                <w:lang w:val="en-US"/>
+              </w:rPr>
+              <w:t xml:space="preserve"> </w:t>
+            </w:r>
+            <w:proofErr w:type="spellStart"/>
+            <w:r>
+              <w:rPr>
+                <w:lang w:val="en-US"/>
+              </w:rPr>
+              <w:t>memilih</w:t>
+            </w:r>
+            <w:proofErr w:type="spellEnd"/>
+            <w:r>
+              <w:rPr>
+                <w:lang w:val="en-US"/>
+              </w:rPr>
+              <w:t xml:space="preserve"> </w:t>
+            </w:r>
+            <w:proofErr w:type="spellStart"/>
+            <w:r>
+              <w:rPr>
+                <w:lang w:val="en-US"/>
+              </w:rPr>
+              <w:t>apakah</w:t>
+            </w:r>
+            <w:proofErr w:type="spellEnd"/>
+            <w:r>
+              <w:rPr>
+                <w:lang w:val="en-US"/>
+              </w:rPr>
+              <w:t xml:space="preserve"> </w:t>
+            </w:r>
+            <w:proofErr w:type="spellStart"/>
+            <w:r>
+              <w:rPr>
+                <w:lang w:val="en-US"/>
+              </w:rPr>
+              <w:t>saya</w:t>
+            </w:r>
+            <w:proofErr w:type="spellEnd"/>
+            <w:r>
+              <w:rPr>
+                <w:lang w:val="en-US"/>
+              </w:rPr>
+              <w:t xml:space="preserve"> owner </w:t>
+            </w:r>
+            <w:proofErr w:type="spellStart"/>
+            <w:r>
+              <w:rPr>
+                <w:lang w:val="en-US"/>
+              </w:rPr>
+              <w:t>atau</w:t>
+            </w:r>
+            <w:proofErr w:type="spellEnd"/>
+            <w:r>
+              <w:rPr>
+                <w:lang w:val="en-US"/>
+              </w:rPr>
+              <w:t xml:space="preserve"> </w:t>
+            </w:r>
+            <w:proofErr w:type="spellStart"/>
+            <w:r>
+              <w:rPr>
+                <w:lang w:val="en-US"/>
+              </w:rPr>
+              <w:t>karyawan</w:t>
+            </w:r>
+            <w:proofErr w:type="spellEnd"/>
+          </w:p>
+        </w:tc>
+        <w:tc>
+          <w:tcPr>
+            <w:tcW w:w="1082" w:type="dxa"/>
+          </w:tcPr>
+          <w:p>
+            <w:pPr>
+              <w:rPr>
+                <w:lang w:val="en-US"/>
+              </w:rPr>
+            </w:pPr>
+            <w:proofErr w:type="spellStart"/>
+            <w:r>
+              <w:rPr>
+                <w:lang w:val="en-US"/>
+              </w:rPr>
+              <w:t>Dapat</w:t>
+            </w:r>
+            <w:proofErr w:type="spellEnd"/>
+            <w:r>
+              <w:rPr>
+                <w:lang w:val="en-US"/>
+              </w:rPr>
+              <w:t xml:space="preserve"> </w:t>
+            </w:r>
+            <w:proofErr w:type="spellStart"/>
+            <w:r>
+              <w:rPr>
+                <w:lang w:val="en-US"/>
+              </w:rPr>
+              <w:t>Melihat</w:t>
+            </w:r>
+            <w:proofErr w:type="spellEnd"/>
+            <w:r>
+              <w:rPr>
+                <w:lang w:val="en-US"/>
+              </w:rPr>
+              <w:t xml:space="preserve"> </w:t>
+            </w:r>
+            <w:proofErr w:type="spellStart"/>
+            <w:r>
+              <w:rPr>
+                <w:lang w:val="en-US"/>
+              </w:rPr>
+              <w:t>semua</w:t>
+            </w:r>
+            <w:proofErr w:type="spellEnd"/>
+            <w:r>
+              <w:rPr>
+                <w:lang w:val="en-US"/>
+              </w:rPr>
+              <w:t xml:space="preserve"> proses </w:t>
+            </w:r>
+            <w:proofErr w:type="spellStart"/>
+            <w:r>
+              <w:rPr>
+                <w:lang w:val="en-US"/>
+              </w:rPr>
+              <w:t>langsung</w:t>
+            </w:r>
+            <w:proofErr w:type="spellEnd"/>
+            <w:r>
+              <w:rPr>
+                <w:lang w:val="en-US"/>
+              </w:rPr>
+              <w:t xml:space="preserve"> di menu </w:t>
+            </w:r>
+          </w:p>
+        </w:tc>
+        <w:tc>
+          <w:tcPr>
+            <w:tcW w:w="872" w:type="dxa"/>
+          </w:tcPr>
+          <w:p>
+            <w:pPr>
+              <w:rPr>
+                <w:lang w:val="en-US"/>
+              </w:rPr>
+            </w:pPr>
+            <w:r>
+              <w:rPr>
+                <w:lang w:val="en-US"/>
+              </w:rPr>
+              <w:t>Mila</w:t>
+            </w:r>
+          </w:p>
+        </w:tc>
+        <w:tc>
+          <w:tcPr>
+            <w:tcW w:w="1047" w:type="dxa"/>
+          </w:tcPr>
+          <w:p>
+            <w:pPr>
+              <w:rPr>
+                <w:lang w:val="en-US"/>
+              </w:rPr>
+            </w:pPr>
+            <w:r>
+              <w:rPr>
+                <w:lang w:val="en-US"/>
+              </w:rPr>
+              <w:t>On Progress</w:t>
+            </w:r>
+          </w:p>
+        </w:tc>
+        <w:tc>
+          <w:tcPr>
+            <w:tcW w:w="1266" w:type="dxa"/>
+          </w:tcPr>
+          <w:p>
+            <w:pPr>
+              <w:rPr>
+                <w:lang w:val="en-US"/>
+              </w:rPr>
+            </w:pPr>
+          </w:p>
+        </w:tc>
+        <w:tc>
+          <w:tcPr>
+            <w:tcW w:w="785" w:type="dxa"/>
+          </w:tcPr>
+          <w:p>
+            <w:pPr>
+              <w:rPr>
+                <w:lang w:val="en-US"/>
+              </w:rPr>
+            </w:pPr>
+            <w:r>
+              <w:rPr>
+                <w:lang w:val="en-US"/>
+              </w:rPr>
+              <w:t>1 jam</w:t>
+            </w:r>
+          </w:p>
+        </w:tc>
+        <w:tc>
+          <w:tcPr>
+            <w:tcW w:w="720" w:type="dxa"/>
           </w:tcPr>
           <w:p>
             <w:pPr>

</xml_diff>

<commit_message>
Sprint Planing : Page produk
</commit_message>
<xml_diff>
--- a/Tugas 2.docx
+++ b/Tugas 2.docx
@@ -1318,6 +1318,20 @@
           <w:lang w:val="en-US"/>
         </w:rPr>
       </w:pPr>
+    </w:p>
+    <w:p>
+      <w:pPr>
+        <w:rPr>
+          <w:lang w:val="en-US"/>
+        </w:rPr>
+      </w:pPr>
+    </w:p>
+    <w:p>
+      <w:pPr>
+        <w:rPr>
+          <w:lang w:val="en-US"/>
+        </w:rPr>
+      </w:pPr>
       <w:r>
         <w:rPr>
           <w:lang w:val="en-US"/>
@@ -1736,6 +1750,7 @@
               <w:rPr>
                 <w:lang w:val="en-US"/>
               </w:rPr>
+              <w:lastRenderedPageBreak/>
               <w:t>Implementasi icon profil yang bisa ke navigasi detail profil</w:t>
             </w:r>
           </w:p>
@@ -1754,6 +1769,7 @@
               <w:rPr>
                 <w:lang w:val="en-US"/>
               </w:rPr>
+              <w:lastRenderedPageBreak/>
               <w:t>Mila</w:t>
             </w:r>
           </w:p>
@@ -1773,6 +1789,145 @@
                 <w:lang w:val="en-US"/>
               </w:rPr>
               <w:t>12jam</w:t>
+            </w:r>
+          </w:p>
+        </w:tc>
+        <w:tc>
+          <w:tcPr>
+            <w:tcW w:w="1378" w:type="dxa"/>
+          </w:tcPr>
+          <w:p>
+            <w:pPr>
+              <w:rPr>
+                <w:lang w:val="en-US"/>
+              </w:rPr>
+            </w:pPr>
+            <w:r>
+              <w:rPr>
+                <w:lang w:val="en-US"/>
+              </w:rPr>
+              <w:t>On Progress</w:t>
+            </w:r>
+          </w:p>
+        </w:tc>
+      </w:tr>
+      <w:tr>
+        <w:trPr>
+          <w:trHeight w:val="1034"/>
+        </w:trPr>
+        <w:tc>
+          <w:tcPr>
+            <w:tcW w:w="714" w:type="dxa"/>
+          </w:tcPr>
+          <w:p>
+            <w:pPr>
+              <w:rPr>
+                <w:lang w:val="en-US"/>
+              </w:rPr>
+            </w:pPr>
+            <w:r>
+              <w:rPr>
+                <w:lang w:val="en-US"/>
+              </w:rPr>
+              <w:t>3</w:t>
+            </w:r>
+          </w:p>
+        </w:tc>
+        <w:tc>
+          <w:tcPr>
+            <w:tcW w:w="2228" w:type="dxa"/>
+          </w:tcPr>
+          <w:p>
+            <w:pPr>
+              <w:rPr>
+                <w:lang w:val="en-US"/>
+              </w:rPr>
+            </w:pPr>
+            <w:r>
+              <w:rPr>
+                <w:lang w:val="en-US"/>
+              </w:rPr>
+              <w:t xml:space="preserve">Sebagai Owner dan karyawan saya dapat dapat melihat produk pada katalog </w:t>
+            </w:r>
+          </w:p>
+        </w:tc>
+        <w:tc>
+          <w:tcPr>
+            <w:tcW w:w="2259" w:type="dxa"/>
+          </w:tcPr>
+          <w:p>
+            <w:pPr>
+              <w:rPr>
+                <w:lang w:val="en-US"/>
+              </w:rPr>
+            </w:pPr>
+            <w:r>
+              <w:rPr>
+                <w:lang w:val="en-US"/>
+              </w:rPr>
+              <w:t>Implementasi Button(tombol produk)</w:t>
+            </w:r>
+          </w:p>
+          <w:p>
+            <w:pPr>
+              <w:rPr>
+                <w:lang w:val="en-US"/>
+              </w:rPr>
+            </w:pPr>
+            <w:r>
+              <w:rPr>
+                <w:lang w:val="en-US"/>
+              </w:rPr>
+              <w:t>Implementasi saya dapat melihat deskripsi produk</w:t>
+            </w:r>
+          </w:p>
+          <w:p>
+            <w:pPr>
+              <w:rPr>
+                <w:lang w:val="en-US"/>
+              </w:rPr>
+            </w:pPr>
+            <w:r>
+              <w:rPr>
+                <w:lang w:val="en-US"/>
+              </w:rPr>
+              <w:t>Implementasi Button(tombol tambah dan kurang produk)</w:t>
+            </w:r>
+          </w:p>
+        </w:tc>
+        <w:tc>
+          <w:tcPr>
+            <w:tcW w:w="821" w:type="dxa"/>
+          </w:tcPr>
+          <w:p>
+            <w:pPr>
+              <w:rPr>
+                <w:lang w:val="en-US"/>
+              </w:rPr>
+            </w:pPr>
+            <w:r>
+              <w:rPr>
+                <w:lang w:val="en-US"/>
+              </w:rPr>
+              <w:t>Arya</w:t>
+            </w:r>
+          </w:p>
+        </w:tc>
+        <w:tc>
+          <w:tcPr>
+            <w:tcW w:w="1616" w:type="dxa"/>
+          </w:tcPr>
+          <w:p>
+            <w:pPr>
+              <w:rPr>
+                <w:lang w:val="en-US"/>
+              </w:rPr>
+            </w:pPr>
+            <w:r>
+              <w:rPr>
+                <w:lang w:val="en-US"/>
+              </w:rPr>
+              <w:t>15 jam</w:t>
             </w:r>
           </w:p>
         </w:tc>
@@ -1813,7 +1968,6 @@
         <w:rPr>
           <w:lang w:val="en-US"/>
         </w:rPr>
-        <w:lastRenderedPageBreak/>
         <w:t>Daily Scrum Meeting</w:t>
       </w:r>
     </w:p>

</xml_diff>

<commit_message>
Sprint Review : Page produk
</commit_message>
<xml_diff>
--- a/Tugas 2.docx
+++ b/Tugas 2.docx
@@ -2220,6 +2220,100 @@
                 <w:lang w:val="en-US"/>
               </w:rPr>
               <w:t>Tim Scrum Master</w:t>
+            </w:r>
+          </w:p>
+        </w:tc>
+      </w:tr>
+      <w:tr>
+        <w:trPr>
+          <w:trHeight w:val="1024"/>
+        </w:trPr>
+        <w:tc>
+          <w:tcPr>
+            <w:tcW w:w="1784" w:type="dxa"/>
+          </w:tcPr>
+          <w:p>
+            <w:pPr>
+              <w:rPr>
+                <w:lang w:val="en-US"/>
+              </w:rPr>
+            </w:pPr>
+            <w:r>
+              <w:rPr>
+                <w:lang w:val="en-US"/>
+              </w:rPr>
+              <w:t>2 Juni 2023</w:t>
+            </w:r>
+          </w:p>
+        </w:tc>
+        <w:tc>
+          <w:tcPr>
+            <w:tcW w:w="1789" w:type="dxa"/>
+          </w:tcPr>
+          <w:p>
+            <w:pPr>
+              <w:rPr>
+                <w:lang w:val="en-US"/>
+              </w:rPr>
+            </w:pPr>
+          </w:p>
+        </w:tc>
+        <w:tc>
+          <w:tcPr>
+            <w:tcW w:w="1787" w:type="dxa"/>
+          </w:tcPr>
+          <w:p>
+            <w:pPr>
+              <w:rPr>
+                <w:lang w:val="en-US"/>
+              </w:rPr>
+            </w:pPr>
+            <w:r>
+              <w:rPr>
+                <w:lang w:val="en-US"/>
+              </w:rPr>
+              <w:t>Revisi</w:t>
+            </w:r>
+          </w:p>
+        </w:tc>
+        <w:tc>
+          <w:tcPr>
+            <w:tcW w:w="3005" w:type="dxa"/>
+          </w:tcPr>
+          <w:p>
+            <w:pPr>
+              <w:pStyle w:val="ListParagraph"/>
+              <w:numPr>
+                <w:ilvl w:val="0"/>
+                <w:numId w:val="9"/>
+              </w:numPr>
+              <w:rPr>
+                <w:lang w:val="en-US"/>
+              </w:rPr>
+            </w:pPr>
+            <w:r>
+              <w:rPr>
+                <w:lang w:val="en-US"/>
+              </w:rPr>
+              <w:t>Tampilan Page produk pada bagian button tambah kurang tidak sesuai</w:t>
+            </w:r>
+          </w:p>
+        </w:tc>
+        <w:tc>
+          <w:tcPr>
+            <w:tcW w:w="651" w:type="dxa"/>
+          </w:tcPr>
+          <w:p>
+            <w:pPr>
+              <w:rPr>
+                <w:lang w:val="en-US"/>
+              </w:rPr>
+            </w:pPr>
+            <w:r>
+              <w:rPr>
+                <w:lang w:val="en-US"/>
+              </w:rPr>
+              <w:t>Arya</w:t>
             </w:r>
           </w:p>
         </w:tc>

</xml_diff>

<commit_message>
Sprint Planning dan Sprint Riview
</commit_message>
<xml_diff>
--- a/Tugas 2.docx
+++ b/Tugas 2.docx
@@ -857,7 +857,14 @@
               <w:rPr>
                 <w:lang w:val="en-US"/>
               </w:rPr>
-              <w:t xml:space="preserve">Sebagai Owner saya dapat melakukan Registrasi akun </w:t>
+              <w:t xml:space="preserve">Sebagai Owner saya dapat melakukan Registrasi </w:t>
+            </w:r>
+            <w:r>
+              <w:rPr>
+                <w:lang w:val="en-US"/>
+              </w:rPr>
+              <w:lastRenderedPageBreak/>
+              <w:t xml:space="preserve">akun </w:t>
             </w:r>
             <w:r>
               <w:rPr>
@@ -887,6 +894,7 @@
               <w:rPr>
                 <w:lang w:val="en-US"/>
               </w:rPr>
+              <w:lastRenderedPageBreak/>
               <w:t xml:space="preserve">Dapat Mendaftar akun untuk karyawan </w:t>
             </w:r>
             <w:r>
@@ -906,6 +914,7 @@
               <w:rPr>
                 <w:lang w:val="en-US"/>
               </w:rPr>
+              <w:lastRenderedPageBreak/>
               <w:t xml:space="preserve">Dapat </w:t>
             </w:r>
             <w:r>
@@ -936,6 +945,7 @@
               <w:rPr>
                 <w:lang w:val="en-US"/>
               </w:rPr>
+              <w:lastRenderedPageBreak/>
               <w:t>Rotua</w:t>
             </w:r>
           </w:p>
@@ -1970,7 +1980,14 @@
               <w:rPr>
                 <w:lang w:val="en-US"/>
               </w:rPr>
-              <w:t xml:space="preserve">Sebagai Owner saya dapat melakukan input catatan stok barang yang mau saya </w:t>
+              <w:t xml:space="preserve">Sebagai Owner saya dapat melakukan </w:t>
+            </w:r>
+            <w:r>
+              <w:rPr>
+                <w:lang w:val="en-US"/>
+              </w:rPr>
+              <w:lastRenderedPageBreak/>
+              <w:t xml:space="preserve">input catatan stok barang yang mau saya </w:t>
             </w:r>
             <w:r>
               <w:rPr>
@@ -1994,7 +2011,15 @@
               <w:rPr>
                 <w:lang w:val="en-US"/>
               </w:rPr>
-              <w:t>Dapat menyimpan inputan barang yang akan dikirim ke toko</w:t>
+              <w:lastRenderedPageBreak/>
+              <w:t xml:space="preserve">Dapat menyimpan inputan barang yang </w:t>
+            </w:r>
+            <w:r>
+              <w:rPr>
+                <w:lang w:val="en-US"/>
+              </w:rPr>
+              <w:lastRenderedPageBreak/>
+              <w:t>akan dikirim ke toko</w:t>
             </w:r>
           </w:p>
           <w:p>
@@ -2031,6 +2056,7 @@
               <w:rPr>
                 <w:lang w:val="en-US"/>
               </w:rPr>
+              <w:lastRenderedPageBreak/>
               <w:t>Rotua</w:t>
             </w:r>
           </w:p>
@@ -3027,7 +3053,20 @@
               <w:rPr>
                 <w:lang w:val="en-US"/>
               </w:rPr>
-              <w:t>Sebagai karyawan saya dapat melakukan input data barang yang kosong ditok</w:t>
+              <w:t xml:space="preserve">Sebagai karyawan saya dapat melakukan input data </w:t>
+            </w:r>
+            <w:r>
+              <w:rPr>
+                <w:lang w:val="en-US"/>
+              </w:rPr>
+              <w:lastRenderedPageBreak/>
+              <w:t xml:space="preserve">barang yang kosong </w:t>
+            </w:r>
+            <w:r>
+              <w:rPr>
+                <w:lang w:val="en-US"/>
+              </w:rPr>
+              <w:t>ditoko</w:t>
             </w:r>
           </w:p>
         </w:tc>
@@ -3045,13 +3084,33 @@
               <w:rPr>
                 <w:lang w:val="en-US"/>
               </w:rPr>
+              <w:lastRenderedPageBreak/>
               <w:t xml:space="preserve">Dapat melakukan inputan barang </w:t>
             </w:r>
             <w:r>
               <w:rPr>
                 <w:lang w:val="en-US"/>
               </w:rPr>
-              <w:t>di note create pad menu item</w:t>
+              <w:t xml:space="preserve">di note create </w:t>
+            </w:r>
+            <w:r>
+              <w:rPr>
+                <w:lang w:val="en-US"/>
+              </w:rPr>
+              <w:lastRenderedPageBreak/>
+              <w:t>pad</w:t>
+            </w:r>
+            <w:r>
+              <w:rPr>
+                <w:lang w:val="en-US"/>
+              </w:rPr>
+              <w:t xml:space="preserve">a </w:t>
+            </w:r>
+            <w:r>
+              <w:rPr>
+                <w:lang w:val="en-US"/>
+              </w:rPr>
+              <w:t>menu item</w:t>
             </w:r>
           </w:p>
         </w:tc>
@@ -3069,6 +3128,7 @@
               <w:rPr>
                 <w:lang w:val="en-US"/>
               </w:rPr>
+              <w:lastRenderedPageBreak/>
               <w:t>Rotua</w:t>
             </w:r>
           </w:p>
@@ -3648,7 +3708,7 @@
               <w:rPr>
                 <w:lang w:val="en-US"/>
               </w:rPr>
-              <w:t>Butet</w:t>
+              <w:t>Rotia</w:t>
             </w:r>
           </w:p>
         </w:tc>
@@ -3666,7 +3726,7 @@
               <w:rPr>
                 <w:lang w:val="en-US"/>
               </w:rPr>
-              <w:t>10 jam</w:t>
+              <w:t>3 Jam</w:t>
             </w:r>
           </w:p>
         </w:tc>
@@ -3963,6 +4023,508 @@
                 <w:lang w:val="en-US"/>
               </w:rPr>
               <w:t>On Progress</w:t>
+            </w:r>
+          </w:p>
+        </w:tc>
+      </w:tr>
+      <w:tr>
+        <w:trPr>
+          <w:trHeight w:val="1034"/>
+        </w:trPr>
+        <w:tc>
+          <w:tcPr>
+            <w:tcW w:w="714" w:type="dxa"/>
+          </w:tcPr>
+          <w:p>
+            <w:pPr>
+              <w:rPr>
+                <w:lang w:val="en-US"/>
+              </w:rPr>
+            </w:pPr>
+            <w:r>
+              <w:rPr>
+                <w:lang w:val="en-US"/>
+              </w:rPr>
+              <w:t>4</w:t>
+            </w:r>
+          </w:p>
+        </w:tc>
+        <w:tc>
+          <w:tcPr>
+            <w:tcW w:w="2228" w:type="dxa"/>
+          </w:tcPr>
+          <w:p>
+            <w:pPr>
+              <w:rPr>
+                <w:lang w:val="en-US"/>
+              </w:rPr>
+            </w:pPr>
+            <w:r>
+              <w:rPr>
+                <w:lang w:val="en-US"/>
+              </w:rPr>
+              <w:t xml:space="preserve">Sebagai Karyawan saya dapat mengisi forum absensi </w:t>
+            </w:r>
+          </w:p>
+        </w:tc>
+        <w:tc>
+          <w:tcPr>
+            <w:tcW w:w="2259" w:type="dxa"/>
+          </w:tcPr>
+          <w:p>
+            <w:pPr>
+              <w:rPr>
+                <w:lang w:val="en-US"/>
+              </w:rPr>
+            </w:pPr>
+            <w:r>
+              <w:rPr>
+                <w:lang w:val="en-US"/>
+              </w:rPr>
+              <w:t xml:space="preserve">Implementasi Setiap inputan data yang akan dikirim ke list absensi owner </w:t>
+            </w:r>
+          </w:p>
+        </w:tc>
+        <w:tc>
+          <w:tcPr>
+            <w:tcW w:w="821" w:type="dxa"/>
+          </w:tcPr>
+          <w:p>
+            <w:pPr>
+              <w:rPr>
+                <w:lang w:val="en-US"/>
+              </w:rPr>
+            </w:pPr>
+            <w:r>
+              <w:rPr>
+                <w:lang w:val="en-US"/>
+              </w:rPr>
+              <w:t>Rotua</w:t>
+            </w:r>
+          </w:p>
+        </w:tc>
+        <w:tc>
+          <w:tcPr>
+            <w:tcW w:w="1616" w:type="dxa"/>
+          </w:tcPr>
+          <w:p>
+            <w:pPr>
+              <w:rPr>
+                <w:lang w:val="en-US"/>
+              </w:rPr>
+            </w:pPr>
+            <w:r>
+              <w:rPr>
+                <w:lang w:val="en-US"/>
+              </w:rPr>
+              <w:t>5 Jam</w:t>
+            </w:r>
+          </w:p>
+        </w:tc>
+        <w:tc>
+          <w:tcPr>
+            <w:tcW w:w="1378" w:type="dxa"/>
+          </w:tcPr>
+          <w:p>
+            <w:pPr>
+              <w:rPr>
+                <w:lang w:val="en-US"/>
+              </w:rPr>
+            </w:pPr>
+            <w:r>
+              <w:rPr>
+                <w:lang w:val="en-US"/>
+              </w:rPr>
+              <w:t>Done</w:t>
+            </w:r>
+          </w:p>
+        </w:tc>
+      </w:tr>
+      <w:tr>
+        <w:trPr>
+          <w:trHeight w:val="1034"/>
+        </w:trPr>
+        <w:tc>
+          <w:tcPr>
+            <w:tcW w:w="714" w:type="dxa"/>
+          </w:tcPr>
+          <w:p>
+            <w:pPr>
+              <w:rPr>
+                <w:lang w:val="en-US"/>
+              </w:rPr>
+            </w:pPr>
+            <w:r>
+              <w:rPr>
+                <w:lang w:val="en-US"/>
+              </w:rPr>
+              <w:lastRenderedPageBreak/>
+              <w:t>5</w:t>
+            </w:r>
+          </w:p>
+        </w:tc>
+        <w:tc>
+          <w:tcPr>
+            <w:tcW w:w="2228" w:type="dxa"/>
+          </w:tcPr>
+          <w:p>
+            <w:pPr>
+              <w:rPr>
+                <w:lang w:val="en-US"/>
+              </w:rPr>
+            </w:pPr>
+            <w:r>
+              <w:rPr>
+                <w:lang w:val="en-US"/>
+              </w:rPr>
+              <w:t xml:space="preserve">Sebagai karyawan saya dapat input barang kosong di toko </w:t>
+            </w:r>
+          </w:p>
+        </w:tc>
+        <w:tc>
+          <w:tcPr>
+            <w:tcW w:w="2259" w:type="dxa"/>
+          </w:tcPr>
+          <w:p>
+            <w:pPr>
+              <w:rPr>
+                <w:lang w:val="en-US"/>
+              </w:rPr>
+            </w:pPr>
+            <w:r>
+              <w:rPr>
+                <w:lang w:val="en-US"/>
+              </w:rPr>
+              <w:t xml:space="preserve">Implementasi Note untuk input </w:t>
+            </w:r>
+            <w:r>
+              <w:rPr>
+                <w:lang w:val="en-US"/>
+              </w:rPr>
+              <w:t>barang.</w:t>
+            </w:r>
+          </w:p>
+          <w:p>
+            <w:pPr>
+              <w:rPr>
+                <w:lang w:val="en-US"/>
+              </w:rPr>
+            </w:pPr>
+            <w:r>
+              <w:rPr>
+                <w:lang w:val="en-US"/>
+              </w:rPr>
+              <w:t xml:space="preserve">Implementasi edit note jika terdapat kesalahan nama </w:t>
+            </w:r>
+            <w:r>
+              <w:rPr>
+                <w:lang w:val="en-US"/>
+              </w:rPr>
+              <w:t>barang.</w:t>
+            </w:r>
+          </w:p>
+          <w:p>
+            <w:pPr>
+              <w:rPr>
+                <w:lang w:val="en-US"/>
+              </w:rPr>
+            </w:pPr>
+            <w:r>
+              <w:rPr>
+                <w:lang w:val="en-US"/>
+              </w:rPr>
+              <w:t xml:space="preserve">Implementasi Hapus barang jika barang tersebut masih </w:t>
+            </w:r>
+            <w:r>
+              <w:rPr>
+                <w:lang w:val="en-US"/>
+              </w:rPr>
+              <w:t>ada.</w:t>
+            </w:r>
+          </w:p>
+          <w:p>
+            <w:pPr>
+              <w:rPr>
+                <w:lang w:val="en-US"/>
+              </w:rPr>
+            </w:pPr>
+            <w:r>
+              <w:rPr>
+                <w:lang w:val="en-US"/>
+              </w:rPr>
+              <w:t>Implementasi Setiap data yang telah diinput akan dikirim ke list owner</w:t>
+            </w:r>
+          </w:p>
+          <w:p>
+            <w:pPr>
+              <w:rPr>
+                <w:lang w:val="en-US"/>
+              </w:rPr>
+            </w:pPr>
+          </w:p>
+        </w:tc>
+        <w:tc>
+          <w:tcPr>
+            <w:tcW w:w="821" w:type="dxa"/>
+          </w:tcPr>
+          <w:p>
+            <w:pPr>
+              <w:rPr>
+                <w:lang w:val="en-US"/>
+              </w:rPr>
+            </w:pPr>
+            <w:r>
+              <w:rPr>
+                <w:lang w:val="en-US"/>
+              </w:rPr>
+              <w:t xml:space="preserve">Rotua </w:t>
+            </w:r>
+          </w:p>
+        </w:tc>
+        <w:tc>
+          <w:tcPr>
+            <w:tcW w:w="1616" w:type="dxa"/>
+          </w:tcPr>
+          <w:p>
+            <w:pPr>
+              <w:rPr>
+                <w:lang w:val="en-US"/>
+              </w:rPr>
+            </w:pPr>
+            <w:r>
+              <w:rPr>
+                <w:lang w:val="en-US"/>
+              </w:rPr>
+              <w:t>12 Jam</w:t>
+            </w:r>
+          </w:p>
+        </w:tc>
+        <w:tc>
+          <w:tcPr>
+            <w:tcW w:w="1378" w:type="dxa"/>
+          </w:tcPr>
+          <w:p>
+            <w:pPr>
+              <w:rPr>
+                <w:lang w:val="en-US"/>
+              </w:rPr>
+            </w:pPr>
+            <w:r>
+              <w:rPr>
+                <w:lang w:val="en-US"/>
+              </w:rPr>
+              <w:t xml:space="preserve">Done </w:t>
+            </w:r>
+          </w:p>
+        </w:tc>
+      </w:tr>
+      <w:tr>
+        <w:trPr>
+          <w:trHeight w:val="1034"/>
+        </w:trPr>
+        <w:tc>
+          <w:tcPr>
+            <w:tcW w:w="714" w:type="dxa"/>
+          </w:tcPr>
+          <w:p>
+            <w:pPr>
+              <w:rPr>
+                <w:lang w:val="en-US"/>
+              </w:rPr>
+            </w:pPr>
+            <w:r>
+              <w:rPr>
+                <w:lang w:val="en-US"/>
+              </w:rPr>
+              <w:t>6</w:t>
+            </w:r>
+          </w:p>
+        </w:tc>
+        <w:tc>
+          <w:tcPr>
+            <w:tcW w:w="2228" w:type="dxa"/>
+          </w:tcPr>
+          <w:p>
+            <w:pPr>
+              <w:rPr>
+                <w:lang w:val="en-US"/>
+              </w:rPr>
+            </w:pPr>
+            <w:r>
+              <w:rPr>
+                <w:lang w:val="en-US"/>
+              </w:rPr>
+              <w:t xml:space="preserve">Sebagai Owner saya dapat menginput barang yang ingin dikirimkan ke toko </w:t>
+            </w:r>
+            <w:r>
+              <w:rPr>
+                <w:lang w:val="en-US"/>
+              </w:rPr>
+              <w:t xml:space="preserve">dan terdapat kwintasi sebagai bukti barang yang telah diambil di pabrik </w:t>
+            </w:r>
+          </w:p>
+        </w:tc>
+        <w:tc>
+          <w:tcPr>
+            <w:tcW w:w="2259" w:type="dxa"/>
+          </w:tcPr>
+          <w:p>
+            <w:pPr>
+              <w:rPr>
+                <w:lang w:val="en-US"/>
+              </w:rPr>
+            </w:pPr>
+            <w:r>
+              <w:rPr>
+                <w:lang w:val="en-US"/>
+              </w:rPr>
+              <w:t>Implementasi Inputan barang yang dicatat di note</w:t>
+            </w:r>
+          </w:p>
+          <w:p>
+            <w:pPr>
+              <w:rPr>
+                <w:lang w:val="en-US"/>
+              </w:rPr>
+            </w:pPr>
+          </w:p>
+          <w:p>
+            <w:pPr>
+              <w:rPr>
+                <w:lang w:val="en-US"/>
+              </w:rPr>
+            </w:pPr>
+            <w:r>
+              <w:rPr>
+                <w:lang w:val="en-US"/>
+              </w:rPr>
+              <w:t>Implementasi edit barang jika terdapat kesalahan nama</w:t>
+            </w:r>
+          </w:p>
+          <w:p>
+            <w:pPr>
+              <w:rPr>
+                <w:lang w:val="en-US"/>
+              </w:rPr>
+            </w:pPr>
+          </w:p>
+          <w:p>
+            <w:pPr>
+              <w:rPr>
+                <w:lang w:val="en-US"/>
+              </w:rPr>
+            </w:pPr>
+            <w:r>
+              <w:rPr>
+                <w:lang w:val="en-US"/>
+              </w:rPr>
+              <w:t>Implementasi Hapus jika terdapat barang yang salah</w:t>
+            </w:r>
+          </w:p>
+          <w:p>
+            <w:pPr>
+              <w:rPr>
+                <w:lang w:val="en-US"/>
+              </w:rPr>
+            </w:pPr>
+          </w:p>
+          <w:p>
+            <w:pPr>
+              <w:rPr>
+                <w:lang w:val="en-US"/>
+              </w:rPr>
+            </w:pPr>
+            <w:r>
+              <w:rPr>
+                <w:lang w:val="en-US"/>
+              </w:rPr>
+              <w:t xml:space="preserve">Implementasi </w:t>
+            </w:r>
+            <w:r>
+              <w:rPr>
+                <w:lang w:val="en-US"/>
+              </w:rPr>
+              <w:t>data yang telah diinput akan dikirim ke list karyawan</w:t>
+            </w:r>
+          </w:p>
+          <w:p>
+            <w:pPr>
+              <w:rPr>
+                <w:lang w:val="en-US"/>
+              </w:rPr>
+            </w:pPr>
+          </w:p>
+          <w:p>
+            <w:pPr>
+              <w:rPr>
+                <w:lang w:val="en-US"/>
+              </w:rPr>
+            </w:pPr>
+            <w:r>
+              <w:rPr>
+                <w:lang w:val="en-US"/>
+              </w:rPr>
+              <w:t xml:space="preserve">Implementasi </w:t>
+            </w:r>
+            <w:r>
+              <w:rPr>
+                <w:lang w:val="en-US"/>
+              </w:rPr>
+              <w:t xml:space="preserve">upload dan ambil bukti foto kwintasi </w:t>
+            </w:r>
+          </w:p>
+        </w:tc>
+        <w:tc>
+          <w:tcPr>
+            <w:tcW w:w="821" w:type="dxa"/>
+          </w:tcPr>
+          <w:p>
+            <w:pPr>
+              <w:rPr>
+                <w:lang w:val="en-US"/>
+              </w:rPr>
+            </w:pPr>
+            <w:r>
+              <w:rPr>
+                <w:lang w:val="en-US"/>
+              </w:rPr>
+              <w:t>Rotua</w:t>
+            </w:r>
+          </w:p>
+        </w:tc>
+        <w:tc>
+          <w:tcPr>
+            <w:tcW w:w="1616" w:type="dxa"/>
+          </w:tcPr>
+          <w:p>
+            <w:pPr>
+              <w:rPr>
+                <w:lang w:val="en-US"/>
+              </w:rPr>
+            </w:pPr>
+            <w:r>
+              <w:rPr>
+                <w:lang w:val="en-US"/>
+              </w:rPr>
+              <w:t>30 Jam</w:t>
+            </w:r>
+          </w:p>
+        </w:tc>
+        <w:tc>
+          <w:tcPr>
+            <w:tcW w:w="1378" w:type="dxa"/>
+          </w:tcPr>
+          <w:p>
+            <w:pPr>
+              <w:rPr>
+                <w:lang w:val="en-US"/>
+              </w:rPr>
+            </w:pPr>
+            <w:r>
+              <w:rPr>
+                <w:lang w:val="en-US"/>
+              </w:rPr>
+              <w:t xml:space="preserve">Onprogress </w:t>
             </w:r>
           </w:p>
         </w:tc>
@@ -4028,10 +4590,10 @@
         <w:tblLook w:val="04A0" w:firstRow="1" w:lastRow="0" w:firstColumn="1" w:lastColumn="0" w:noHBand="0" w:noVBand="1"/>
       </w:tblPr>
       <w:tblGrid>
-        <w:gridCol w:w="1726"/>
-        <w:gridCol w:w="1748"/>
-        <w:gridCol w:w="1740"/>
-        <w:gridCol w:w="2946"/>
+        <w:gridCol w:w="1718"/>
+        <w:gridCol w:w="1742"/>
+        <w:gridCol w:w="1742"/>
+        <w:gridCol w:w="2958"/>
         <w:gridCol w:w="856"/>
       </w:tblGrid>
       <w:tr>
@@ -4259,6 +4821,7 @@
               <w:rPr>
                 <w:lang w:val="en-US"/>
               </w:rPr>
+              <w:lastRenderedPageBreak/>
               <w:t>2 Juni 2023</w:t>
             </w:r>
           </w:p>
@@ -4273,6 +4836,12 @@
                 <w:lang w:val="en-US"/>
               </w:rPr>
             </w:pPr>
+            <w:r>
+              <w:rPr>
+                <w:lang w:val="en-US"/>
+              </w:rPr>
+              <w:t>1</w:t>
+            </w:r>
           </w:p>
         </w:tc>
         <w:tc>
@@ -4331,6 +4900,342 @@
                 <w:lang w:val="en-US"/>
               </w:rPr>
               <w:t>Arya</w:t>
+            </w:r>
+          </w:p>
+        </w:tc>
+      </w:tr>
+      <w:tr>
+        <w:trPr>
+          <w:trHeight w:val="1024"/>
+        </w:trPr>
+        <w:tc>
+          <w:tcPr>
+            <w:tcW w:w="1784" w:type="dxa"/>
+          </w:tcPr>
+          <w:p>
+            <w:pPr>
+              <w:rPr>
+                <w:lang w:val="en-US"/>
+              </w:rPr>
+            </w:pPr>
+            <w:r>
+              <w:rPr>
+                <w:lang w:val="en-US"/>
+              </w:rPr>
+              <w:t>10 Juni 2023</w:t>
+            </w:r>
+          </w:p>
+        </w:tc>
+        <w:tc>
+          <w:tcPr>
+            <w:tcW w:w="1789" w:type="dxa"/>
+          </w:tcPr>
+          <w:p>
+            <w:pPr>
+              <w:rPr>
+                <w:lang w:val="en-US"/>
+              </w:rPr>
+            </w:pPr>
+            <w:r>
+              <w:rPr>
+                <w:lang w:val="en-US"/>
+              </w:rPr>
+              <w:t>1</w:t>
+            </w:r>
+          </w:p>
+        </w:tc>
+        <w:tc>
+          <w:tcPr>
+            <w:tcW w:w="1787" w:type="dxa"/>
+          </w:tcPr>
+          <w:p>
+            <w:pPr>
+              <w:rPr>
+                <w:lang w:val="en-US"/>
+              </w:rPr>
+            </w:pPr>
+            <w:r>
+              <w:rPr>
+                <w:lang w:val="en-US"/>
+              </w:rPr>
+              <w:t xml:space="preserve">Kesulitan </w:t>
+            </w:r>
+          </w:p>
+        </w:tc>
+        <w:tc>
+          <w:tcPr>
+            <w:tcW w:w="3005" w:type="dxa"/>
+          </w:tcPr>
+          <w:p>
+            <w:pPr>
+              <w:pStyle w:val="DaftarParagraf"/>
+              <w:numPr>
+                <w:ilvl w:val="0"/>
+                <w:numId w:val="9"/>
+              </w:numPr>
+              <w:rPr>
+                <w:lang w:val="en-US"/>
+              </w:rPr>
+            </w:pPr>
+            <w:r>
+              <w:rPr>
+                <w:lang w:val="en-US"/>
+              </w:rPr>
+              <w:t xml:space="preserve">Sulit memindah data yang </w:t>
+            </w:r>
+            <w:r>
+              <w:rPr>
+                <w:lang w:val="en-US"/>
+              </w:rPr>
+              <w:t>diinput di note untuk dikirim ke page list lain</w:t>
+            </w:r>
+          </w:p>
+        </w:tc>
+        <w:tc>
+          <w:tcPr>
+            <w:tcW w:w="651" w:type="dxa"/>
+          </w:tcPr>
+          <w:p>
+            <w:pPr>
+              <w:rPr>
+                <w:lang w:val="en-US"/>
+              </w:rPr>
+            </w:pPr>
+            <w:r>
+              <w:rPr>
+                <w:lang w:val="en-US"/>
+              </w:rPr>
+              <w:t xml:space="preserve">Rotua </w:t>
+            </w:r>
+          </w:p>
+        </w:tc>
+      </w:tr>
+      <w:tr>
+        <w:trPr>
+          <w:trHeight w:val="1024"/>
+        </w:trPr>
+        <w:tc>
+          <w:tcPr>
+            <w:tcW w:w="1784" w:type="dxa"/>
+          </w:tcPr>
+          <w:p>
+            <w:pPr>
+              <w:rPr>
+                <w:lang w:val="en-US"/>
+              </w:rPr>
+            </w:pPr>
+            <w:r>
+              <w:rPr>
+                <w:lang w:val="en-US"/>
+              </w:rPr>
+              <w:t>20 Juni 2023</w:t>
+            </w:r>
+          </w:p>
+        </w:tc>
+        <w:tc>
+          <w:tcPr>
+            <w:tcW w:w="1789" w:type="dxa"/>
+          </w:tcPr>
+          <w:p>
+            <w:pPr>
+              <w:rPr>
+                <w:lang w:val="en-US"/>
+              </w:rPr>
+            </w:pPr>
+            <w:r>
+              <w:rPr>
+                <w:lang w:val="en-US"/>
+              </w:rPr>
+              <w:t>1</w:t>
+            </w:r>
+          </w:p>
+        </w:tc>
+        <w:tc>
+          <w:tcPr>
+            <w:tcW w:w="1787" w:type="dxa"/>
+          </w:tcPr>
+          <w:p>
+            <w:pPr>
+              <w:rPr>
+                <w:lang w:val="en-US"/>
+              </w:rPr>
+            </w:pPr>
+            <w:r>
+              <w:rPr>
+                <w:lang w:val="en-US"/>
+              </w:rPr>
+              <w:t xml:space="preserve">Kesulitan </w:t>
+            </w:r>
+          </w:p>
+        </w:tc>
+        <w:tc>
+          <w:tcPr>
+            <w:tcW w:w="3005" w:type="dxa"/>
+          </w:tcPr>
+          <w:p>
+            <w:pPr>
+              <w:pStyle w:val="DaftarParagraf"/>
+              <w:numPr>
+                <w:ilvl w:val="0"/>
+                <w:numId w:val="9"/>
+              </w:numPr>
+              <w:rPr>
+                <w:lang w:val="en-US"/>
+              </w:rPr>
+            </w:pPr>
+            <w:r>
+              <w:rPr>
+                <w:lang w:val="en-US"/>
+              </w:rPr>
+              <w:t xml:space="preserve">Sulit untuk membuat tanggal dan hari untuk menyesuaikan input </w:t>
+            </w:r>
+            <w:r>
+              <w:rPr>
+                <w:lang w:val="en-US"/>
+              </w:rPr>
+              <w:t xml:space="preserve">yang telah dilakukan di hari tersebut </w:t>
+            </w:r>
+          </w:p>
+        </w:tc>
+        <w:tc>
+          <w:tcPr>
+            <w:tcW w:w="651" w:type="dxa"/>
+          </w:tcPr>
+          <w:p>
+            <w:pPr>
+              <w:rPr>
+                <w:lang w:val="en-US"/>
+              </w:rPr>
+            </w:pPr>
+            <w:r>
+              <w:rPr>
+                <w:lang w:val="en-US"/>
+              </w:rPr>
+              <w:t>Rotua</w:t>
+            </w:r>
+          </w:p>
+        </w:tc>
+      </w:tr>
+      <w:tr>
+        <w:trPr>
+          <w:trHeight w:val="1024"/>
+        </w:trPr>
+        <w:tc>
+          <w:tcPr>
+            <w:tcW w:w="1784" w:type="dxa"/>
+          </w:tcPr>
+          <w:p>
+            <w:pPr>
+              <w:rPr>
+                <w:lang w:val="en-US"/>
+              </w:rPr>
+            </w:pPr>
+            <w:r>
+              <w:rPr>
+                <w:lang w:val="en-US"/>
+              </w:rPr>
+              <w:t>10 Juli</w:t>
+            </w:r>
+          </w:p>
+        </w:tc>
+        <w:tc>
+          <w:tcPr>
+            <w:tcW w:w="1789" w:type="dxa"/>
+          </w:tcPr>
+          <w:p>
+            <w:pPr>
+              <w:rPr>
+                <w:lang w:val="en-US"/>
+              </w:rPr>
+            </w:pPr>
+            <w:r>
+              <w:rPr>
+                <w:lang w:val="en-US"/>
+              </w:rPr>
+              <w:t>4</w:t>
+            </w:r>
+          </w:p>
+        </w:tc>
+        <w:tc>
+          <w:tcPr>
+            <w:tcW w:w="1787" w:type="dxa"/>
+          </w:tcPr>
+          <w:p>
+            <w:pPr>
+              <w:rPr>
+                <w:lang w:val="en-US"/>
+              </w:rPr>
+            </w:pPr>
+            <w:r>
+              <w:rPr>
+                <w:lang w:val="en-US"/>
+              </w:rPr>
+              <w:t>Laptop</w:t>
+            </w:r>
+          </w:p>
+        </w:tc>
+        <w:tc>
+          <w:tcPr>
+            <w:tcW w:w="3005" w:type="dxa"/>
+          </w:tcPr>
+          <w:p>
+            <w:pPr>
+              <w:pStyle w:val="DaftarParagraf"/>
+              <w:numPr>
+                <w:ilvl w:val="0"/>
+                <w:numId w:val="9"/>
+              </w:numPr>
+              <w:rPr>
+                <w:lang w:val="en-US"/>
+              </w:rPr>
+            </w:pPr>
+            <w:r>
+              <w:rPr>
+                <w:lang w:val="en-US"/>
+              </w:rPr>
+              <w:t xml:space="preserve">Laptop tiba” mati dan rusak, semua </w:t>
+            </w:r>
+            <w:r>
+              <w:rPr>
+                <w:lang w:val="en-US"/>
+              </w:rPr>
+              <w:t>data</w:t>
+            </w:r>
+            <w:r>
+              <w:rPr>
+                <w:lang w:val="en-US"/>
+              </w:rPr>
+              <w:t xml:space="preserve"> dicodingan bera</w:t>
+            </w:r>
+            <w:r>
+              <w:rPr>
+                <w:lang w:val="en-US"/>
+              </w:rPr>
+              <w:t>d</w:t>
+            </w:r>
+            <w:r>
+              <w:rPr>
+                <w:lang w:val="en-US"/>
+              </w:rPr>
+              <w:t>a dilaptop</w:t>
+            </w:r>
+          </w:p>
+        </w:tc>
+        <w:tc>
+          <w:tcPr>
+            <w:tcW w:w="651" w:type="dxa"/>
+          </w:tcPr>
+          <w:p>
+            <w:pPr>
+              <w:rPr>
+                <w:lang w:val="en-US"/>
+              </w:rPr>
+            </w:pPr>
+            <w:r>
+              <w:rPr>
+                <w:lang w:val="en-US"/>
+              </w:rPr>
+              <w:t>Rotua</w:t>
             </w:r>
           </w:p>
         </w:tc>

</xml_diff>

<commit_message>
lanjutan laporan:Sprint Retrospectiv dan Screenshot tampilan page dan coding
</commit_message>
<xml_diff>
--- a/Tugas 2.docx
+++ b/Tugas 2.docx
@@ -82,7 +82,21 @@
         <w:rPr>
           <w:lang w:val="en-US"/>
         </w:rPr>
-        <w:t>Dan bagian untuk akun owner pada page atau tampilan note terdapat list ataupun create yang dimana create ini dapat membuat catatan produk yang telah di ambil dari pabrik, sehingga datanya akan tersimpan di note create tersebut dan juga adanya bukti foto struk kwitansi barang-</w:t>
+        <w:t xml:space="preserve">Dan bagian untuk akun owner pada page atau tampilan note terdapat list ataupun create yang dimana create ini dapat membuat catatan produk yang telah di ambil dari pabrik, sehingga datanya akan tersimpan di note </w:t>
+      </w:r>
+      <w:proofErr w:type="gramStart"/>
+      <w:r>
+        <w:rPr>
+          <w:lang w:val="en-US"/>
+        </w:rPr>
+        <w:t>create</w:t>
+      </w:r>
+      <w:proofErr w:type="gramEnd"/>
+      <w:r>
+        <w:rPr>
+          <w:lang w:val="en-US"/>
+        </w:rPr>
+        <w:t xml:space="preserve"> tersebut dan juga adanya bukti foto struk kwitansi barang-</w:t>
       </w:r>
       <w:r>
         <w:rPr>
@@ -105,13 +119,23 @@
         </w:rPr>
         <w:t xml:space="preserve">Maka dari itu kami merancang sebuah aplikasi untuk toko tersebut harapannya aplikasi tersebut dapat membantu system pengolahan yang lebih efektif dan efisien, dengan perkembangan teknologi maka laporan ini akan mengemukakan suatu aplikasi berbasis mobile yaitu </w:t>
       </w:r>
+      <w:proofErr w:type="gramStart"/>
       <w:r>
         <w:rPr>
           <w:b/>
           <w:bCs/>
           <w:lang w:val="en-US"/>
         </w:rPr>
-        <w:t>“ MEMBANGUN  APLIKASI ACC HP BERBASIS MOBILE”</w:t>
+        <w:t>“ MEMBANGUN</w:t>
+      </w:r>
+      <w:proofErr w:type="gramEnd"/>
+      <w:r>
+        <w:rPr>
+          <w:b/>
+          <w:bCs/>
+          <w:lang w:val="en-US"/>
+        </w:rPr>
+        <w:t xml:space="preserve">  APLIKASI ACC HP BERBASIS MOBILE”</w:t>
       </w:r>
     </w:p>
     <w:p>
@@ -143,7 +167,7 @@
     </w:p>
     <w:tbl>
       <w:tblPr>
-        <w:tblStyle w:val="KisiTabel"/>
+        <w:tblStyle w:val="TableGrid"/>
         <w:tblpPr w:leftFromText="180" w:rightFromText="180" w:vertAnchor="text" w:horzAnchor="margin" w:tblpY="223"/>
         <w:tblW w:w="8208" w:type="dxa"/>
         <w:tblLook w:val="04A0" w:firstRow="1" w:lastRow="0" w:firstColumn="1" w:lastColumn="0" w:noHBand="0" w:noVBand="1"/>
@@ -1210,8 +1234,16 @@
               <w:rPr>
                 <w:lang w:val="en-US"/>
               </w:rPr>
-              <w:t>4 jam</w:t>
-            </w:r>
+              <w:t xml:space="preserve">4 </w:t>
+            </w:r>
+            <w:proofErr w:type="gramStart"/>
+            <w:r>
+              <w:rPr>
+                <w:lang w:val="en-US"/>
+              </w:rPr>
+              <w:t>jam</w:t>
+            </w:r>
+            <w:proofErr w:type="gramEnd"/>
           </w:p>
         </w:tc>
         <w:tc>
@@ -3091,7 +3123,21 @@
               <w:rPr>
                 <w:lang w:val="en-US"/>
               </w:rPr>
-              <w:t xml:space="preserve">di note create </w:t>
+              <w:t xml:space="preserve">di note </w:t>
+            </w:r>
+            <w:proofErr w:type="gramStart"/>
+            <w:r>
+              <w:rPr>
+                <w:lang w:val="en-US"/>
+              </w:rPr>
+              <w:t>create</w:t>
+            </w:r>
+            <w:proofErr w:type="gramEnd"/>
+            <w:r>
+              <w:rPr>
+                <w:lang w:val="en-US"/>
+              </w:rPr>
+              <w:t xml:space="preserve"> </w:t>
             </w:r>
             <w:r>
               <w:rPr>
@@ -3420,7 +3466,7 @@
     </w:p>
     <w:tbl>
       <w:tblPr>
-        <w:tblStyle w:val="KisiTabel"/>
+        <w:tblStyle w:val="TableGrid"/>
         <w:tblW w:w="0" w:type="auto"/>
         <w:tblLook w:val="04A0" w:firstRow="1" w:lastRow="0" w:firstColumn="1" w:lastColumn="0" w:noHBand="0" w:noVBand="1"/>
       </w:tblPr>
@@ -3484,7 +3530,21 @@
               <w:rPr>
                 <w:lang w:val="en-US"/>
               </w:rPr>
-              <w:t>Meningkatkan Konversi Penjualan dan mempermudah dalam menangani barang (stok) penjualan  dengan  melalui fitur fitur tambahan di dalam aplikasi mobile tersebut</w:t>
+              <w:t xml:space="preserve">Meningkatkan Konversi Penjualan dan mempermudah dalam menangani barang (stok) </w:t>
+            </w:r>
+            <w:proofErr w:type="gramStart"/>
+            <w:r>
+              <w:rPr>
+                <w:lang w:val="en-US"/>
+              </w:rPr>
+              <w:t>penjualan  dengan</w:t>
+            </w:r>
+            <w:proofErr w:type="gramEnd"/>
+            <w:r>
+              <w:rPr>
+                <w:lang w:val="en-US"/>
+              </w:rPr>
+              <w:t xml:space="preserve">  melalui fitur fitur tambahan di dalam aplikasi mobile tersebut</w:t>
             </w:r>
           </w:p>
         </w:tc>
@@ -3502,7 +3562,21 @@
               <w:rPr>
                 <w:lang w:val="en-US"/>
               </w:rPr>
-              <w:t>1 bulan ( 30 hari)</w:t>
+              <w:t xml:space="preserve">1 bulan </w:t>
+            </w:r>
+            <w:proofErr w:type="gramStart"/>
+            <w:r>
+              <w:rPr>
+                <w:lang w:val="en-US"/>
+              </w:rPr>
+              <w:t>( 30</w:t>
+            </w:r>
+            <w:proofErr w:type="gramEnd"/>
+            <w:r>
+              <w:rPr>
+                <w:lang w:val="en-US"/>
+              </w:rPr>
+              <w:t xml:space="preserve"> hari)</w:t>
             </w:r>
           </w:p>
         </w:tc>
@@ -3517,7 +3591,7 @@
     </w:p>
     <w:tbl>
       <w:tblPr>
-        <w:tblStyle w:val="KisiTabel"/>
+        <w:tblStyle w:val="TableGrid"/>
         <w:tblW w:w="0" w:type="auto"/>
         <w:tblLook w:val="04A0" w:firstRow="1" w:lastRow="0" w:firstColumn="1" w:lastColumn="0" w:noHBand="0" w:noVBand="1"/>
       </w:tblPr>
@@ -3690,7 +3764,21 @@
               <w:rPr>
                 <w:lang w:val="en-US"/>
               </w:rPr>
-              <w:t>Implementasi Button(tombol menu bawah) absensi utuk todo list absensi karyawan</w:t>
+              <w:t xml:space="preserve">Implementasi </w:t>
+            </w:r>
+            <w:proofErr w:type="gramStart"/>
+            <w:r>
+              <w:rPr>
+                <w:lang w:val="en-US"/>
+              </w:rPr>
+              <w:t>Button(</w:t>
+            </w:r>
+            <w:proofErr w:type="gramEnd"/>
+            <w:r>
+              <w:rPr>
+                <w:lang w:val="en-US"/>
+              </w:rPr>
+              <w:t>tombol menu bawah) absensi utuk todo list absensi karyawan</w:t>
             </w:r>
           </w:p>
         </w:tc>
@@ -3803,7 +3891,21 @@
               <w:rPr>
                 <w:lang w:val="en-US"/>
               </w:rPr>
-              <w:t>Implementasi Button( tombol menu bawah/ home)</w:t>
+              <w:t xml:space="preserve">Implementasi </w:t>
+            </w:r>
+            <w:proofErr w:type="gramStart"/>
+            <w:r>
+              <w:rPr>
+                <w:lang w:val="en-US"/>
+              </w:rPr>
+              <w:t>Button( tombol</w:t>
+            </w:r>
+            <w:proofErr w:type="gramEnd"/>
+            <w:r>
+              <w:rPr>
+                <w:lang w:val="en-US"/>
+              </w:rPr>
+              <w:t xml:space="preserve"> menu bawah/ home)</w:t>
             </w:r>
           </w:p>
           <w:p>
@@ -3942,7 +4044,21 @@
               <w:rPr>
                 <w:lang w:val="en-US"/>
               </w:rPr>
-              <w:t>Implementasi Button(tombol produk)</w:t>
+              <w:t xml:space="preserve">Implementasi </w:t>
+            </w:r>
+            <w:proofErr w:type="gramStart"/>
+            <w:r>
+              <w:rPr>
+                <w:lang w:val="en-US"/>
+              </w:rPr>
+              <w:t>Button(</w:t>
+            </w:r>
+            <w:proofErr w:type="gramEnd"/>
+            <w:r>
+              <w:rPr>
+                <w:lang w:val="en-US"/>
+              </w:rPr>
+              <w:t>tombol produk)</w:t>
             </w:r>
           </w:p>
           <w:p>
@@ -3968,7 +4084,21 @@
               <w:rPr>
                 <w:lang w:val="en-US"/>
               </w:rPr>
-              <w:t>Implementasi Button(tombol tambah dan kurang produk)</w:t>
+              <w:t xml:space="preserve">Implementasi </w:t>
+            </w:r>
+            <w:proofErr w:type="gramStart"/>
+            <w:r>
+              <w:rPr>
+                <w:lang w:val="en-US"/>
+              </w:rPr>
+              <w:t>Button(</w:t>
+            </w:r>
+            <w:proofErr w:type="gramEnd"/>
+            <w:r>
+              <w:rPr>
+                <w:lang w:val="en-US"/>
+              </w:rPr>
+              <w:t>tombol tambah dan kurang produk)</w:t>
             </w:r>
           </w:p>
         </w:tc>
@@ -4004,8 +4134,16 @@
               <w:rPr>
                 <w:lang w:val="en-US"/>
               </w:rPr>
-              <w:t>15 jam</w:t>
-            </w:r>
+              <w:t xml:space="preserve">15 </w:t>
+            </w:r>
+            <w:proofErr w:type="gramStart"/>
+            <w:r>
+              <w:rPr>
+                <w:lang w:val="en-US"/>
+              </w:rPr>
+              <w:t>jam</w:t>
+            </w:r>
+            <w:proofErr w:type="gramEnd"/>
           </w:p>
         </w:tc>
         <w:tc>
@@ -4585,7 +4723,7 @@
     </w:p>
     <w:tbl>
       <w:tblPr>
-        <w:tblStyle w:val="KisiTabel"/>
+        <w:tblStyle w:val="TableGrid"/>
         <w:tblW w:w="0" w:type="auto"/>
         <w:tblLook w:val="04A0" w:firstRow="1" w:lastRow="0" w:firstColumn="1" w:lastColumn="0" w:noHBand="0" w:noVBand="1"/>
       </w:tblPr>
@@ -4749,7 +4887,7 @@
           </w:tcPr>
           <w:p>
             <w:pPr>
-              <w:pStyle w:val="DaftarParagraf"/>
+              <w:pStyle w:val="ListParagraph"/>
               <w:numPr>
                 <w:ilvl w:val="0"/>
                 <w:numId w:val="9"/>
@@ -4767,7 +4905,7 @@
           </w:p>
           <w:p>
             <w:pPr>
-              <w:pStyle w:val="DaftarParagraf"/>
+              <w:pStyle w:val="ListParagraph"/>
               <w:numPr>
                 <w:ilvl w:val="0"/>
                 <w:numId w:val="9"/>
@@ -4868,7 +5006,7 @@
           </w:tcPr>
           <w:p>
             <w:pPr>
-              <w:pStyle w:val="DaftarParagraf"/>
+              <w:pStyle w:val="ListParagraph"/>
               <w:numPr>
                 <w:ilvl w:val="0"/>
                 <w:numId w:val="9"/>
@@ -4968,7 +5106,7 @@
           </w:tcPr>
           <w:p>
             <w:pPr>
-              <w:pStyle w:val="DaftarParagraf"/>
+              <w:pStyle w:val="ListParagraph"/>
               <w:numPr>
                 <w:ilvl w:val="0"/>
                 <w:numId w:val="9"/>
@@ -5074,7 +5212,7 @@
           </w:tcPr>
           <w:p>
             <w:pPr>
-              <w:pStyle w:val="DaftarParagraf"/>
+              <w:pStyle w:val="ListParagraph"/>
               <w:numPr>
                 <w:ilvl w:val="0"/>
                 <w:numId w:val="9"/>
@@ -5180,7 +5318,7 @@
           </w:tcPr>
           <w:p>
             <w:pPr>
-              <w:pStyle w:val="DaftarParagraf"/>
+              <w:pStyle w:val="ListParagraph"/>
               <w:numPr>
                 <w:ilvl w:val="0"/>
                 <w:numId w:val="9"/>
@@ -5241,6 +5379,3683 @@
         </w:tc>
       </w:tr>
     </w:tbl>
+    <w:p>
+      <w:pPr>
+        <w:rPr>
+          <w:lang w:val="en-US"/>
+        </w:rPr>
+      </w:pPr>
+    </w:p>
+    <w:p>
+      <w:pPr>
+        <w:rPr>
+          <w:lang w:val="en-US"/>
+        </w:rPr>
+      </w:pPr>
+    </w:p>
+    <w:p>
+      <w:pPr>
+        <w:spacing w:after="276"/>
+        <w:rPr>
+          <w:b/>
+          <w:bCs/>
+          <w:sz w:val="28"/>
+          <w:szCs w:val="28"/>
+          <w:lang w:val="en-US"/>
+        </w:rPr>
+      </w:pPr>
+      <w:r>
+        <w:rPr>
+          <w:b/>
+          <w:bCs/>
+          <w:sz w:val="28"/>
+          <w:szCs w:val="28"/>
+          <w:lang w:val="en-US"/>
+        </w:rPr>
+        <w:t>Sprint Retrospective Board</w:t>
+      </w:r>
+    </w:p>
+    <w:tbl>
+      <w:tblPr>
+        <w:tblStyle w:val="TableGrid"/>
+        <w:tblW w:w="0" w:type="auto"/>
+        <w:tblLook w:val="04A0" w:firstRow="1" w:lastRow="0" w:firstColumn="1" w:lastColumn="0" w:noHBand="0" w:noVBand="1"/>
+      </w:tblPr>
+      <w:tblGrid>
+        <w:gridCol w:w="1803"/>
+        <w:gridCol w:w="1803"/>
+        <w:gridCol w:w="1803"/>
+        <w:gridCol w:w="1803"/>
+        <w:gridCol w:w="1804"/>
+      </w:tblGrid>
+      <w:tr>
+        <w:tc>
+          <w:tcPr>
+            <w:tcW w:w="9016" w:type="dxa"/>
+            <w:gridSpan w:val="5"/>
+            <w:shd w:val="clear" w:color="auto" w:fill="9CC2E5" w:themeFill="accent1" w:themeFillTint="99"/>
+          </w:tcPr>
+          <w:p>
+            <w:pPr>
+              <w:spacing w:after="276"/>
+              <w:jc w:val="center"/>
+              <w:rPr>
+                <w:b/>
+                <w:bCs/>
+                <w:sz w:val="28"/>
+                <w:szCs w:val="28"/>
+                <w:lang w:val="en-US"/>
+              </w:rPr>
+            </w:pPr>
+            <w:r>
+              <w:rPr>
+                <w:b/>
+                <w:bCs/>
+                <w:sz w:val="28"/>
+                <w:szCs w:val="28"/>
+                <w:lang w:val="en-US"/>
+              </w:rPr>
+              <w:t>Example: Sprint 3 Retrospective</w:t>
+            </w:r>
+          </w:p>
+        </w:tc>
+      </w:tr>
+      <w:tr>
+        <w:tc>
+          <w:tcPr>
+            <w:tcW w:w="3606" w:type="dxa"/>
+            <w:gridSpan w:val="2"/>
+            <w:shd w:val="clear" w:color="auto" w:fill="A8D08D" w:themeFill="accent6" w:themeFillTint="99"/>
+          </w:tcPr>
+          <w:p>
+            <w:pPr>
+              <w:spacing w:after="276"/>
+              <w:jc w:val="center"/>
+              <w:rPr>
+                <w:b/>
+                <w:bCs/>
+                <w:sz w:val="28"/>
+                <w:szCs w:val="28"/>
+                <w:lang w:val="en-US"/>
+              </w:rPr>
+            </w:pPr>
+            <w:r>
+              <w:rPr>
+                <w:b/>
+                <w:bCs/>
+                <w:sz w:val="28"/>
+                <w:szCs w:val="28"/>
+                <w:lang w:val="en-US"/>
+              </w:rPr>
+              <w:t>Analysis</w:t>
+            </w:r>
+          </w:p>
+        </w:tc>
+        <w:tc>
+          <w:tcPr>
+            <w:tcW w:w="5410" w:type="dxa"/>
+            <w:gridSpan w:val="3"/>
+            <w:shd w:val="clear" w:color="auto" w:fill="FFD966" w:themeFill="accent4" w:themeFillTint="99"/>
+          </w:tcPr>
+          <w:p>
+            <w:pPr>
+              <w:spacing w:after="276"/>
+              <w:jc w:val="center"/>
+              <w:rPr>
+                <w:b/>
+                <w:bCs/>
+                <w:sz w:val="28"/>
+                <w:szCs w:val="28"/>
+                <w:lang w:val="en-US"/>
+              </w:rPr>
+            </w:pPr>
+            <w:r>
+              <w:rPr>
+                <w:b/>
+                <w:bCs/>
+                <w:sz w:val="28"/>
+                <w:szCs w:val="28"/>
+                <w:lang w:val="en-US"/>
+              </w:rPr>
+              <w:t>Actions</w:t>
+            </w:r>
+          </w:p>
+        </w:tc>
+      </w:tr>
+      <w:tr>
+        <w:trPr>
+          <w:trHeight w:val="359"/>
+        </w:trPr>
+        <w:tc>
+          <w:tcPr>
+            <w:tcW w:w="1803" w:type="dxa"/>
+            <w:shd w:val="clear" w:color="auto" w:fill="A8D08D" w:themeFill="accent6" w:themeFillTint="99"/>
+          </w:tcPr>
+          <w:p>
+            <w:pPr>
+              <w:spacing w:after="276"/>
+              <w:rPr>
+                <w:b/>
+                <w:bCs/>
+                <w:szCs w:val="24"/>
+                <w:lang w:val="en-US"/>
+              </w:rPr>
+            </w:pPr>
+            <w:r>
+              <w:rPr>
+                <w:b/>
+                <w:bCs/>
+                <w:szCs w:val="24"/>
+                <w:lang w:val="en-US"/>
+              </w:rPr>
+              <w:t>What went well</w:t>
+            </w:r>
+            <w:r>
+              <w:rPr>
+                <w:b/>
+                <w:bCs/>
+                <w:szCs w:val="24"/>
+                <w:lang w:val="en-US"/>
+              </w:rPr>
+              <w:t>?</w:t>
+            </w:r>
+          </w:p>
+        </w:tc>
+        <w:tc>
+          <w:tcPr>
+            <w:tcW w:w="1803" w:type="dxa"/>
+            <w:shd w:val="clear" w:color="auto" w:fill="A8D08D" w:themeFill="accent6" w:themeFillTint="99"/>
+          </w:tcPr>
+          <w:p>
+            <w:pPr>
+              <w:spacing w:after="276"/>
+              <w:rPr>
+                <w:b/>
+                <w:bCs/>
+                <w:szCs w:val="24"/>
+                <w:lang w:val="en-US"/>
+              </w:rPr>
+            </w:pPr>
+            <w:r>
+              <w:rPr>
+                <w:b/>
+                <w:bCs/>
+                <w:szCs w:val="24"/>
+                <w:lang w:val="en-US"/>
+              </w:rPr>
+              <w:t>What could be improved?</w:t>
+            </w:r>
+          </w:p>
+        </w:tc>
+        <w:tc>
+          <w:tcPr>
+            <w:tcW w:w="1803" w:type="dxa"/>
+            <w:shd w:val="clear" w:color="auto" w:fill="FFD966" w:themeFill="accent4" w:themeFillTint="99"/>
+          </w:tcPr>
+          <w:p>
+            <w:pPr>
+              <w:spacing w:after="276"/>
+              <w:rPr>
+                <w:b/>
+                <w:bCs/>
+                <w:szCs w:val="24"/>
+                <w:lang w:val="en-US"/>
+              </w:rPr>
+            </w:pPr>
+            <w:r>
+              <w:rPr>
+                <w:b/>
+                <w:bCs/>
+                <w:szCs w:val="24"/>
+                <w:lang w:val="en-US"/>
+              </w:rPr>
+              <w:t>What to STOP doing?</w:t>
+            </w:r>
+          </w:p>
+        </w:tc>
+        <w:tc>
+          <w:tcPr>
+            <w:tcW w:w="1803" w:type="dxa"/>
+            <w:shd w:val="clear" w:color="auto" w:fill="FFD966" w:themeFill="accent4" w:themeFillTint="99"/>
+          </w:tcPr>
+          <w:p>
+            <w:pPr>
+              <w:spacing w:after="276"/>
+              <w:rPr>
+                <w:b/>
+                <w:bCs/>
+                <w:szCs w:val="24"/>
+                <w:lang w:val="en-US"/>
+              </w:rPr>
+            </w:pPr>
+            <w:r>
+              <w:rPr>
+                <w:b/>
+                <w:bCs/>
+                <w:szCs w:val="24"/>
+                <w:lang w:val="en-US"/>
+              </w:rPr>
+              <w:t>What to KEEP doing?</w:t>
+            </w:r>
+          </w:p>
+        </w:tc>
+        <w:tc>
+          <w:tcPr>
+            <w:tcW w:w="1804" w:type="dxa"/>
+            <w:shd w:val="clear" w:color="auto" w:fill="FFD966" w:themeFill="accent4" w:themeFillTint="99"/>
+          </w:tcPr>
+          <w:p>
+            <w:pPr>
+              <w:spacing w:after="276"/>
+              <w:rPr>
+                <w:b/>
+                <w:bCs/>
+                <w:szCs w:val="24"/>
+                <w:lang w:val="en-US"/>
+              </w:rPr>
+            </w:pPr>
+            <w:r>
+              <w:rPr>
+                <w:b/>
+                <w:bCs/>
+                <w:szCs w:val="24"/>
+                <w:lang w:val="en-US"/>
+              </w:rPr>
+              <w:t>What to START doing?</w:t>
+            </w:r>
+          </w:p>
+        </w:tc>
+      </w:tr>
+      <w:tr>
+        <w:tc>
+          <w:tcPr>
+            <w:tcW w:w="1803" w:type="dxa"/>
+            <w:shd w:val="clear" w:color="auto" w:fill="D9E2F3" w:themeFill="accent5" w:themeFillTint="33"/>
+          </w:tcPr>
+          <w:p>
+            <w:pPr>
+              <w:spacing w:after="276"/>
+              <w:rPr>
+                <w:szCs w:val="24"/>
+                <w:lang w:val="en-US"/>
+              </w:rPr>
+            </w:pPr>
+            <w:r>
+              <w:rPr>
+                <w:szCs w:val="24"/>
+                <w:lang w:val="en-US"/>
+              </w:rPr>
+              <w:t>Desain Figma</w:t>
+            </w:r>
+          </w:p>
+        </w:tc>
+        <w:tc>
+          <w:tcPr>
+            <w:tcW w:w="1803" w:type="dxa"/>
+            <w:shd w:val="clear" w:color="auto" w:fill="D9E2F3" w:themeFill="accent5" w:themeFillTint="33"/>
+          </w:tcPr>
+          <w:p>
+            <w:pPr>
+              <w:spacing w:after="276"/>
+              <w:rPr>
+                <w:szCs w:val="24"/>
+                <w:lang w:val="en-US"/>
+              </w:rPr>
+            </w:pPr>
+            <w:proofErr w:type="spellStart"/>
+            <w:r>
+              <w:rPr>
+                <w:szCs w:val="24"/>
+                <w:lang w:val="en-US"/>
+              </w:rPr>
+              <w:t>Peletakan</w:t>
+            </w:r>
+            <w:proofErr w:type="spellEnd"/>
+            <w:r>
+              <w:rPr>
+                <w:szCs w:val="24"/>
+                <w:lang w:val="en-US"/>
+              </w:rPr>
+              <w:t xml:space="preserve">, </w:t>
+            </w:r>
+            <w:proofErr w:type="spellStart"/>
+            <w:r>
+              <w:rPr>
+                <w:szCs w:val="24"/>
+                <w:lang w:val="en-US"/>
+              </w:rPr>
+              <w:t>warna</w:t>
+            </w:r>
+            <w:proofErr w:type="spellEnd"/>
+            <w:r>
+              <w:rPr>
+                <w:szCs w:val="24"/>
+                <w:lang w:val="en-US"/>
+              </w:rPr>
+              <w:t xml:space="preserve">, font </w:t>
+            </w:r>
+          </w:p>
+        </w:tc>
+        <w:tc>
+          <w:tcPr>
+            <w:tcW w:w="1803" w:type="dxa"/>
+            <w:shd w:val="clear" w:color="auto" w:fill="D9E2F3" w:themeFill="accent5" w:themeFillTint="33"/>
+          </w:tcPr>
+          <w:p>
+            <w:pPr>
+              <w:spacing w:after="276"/>
+              <w:rPr>
+                <w:szCs w:val="24"/>
+                <w:lang w:val="en-US"/>
+              </w:rPr>
+            </w:pPr>
+            <w:proofErr w:type="spellStart"/>
+            <w:r>
+              <w:rPr>
+                <w:szCs w:val="24"/>
+                <w:lang w:val="en-US"/>
+              </w:rPr>
+              <w:t>Mengulang</w:t>
+            </w:r>
+            <w:proofErr w:type="spellEnd"/>
+            <w:r>
+              <w:rPr>
+                <w:szCs w:val="24"/>
+                <w:lang w:val="en-US"/>
+              </w:rPr>
+              <w:t xml:space="preserve"> </w:t>
+            </w:r>
+            <w:proofErr w:type="spellStart"/>
+            <w:r>
+              <w:rPr>
+                <w:szCs w:val="24"/>
+                <w:lang w:val="en-US"/>
+              </w:rPr>
+              <w:t>desain</w:t>
+            </w:r>
+            <w:proofErr w:type="spellEnd"/>
+          </w:p>
+        </w:tc>
+        <w:tc>
+          <w:tcPr>
+            <w:tcW w:w="1803" w:type="dxa"/>
+            <w:shd w:val="clear" w:color="auto" w:fill="D9E2F3" w:themeFill="accent5" w:themeFillTint="33"/>
+          </w:tcPr>
+          <w:p>
+            <w:pPr>
+              <w:spacing w:after="276"/>
+              <w:rPr>
+                <w:szCs w:val="24"/>
+                <w:lang w:val="en-US"/>
+              </w:rPr>
+            </w:pPr>
+            <w:proofErr w:type="spellStart"/>
+            <w:r>
+              <w:rPr>
+                <w:szCs w:val="24"/>
+                <w:lang w:val="en-US"/>
+              </w:rPr>
+              <w:t>Fokus</w:t>
+            </w:r>
+            <w:proofErr w:type="spellEnd"/>
+            <w:r>
+              <w:rPr>
+                <w:szCs w:val="24"/>
+                <w:lang w:val="en-US"/>
+              </w:rPr>
+              <w:t xml:space="preserve"> </w:t>
+            </w:r>
+          </w:p>
+        </w:tc>
+        <w:tc>
+          <w:tcPr>
+            <w:tcW w:w="1804" w:type="dxa"/>
+            <w:shd w:val="clear" w:color="auto" w:fill="D9E2F3" w:themeFill="accent5" w:themeFillTint="33"/>
+          </w:tcPr>
+          <w:p>
+            <w:pPr>
+              <w:spacing w:after="276"/>
+              <w:rPr>
+                <w:szCs w:val="24"/>
+                <w:lang w:val="en-US"/>
+              </w:rPr>
+            </w:pPr>
+            <w:proofErr w:type="spellStart"/>
+            <w:r>
+              <w:rPr>
+                <w:szCs w:val="24"/>
+                <w:lang w:val="en-US"/>
+              </w:rPr>
+              <w:t>Menentukan</w:t>
+            </w:r>
+            <w:proofErr w:type="spellEnd"/>
+            <w:r>
+              <w:rPr>
+                <w:szCs w:val="24"/>
+                <w:lang w:val="en-US"/>
+              </w:rPr>
+              <w:t xml:space="preserve"> </w:t>
+            </w:r>
+            <w:proofErr w:type="spellStart"/>
+            <w:r>
+              <w:rPr>
+                <w:szCs w:val="24"/>
+                <w:lang w:val="en-US"/>
+              </w:rPr>
+              <w:t>topik</w:t>
+            </w:r>
+            <w:proofErr w:type="spellEnd"/>
+          </w:p>
+        </w:tc>
+      </w:tr>
+      <w:tr>
+        <w:tc>
+          <w:tcPr>
+            <w:tcW w:w="1803" w:type="dxa"/>
+          </w:tcPr>
+          <w:p>
+            <w:pPr>
+              <w:spacing w:after="276"/>
+              <w:rPr>
+                <w:szCs w:val="24"/>
+                <w:lang w:val="en-US"/>
+              </w:rPr>
+            </w:pPr>
+            <w:proofErr w:type="spellStart"/>
+            <w:r>
+              <w:rPr>
+                <w:szCs w:val="24"/>
+                <w:lang w:val="en-US"/>
+              </w:rPr>
+              <w:t>Diskusi</w:t>
+            </w:r>
+            <w:proofErr w:type="spellEnd"/>
+          </w:p>
+        </w:tc>
+        <w:tc>
+          <w:tcPr>
+            <w:tcW w:w="1803" w:type="dxa"/>
+          </w:tcPr>
+          <w:p>
+            <w:pPr>
+              <w:spacing w:after="276"/>
+              <w:rPr>
+                <w:szCs w:val="24"/>
+                <w:lang w:val="en-US"/>
+              </w:rPr>
+            </w:pPr>
+            <w:proofErr w:type="spellStart"/>
+            <w:r>
+              <w:rPr>
+                <w:szCs w:val="24"/>
+                <w:lang w:val="en-US"/>
+              </w:rPr>
+              <w:t>Tidak</w:t>
+            </w:r>
+            <w:proofErr w:type="spellEnd"/>
+            <w:r>
+              <w:rPr>
+                <w:szCs w:val="24"/>
+                <w:lang w:val="en-US"/>
+              </w:rPr>
+              <w:t xml:space="preserve"> </w:t>
+            </w:r>
+            <w:proofErr w:type="spellStart"/>
+            <w:r>
+              <w:rPr>
+                <w:szCs w:val="24"/>
+                <w:lang w:val="en-US"/>
+              </w:rPr>
+              <w:t>ada</w:t>
+            </w:r>
+            <w:proofErr w:type="spellEnd"/>
+            <w:r>
+              <w:rPr>
+                <w:szCs w:val="24"/>
+                <w:lang w:val="en-US"/>
+              </w:rPr>
+              <w:t xml:space="preserve"> problem </w:t>
+            </w:r>
+            <w:proofErr w:type="spellStart"/>
+            <w:r>
+              <w:rPr>
+                <w:szCs w:val="24"/>
+                <w:lang w:val="en-US"/>
+              </w:rPr>
+              <w:t>dalam</w:t>
+            </w:r>
+            <w:proofErr w:type="spellEnd"/>
+            <w:r>
+              <w:rPr>
+                <w:szCs w:val="24"/>
+                <w:lang w:val="en-US"/>
+              </w:rPr>
+              <w:t xml:space="preserve"> </w:t>
+            </w:r>
+            <w:proofErr w:type="spellStart"/>
+            <w:r>
+              <w:rPr>
+                <w:szCs w:val="24"/>
+                <w:lang w:val="en-US"/>
+              </w:rPr>
+              <w:t>diskusi</w:t>
+            </w:r>
+            <w:proofErr w:type="spellEnd"/>
+          </w:p>
+        </w:tc>
+        <w:tc>
+          <w:tcPr>
+            <w:tcW w:w="1803" w:type="dxa"/>
+          </w:tcPr>
+          <w:p>
+            <w:pPr>
+              <w:spacing w:after="276"/>
+              <w:rPr>
+                <w:szCs w:val="24"/>
+                <w:lang w:val="en-US"/>
+              </w:rPr>
+            </w:pPr>
+            <w:proofErr w:type="spellStart"/>
+            <w:r>
+              <w:rPr>
+                <w:szCs w:val="24"/>
+                <w:lang w:val="en-US"/>
+              </w:rPr>
+              <w:t>Terlalu</w:t>
+            </w:r>
+            <w:proofErr w:type="spellEnd"/>
+            <w:r>
+              <w:rPr>
+                <w:szCs w:val="24"/>
+                <w:lang w:val="en-US"/>
+              </w:rPr>
+              <w:t xml:space="preserve"> </w:t>
+            </w:r>
+            <w:proofErr w:type="spellStart"/>
+            <w:r>
+              <w:rPr>
+                <w:szCs w:val="24"/>
+                <w:lang w:val="en-US"/>
+              </w:rPr>
+              <w:t>banya</w:t>
+            </w:r>
+            <w:proofErr w:type="spellEnd"/>
+            <w:r>
+              <w:rPr>
+                <w:szCs w:val="24"/>
+                <w:lang w:val="en-US"/>
+              </w:rPr>
+              <w:t xml:space="preserve"> meeting</w:t>
+            </w:r>
+          </w:p>
+        </w:tc>
+        <w:tc>
+          <w:tcPr>
+            <w:tcW w:w="1803" w:type="dxa"/>
+          </w:tcPr>
+          <w:p>
+            <w:pPr>
+              <w:spacing w:after="276"/>
+              <w:rPr>
+                <w:szCs w:val="24"/>
+                <w:lang w:val="en-US"/>
+              </w:rPr>
+            </w:pPr>
+            <w:proofErr w:type="spellStart"/>
+            <w:r>
+              <w:rPr>
+                <w:szCs w:val="24"/>
+                <w:lang w:val="en-US"/>
+              </w:rPr>
+              <w:t>kompak</w:t>
+            </w:r>
+            <w:proofErr w:type="spellEnd"/>
+          </w:p>
+        </w:tc>
+        <w:tc>
+          <w:tcPr>
+            <w:tcW w:w="1804" w:type="dxa"/>
+          </w:tcPr>
+          <w:p>
+            <w:pPr>
+              <w:spacing w:after="276"/>
+              <w:rPr>
+                <w:szCs w:val="24"/>
+                <w:lang w:val="en-US"/>
+              </w:rPr>
+            </w:pPr>
+            <w:proofErr w:type="spellStart"/>
+            <w:r>
+              <w:rPr>
+                <w:szCs w:val="24"/>
+                <w:lang w:val="en-US"/>
+              </w:rPr>
+              <w:t>Mententukan</w:t>
+            </w:r>
+            <w:proofErr w:type="spellEnd"/>
+            <w:r>
+              <w:rPr>
+                <w:szCs w:val="24"/>
+                <w:lang w:val="en-US"/>
+              </w:rPr>
+              <w:t xml:space="preserve"> </w:t>
+            </w:r>
+            <w:proofErr w:type="spellStart"/>
+            <w:r>
+              <w:rPr>
+                <w:szCs w:val="24"/>
+                <w:lang w:val="en-US"/>
+              </w:rPr>
+              <w:t>waktu</w:t>
+            </w:r>
+            <w:proofErr w:type="spellEnd"/>
+          </w:p>
+        </w:tc>
+      </w:tr>
+      <w:tr>
+        <w:tc>
+          <w:tcPr>
+            <w:tcW w:w="1803" w:type="dxa"/>
+            <w:shd w:val="clear" w:color="auto" w:fill="D9E2F3" w:themeFill="accent5" w:themeFillTint="33"/>
+          </w:tcPr>
+          <w:p>
+            <w:pPr>
+              <w:spacing w:after="276"/>
+              <w:rPr>
+                <w:szCs w:val="24"/>
+                <w:lang w:val="en-US"/>
+              </w:rPr>
+            </w:pPr>
+            <w:r>
+              <w:rPr>
+                <w:szCs w:val="24"/>
+                <w:lang w:val="en-US"/>
+              </w:rPr>
+              <w:t>Board</w:t>
+            </w:r>
+          </w:p>
+        </w:tc>
+        <w:tc>
+          <w:tcPr>
+            <w:tcW w:w="1803" w:type="dxa"/>
+            <w:shd w:val="clear" w:color="auto" w:fill="D9E2F3" w:themeFill="accent5" w:themeFillTint="33"/>
+          </w:tcPr>
+          <w:p>
+            <w:pPr>
+              <w:spacing w:after="276"/>
+              <w:rPr>
+                <w:szCs w:val="24"/>
+                <w:lang w:val="en-US"/>
+              </w:rPr>
+            </w:pPr>
+            <w:r>
+              <w:rPr>
+                <w:szCs w:val="24"/>
+                <w:lang w:val="en-US"/>
+              </w:rPr>
+              <w:t xml:space="preserve">Waktu yang </w:t>
+            </w:r>
+            <w:proofErr w:type="spellStart"/>
+            <w:r>
+              <w:rPr>
+                <w:szCs w:val="24"/>
+                <w:lang w:val="en-US"/>
+              </w:rPr>
+              <w:t>ditentukan</w:t>
+            </w:r>
+            <w:proofErr w:type="spellEnd"/>
+            <w:r>
+              <w:rPr>
+                <w:szCs w:val="24"/>
+                <w:lang w:val="en-US"/>
+              </w:rPr>
+              <w:t xml:space="preserve"> </w:t>
+            </w:r>
+            <w:proofErr w:type="spellStart"/>
+            <w:r>
+              <w:rPr>
+                <w:szCs w:val="24"/>
+                <w:lang w:val="en-US"/>
+              </w:rPr>
+              <w:t>melewati</w:t>
+            </w:r>
+            <w:proofErr w:type="spellEnd"/>
+            <w:r>
+              <w:rPr>
+                <w:szCs w:val="24"/>
+                <w:lang w:val="en-US"/>
+              </w:rPr>
+              <w:t xml:space="preserve"> batas </w:t>
+            </w:r>
+            <w:proofErr w:type="spellStart"/>
+            <w:r>
+              <w:rPr>
+                <w:szCs w:val="24"/>
+                <w:lang w:val="en-US"/>
+              </w:rPr>
+              <w:t>waktu</w:t>
+            </w:r>
+            <w:proofErr w:type="spellEnd"/>
+          </w:p>
+        </w:tc>
+        <w:tc>
+          <w:tcPr>
+            <w:tcW w:w="1803" w:type="dxa"/>
+            <w:shd w:val="clear" w:color="auto" w:fill="D9E2F3" w:themeFill="accent5" w:themeFillTint="33"/>
+          </w:tcPr>
+          <w:p>
+            <w:pPr>
+              <w:spacing w:after="276"/>
+              <w:rPr>
+                <w:b/>
+                <w:bCs/>
+                <w:sz w:val="28"/>
+                <w:szCs w:val="28"/>
+                <w:lang w:val="en-US"/>
+              </w:rPr>
+            </w:pPr>
+          </w:p>
+        </w:tc>
+        <w:tc>
+          <w:tcPr>
+            <w:tcW w:w="1803" w:type="dxa"/>
+            <w:shd w:val="clear" w:color="auto" w:fill="D9E2F3" w:themeFill="accent5" w:themeFillTint="33"/>
+          </w:tcPr>
+          <w:p>
+            <w:pPr>
+              <w:spacing w:after="276"/>
+              <w:rPr>
+                <w:szCs w:val="24"/>
+                <w:lang w:val="en-US"/>
+              </w:rPr>
+            </w:pPr>
+            <w:proofErr w:type="spellStart"/>
+            <w:r>
+              <w:rPr>
+                <w:szCs w:val="24"/>
+                <w:lang w:val="en-US"/>
+              </w:rPr>
+              <w:t>Diskusi</w:t>
+            </w:r>
+            <w:proofErr w:type="spellEnd"/>
+            <w:r>
+              <w:rPr>
+                <w:szCs w:val="24"/>
+                <w:lang w:val="en-US"/>
+              </w:rPr>
+              <w:t xml:space="preserve"> </w:t>
+            </w:r>
+            <w:proofErr w:type="spellStart"/>
+            <w:r>
+              <w:rPr>
+                <w:szCs w:val="24"/>
+                <w:lang w:val="en-US"/>
+              </w:rPr>
+              <w:t>tepat</w:t>
+            </w:r>
+            <w:proofErr w:type="spellEnd"/>
+            <w:r>
+              <w:rPr>
+                <w:szCs w:val="24"/>
+                <w:lang w:val="en-US"/>
+              </w:rPr>
+              <w:t xml:space="preserve"> </w:t>
+            </w:r>
+            <w:proofErr w:type="spellStart"/>
+            <w:r>
+              <w:rPr>
+                <w:szCs w:val="24"/>
+                <w:lang w:val="en-US"/>
+              </w:rPr>
+              <w:t>waktu</w:t>
+            </w:r>
+            <w:proofErr w:type="spellEnd"/>
+          </w:p>
+        </w:tc>
+        <w:tc>
+          <w:tcPr>
+            <w:tcW w:w="1804" w:type="dxa"/>
+            <w:shd w:val="clear" w:color="auto" w:fill="D9E2F3" w:themeFill="accent5" w:themeFillTint="33"/>
+          </w:tcPr>
+          <w:p>
+            <w:pPr>
+              <w:spacing w:after="276"/>
+              <w:rPr>
+                <w:szCs w:val="24"/>
+                <w:lang w:val="en-US"/>
+              </w:rPr>
+            </w:pPr>
+            <w:proofErr w:type="spellStart"/>
+            <w:r>
+              <w:rPr>
+                <w:szCs w:val="24"/>
+                <w:lang w:val="en-US"/>
+              </w:rPr>
+              <w:t>Diskusi</w:t>
+            </w:r>
+            <w:proofErr w:type="spellEnd"/>
+            <w:r>
+              <w:rPr>
+                <w:szCs w:val="24"/>
+                <w:lang w:val="en-US"/>
+              </w:rPr>
+              <w:t xml:space="preserve"> </w:t>
+            </w:r>
+            <w:proofErr w:type="spellStart"/>
+            <w:r>
+              <w:rPr>
+                <w:szCs w:val="24"/>
+                <w:lang w:val="en-US"/>
+              </w:rPr>
+              <w:t>sebelum</w:t>
+            </w:r>
+            <w:proofErr w:type="spellEnd"/>
+            <w:r>
+              <w:rPr>
+                <w:szCs w:val="24"/>
+                <w:lang w:val="en-US"/>
+              </w:rPr>
+              <w:t xml:space="preserve"> </w:t>
+            </w:r>
+            <w:proofErr w:type="spellStart"/>
+            <w:r>
+              <w:rPr>
+                <w:szCs w:val="24"/>
+                <w:lang w:val="en-US"/>
+              </w:rPr>
+              <w:t>rapat</w:t>
+            </w:r>
+            <w:proofErr w:type="spellEnd"/>
+          </w:p>
+        </w:tc>
+      </w:tr>
+      <w:tr>
+        <w:tc>
+          <w:tcPr>
+            <w:tcW w:w="1803" w:type="dxa"/>
+            <w:shd w:val="clear" w:color="auto" w:fill="FFFFFF" w:themeFill="background1"/>
+          </w:tcPr>
+          <w:p>
+            <w:pPr>
+              <w:spacing w:after="276"/>
+              <w:rPr>
+                <w:szCs w:val="24"/>
+                <w:lang w:val="en-US"/>
+              </w:rPr>
+            </w:pPr>
+            <w:r>
+              <w:rPr>
+                <w:szCs w:val="24"/>
+                <w:lang w:val="en-US"/>
+              </w:rPr>
+              <w:t>Coding</w:t>
+            </w:r>
+          </w:p>
+        </w:tc>
+        <w:tc>
+          <w:tcPr>
+            <w:tcW w:w="1803" w:type="dxa"/>
+            <w:shd w:val="clear" w:color="auto" w:fill="FFFFFF" w:themeFill="background1"/>
+          </w:tcPr>
+          <w:p>
+            <w:pPr>
+              <w:spacing w:after="276"/>
+              <w:rPr>
+                <w:szCs w:val="24"/>
+                <w:lang w:val="en-US"/>
+              </w:rPr>
+            </w:pPr>
+            <w:proofErr w:type="spellStart"/>
+            <w:r>
+              <w:rPr>
+                <w:szCs w:val="24"/>
+                <w:lang w:val="en-US"/>
+              </w:rPr>
+              <w:t>Menampilkan</w:t>
+            </w:r>
+            <w:proofErr w:type="spellEnd"/>
+            <w:r>
+              <w:rPr>
+                <w:szCs w:val="24"/>
+                <w:lang w:val="en-US"/>
+              </w:rPr>
+              <w:t xml:space="preserve"> </w:t>
+            </w:r>
+            <w:proofErr w:type="spellStart"/>
+            <w:r>
+              <w:rPr>
+                <w:szCs w:val="24"/>
+                <w:lang w:val="en-US"/>
+              </w:rPr>
+              <w:t>gambar</w:t>
+            </w:r>
+            <w:proofErr w:type="spellEnd"/>
+          </w:p>
+        </w:tc>
+        <w:tc>
+          <w:tcPr>
+            <w:tcW w:w="1803" w:type="dxa"/>
+            <w:shd w:val="clear" w:color="auto" w:fill="FFFFFF" w:themeFill="background1"/>
+          </w:tcPr>
+          <w:p>
+            <w:pPr>
+              <w:spacing w:after="276"/>
+              <w:rPr>
+                <w:sz w:val="24"/>
+                <w:szCs w:val="24"/>
+                <w:lang w:val="en-US"/>
+              </w:rPr>
+            </w:pPr>
+            <w:proofErr w:type="spellStart"/>
+            <w:r>
+              <w:rPr>
+                <w:lang w:val="en-US"/>
+              </w:rPr>
+              <w:t>Menunda</w:t>
+            </w:r>
+            <w:proofErr w:type="spellEnd"/>
+            <w:r>
+              <w:rPr>
+                <w:sz w:val="24"/>
+                <w:szCs w:val="24"/>
+                <w:lang w:val="en-US"/>
+              </w:rPr>
+              <w:t xml:space="preserve"> </w:t>
+            </w:r>
+            <w:proofErr w:type="spellStart"/>
+            <w:r>
+              <w:rPr>
+                <w:sz w:val="24"/>
+                <w:szCs w:val="24"/>
+                <w:lang w:val="en-US"/>
+              </w:rPr>
+              <w:t>waktu</w:t>
+            </w:r>
+            <w:proofErr w:type="spellEnd"/>
+          </w:p>
+        </w:tc>
+        <w:tc>
+          <w:tcPr>
+            <w:tcW w:w="1803" w:type="dxa"/>
+            <w:shd w:val="clear" w:color="auto" w:fill="FFFFFF" w:themeFill="background1"/>
+          </w:tcPr>
+          <w:p>
+            <w:pPr>
+              <w:spacing w:after="276"/>
+              <w:rPr>
+                <w:szCs w:val="24"/>
+                <w:lang w:val="en-US"/>
+              </w:rPr>
+            </w:pPr>
+            <w:proofErr w:type="spellStart"/>
+            <w:r>
+              <w:rPr>
+                <w:szCs w:val="24"/>
+                <w:lang w:val="en-US"/>
+              </w:rPr>
+              <w:t>Mengerjakan</w:t>
+            </w:r>
+            <w:proofErr w:type="spellEnd"/>
+            <w:r>
+              <w:rPr>
+                <w:szCs w:val="24"/>
+                <w:lang w:val="en-US"/>
+              </w:rPr>
+              <w:t xml:space="preserve"> </w:t>
+            </w:r>
+            <w:proofErr w:type="spellStart"/>
+            <w:r>
+              <w:rPr>
+                <w:szCs w:val="24"/>
+                <w:lang w:val="en-US"/>
+              </w:rPr>
+              <w:t>tepat</w:t>
+            </w:r>
+            <w:proofErr w:type="spellEnd"/>
+            <w:r>
+              <w:rPr>
+                <w:szCs w:val="24"/>
+                <w:lang w:val="en-US"/>
+              </w:rPr>
+              <w:t xml:space="preserve"> </w:t>
+            </w:r>
+            <w:proofErr w:type="spellStart"/>
+            <w:r>
+              <w:rPr>
+                <w:szCs w:val="24"/>
+                <w:lang w:val="en-US"/>
+              </w:rPr>
+              <w:t>waktu</w:t>
+            </w:r>
+            <w:proofErr w:type="spellEnd"/>
+          </w:p>
+        </w:tc>
+        <w:tc>
+          <w:tcPr>
+            <w:tcW w:w="1804" w:type="dxa"/>
+            <w:shd w:val="clear" w:color="auto" w:fill="FFFFFF" w:themeFill="background1"/>
+          </w:tcPr>
+          <w:p>
+            <w:pPr>
+              <w:spacing w:after="276"/>
+              <w:rPr>
+                <w:szCs w:val="24"/>
+                <w:lang w:val="en-US"/>
+              </w:rPr>
+            </w:pPr>
+            <w:proofErr w:type="spellStart"/>
+            <w:r>
+              <w:rPr>
+                <w:szCs w:val="24"/>
+                <w:lang w:val="en-US"/>
+              </w:rPr>
+              <w:t>Memahami</w:t>
+            </w:r>
+            <w:proofErr w:type="spellEnd"/>
+            <w:r>
+              <w:rPr>
+                <w:szCs w:val="24"/>
+                <w:lang w:val="en-US"/>
+              </w:rPr>
+              <w:t xml:space="preserve"> </w:t>
+            </w:r>
+            <w:proofErr w:type="spellStart"/>
+            <w:r>
+              <w:rPr>
+                <w:szCs w:val="24"/>
+                <w:lang w:val="en-US"/>
+              </w:rPr>
+              <w:t>setiap</w:t>
+            </w:r>
+            <w:proofErr w:type="spellEnd"/>
+            <w:r>
+              <w:rPr>
+                <w:szCs w:val="24"/>
+                <w:lang w:val="en-US"/>
+              </w:rPr>
+              <w:t xml:space="preserve"> </w:t>
+            </w:r>
+            <w:proofErr w:type="spellStart"/>
+            <w:r>
+              <w:rPr>
+                <w:szCs w:val="24"/>
+                <w:lang w:val="en-US"/>
+              </w:rPr>
+              <w:t>struktur</w:t>
+            </w:r>
+            <w:proofErr w:type="spellEnd"/>
+          </w:p>
+        </w:tc>
+      </w:tr>
+    </w:tbl>
+    <w:p>
+      <w:pPr>
+        <w:rPr>
+          <w:lang w:val="en-US"/>
+        </w:rPr>
+      </w:pPr>
+    </w:p>
+    <w:p>
+      <w:pPr>
+        <w:rPr>
+          <w:noProof/>
+          <w:lang w:val="en-US"/>
+        </w:rPr>
+      </w:pPr>
+    </w:p>
+    <w:p>
+      <w:pPr>
+        <w:rPr>
+          <w:noProof/>
+          <w:lang w:val="en-US"/>
+        </w:rPr>
+      </w:pPr>
+    </w:p>
+    <w:p>
+      <w:pPr>
+        <w:rPr>
+          <w:b/>
+          <w:bCs/>
+          <w:noProof/>
+          <w:sz w:val="24"/>
+          <w:szCs w:val="24"/>
+          <w:lang w:val="en-US"/>
+        </w:rPr>
+      </w:pPr>
+      <w:r>
+        <w:rPr>
+          <w:b/>
+          <w:bCs/>
+          <w:noProof/>
+          <w:sz w:val="24"/>
+          <w:szCs w:val="24"/>
+          <w:lang w:val="en-US"/>
+        </w:rPr>
+        <w:lastRenderedPageBreak/>
+        <w:t>Screenshot Tampilan Page Welcome</w:t>
+      </w:r>
+      <w:r>
+        <w:rPr>
+          <w:b/>
+          <w:bCs/>
+          <w:noProof/>
+          <w:sz w:val="24"/>
+          <w:szCs w:val="24"/>
+          <w:lang w:val="en-US"/>
+        </w:rPr>
+        <w:t xml:space="preserve"> &amp; Coding</w:t>
+      </w:r>
+    </w:p>
+    <w:p>
+      <w:pPr>
+        <w:rPr>
+          <w:lang w:val="en-US"/>
+        </w:rPr>
+      </w:pPr>
+      <w:r>
+        <w:rPr>
+          <w:noProof/>
+          <w:lang w:val="en-US"/>
+        </w:rPr>
+        <w:drawing>
+          <wp:inline distT="0" distB="0" distL="0" distR="0" wp14:anchorId="347DAD90" wp14:editId="6AF75E18">
+            <wp:extent cx="2540000" cy="3562350"/>
+            <wp:effectExtent l="0" t="0" r="0" b="0"/>
+            <wp:docPr id="1494008263" name="Picture 2"/>
+            <wp:cNvGraphicFramePr>
+              <a:graphicFrameLocks xmlns:a="http://schemas.openxmlformats.org/drawingml/2006/main" noChangeAspect="1"/>
+            </wp:cNvGraphicFramePr>
+            <a:graphic xmlns:a="http://schemas.openxmlformats.org/drawingml/2006/main">
+              <a:graphicData uri="http://schemas.openxmlformats.org/drawingml/2006/picture">
+                <pic:pic xmlns:pic="http://schemas.openxmlformats.org/drawingml/2006/picture">
+                  <pic:nvPicPr>
+                    <pic:cNvPr id="0" name="Picture 2"/>
+                    <pic:cNvPicPr>
+                      <a:picLocks noChangeAspect="1" noChangeArrowheads="1"/>
+                    </pic:cNvPicPr>
+                  </pic:nvPicPr>
+                  <pic:blipFill>
+                    <a:blip r:embed="rId5" cstate="print">
+                      <a:extLst>
+                        <a:ext uri="{28A0092B-C50C-407E-A947-70E740481C1C}">
+                          <a14:useLocalDpi xmlns:a14="http://schemas.microsoft.com/office/drawing/2010/main" val="0"/>
+                        </a:ext>
+                      </a:extLst>
+                    </a:blip>
+                    <a:srcRect/>
+                    <a:stretch>
+                      <a:fillRect/>
+                    </a:stretch>
+                  </pic:blipFill>
+                  <pic:spPr bwMode="auto">
+                    <a:xfrm>
+                      <a:off x="0" y="0"/>
+                      <a:ext cx="2568150" cy="3601830"/>
+                    </a:xfrm>
+                    <a:prstGeom prst="rect">
+                      <a:avLst/>
+                    </a:prstGeom>
+                    <a:noFill/>
+                  </pic:spPr>
+                </pic:pic>
+              </a:graphicData>
+            </a:graphic>
+          </wp:inline>
+        </w:drawing>
+      </w:r>
+      <w:r>
+        <w:rPr>
+          <w:lang w:val="en-US"/>
+        </w:rPr>
+        <w:t xml:space="preserve">  </w:t>
+      </w:r>
+      <w:r>
+        <w:rPr>
+          <w:noProof/>
+          <w:lang w:val="en-US"/>
+        </w:rPr>
+        <w:drawing>
+          <wp:inline distT="0" distB="0" distL="0" distR="0" wp14:anchorId="5AC4C871" wp14:editId="27A4AFFB">
+            <wp:extent cx="3092253" cy="3599815"/>
+            <wp:effectExtent l="0" t="0" r="0" b="635"/>
+            <wp:docPr id="37828700" name="Picture 4"/>
+            <wp:cNvGraphicFramePr>
+              <a:graphicFrameLocks xmlns:a="http://schemas.openxmlformats.org/drawingml/2006/main" noChangeAspect="1"/>
+            </wp:cNvGraphicFramePr>
+            <a:graphic xmlns:a="http://schemas.openxmlformats.org/drawingml/2006/main">
+              <a:graphicData uri="http://schemas.openxmlformats.org/drawingml/2006/picture">
+                <pic:pic xmlns:pic="http://schemas.openxmlformats.org/drawingml/2006/picture">
+                  <pic:nvPicPr>
+                    <pic:cNvPr id="0" name="Picture 3"/>
+                    <pic:cNvPicPr>
+                      <a:picLocks noChangeAspect="1" noChangeArrowheads="1"/>
+                    </pic:cNvPicPr>
+                  </pic:nvPicPr>
+                  <pic:blipFill>
+                    <a:blip r:embed="rId6">
+                      <a:extLst>
+                        <a:ext uri="{28A0092B-C50C-407E-A947-70E740481C1C}">
+                          <a14:useLocalDpi xmlns:a14="http://schemas.microsoft.com/office/drawing/2010/main" val="0"/>
+                        </a:ext>
+                      </a:extLst>
+                    </a:blip>
+                    <a:srcRect/>
+                    <a:stretch>
+                      <a:fillRect/>
+                    </a:stretch>
+                  </pic:blipFill>
+                  <pic:spPr bwMode="auto">
+                    <a:xfrm>
+                      <a:off x="0" y="0"/>
+                      <a:ext cx="3092253" cy="3599815"/>
+                    </a:xfrm>
+                    <a:prstGeom prst="rect">
+                      <a:avLst/>
+                    </a:prstGeom>
+                    <a:noFill/>
+                  </pic:spPr>
+                </pic:pic>
+              </a:graphicData>
+            </a:graphic>
+          </wp:inline>
+        </w:drawing>
+      </w:r>
+    </w:p>
+    <w:p>
+      <w:pPr>
+        <w:rPr>
+          <w:lang w:val="en-US"/>
+        </w:rPr>
+      </w:pPr>
+    </w:p>
+    <w:p>
+      <w:pPr>
+        <w:rPr>
+          <w:b/>
+          <w:bCs/>
+          <w:sz w:val="24"/>
+          <w:szCs w:val="24"/>
+          <w:lang w:val="en-US"/>
+        </w:rPr>
+      </w:pPr>
+      <w:r>
+        <w:rPr>
+          <w:b/>
+          <w:bCs/>
+          <w:sz w:val="24"/>
+          <w:szCs w:val="24"/>
+          <w:lang w:val="en-US"/>
+        </w:rPr>
+        <w:t xml:space="preserve">Screenshot </w:t>
+      </w:r>
+      <w:proofErr w:type="spellStart"/>
+      <w:r>
+        <w:rPr>
+          <w:b/>
+          <w:bCs/>
+          <w:sz w:val="24"/>
+          <w:szCs w:val="24"/>
+          <w:lang w:val="en-US"/>
+        </w:rPr>
+        <w:t>Tampilan</w:t>
+      </w:r>
+      <w:proofErr w:type="spellEnd"/>
+      <w:r>
+        <w:rPr>
+          <w:b/>
+          <w:bCs/>
+          <w:sz w:val="24"/>
+          <w:szCs w:val="24"/>
+          <w:lang w:val="en-US"/>
+        </w:rPr>
+        <w:t xml:space="preserve"> </w:t>
+      </w:r>
+      <w:proofErr w:type="spellStart"/>
+      <w:r>
+        <w:rPr>
+          <w:b/>
+          <w:bCs/>
+          <w:sz w:val="24"/>
+          <w:szCs w:val="24"/>
+          <w:lang w:val="en-US"/>
+        </w:rPr>
+        <w:t>Profil</w:t>
+      </w:r>
+      <w:proofErr w:type="spellEnd"/>
+      <w:r>
+        <w:rPr>
+          <w:b/>
+          <w:bCs/>
+          <w:sz w:val="24"/>
+          <w:szCs w:val="24"/>
+          <w:lang w:val="en-US"/>
+        </w:rPr>
+        <w:t xml:space="preserve"> &amp; Coding</w:t>
+      </w:r>
+    </w:p>
+    <w:p>
+      <w:pPr>
+        <w:rPr>
+          <w:lang w:val="en-US"/>
+        </w:rPr>
+      </w:pPr>
+      <w:r>
+        <w:rPr>
+          <w:noProof/>
+          <w:lang w:val="en-US"/>
+        </w:rPr>
+        <w:drawing>
+          <wp:inline distT="0" distB="0" distL="0" distR="0" wp14:anchorId="5ABB453E" wp14:editId="406D288D">
+            <wp:extent cx="2516051" cy="3612791"/>
+            <wp:effectExtent l="0" t="0" r="0" b="6985"/>
+            <wp:docPr id="1552086510" name="Picture 7"/>
+            <wp:cNvGraphicFramePr>
+              <a:graphicFrameLocks xmlns:a="http://schemas.openxmlformats.org/drawingml/2006/main" noChangeAspect="1"/>
+            </wp:cNvGraphicFramePr>
+            <a:graphic xmlns:a="http://schemas.openxmlformats.org/drawingml/2006/main">
+              <a:graphicData uri="http://schemas.openxmlformats.org/drawingml/2006/picture">
+                <pic:pic xmlns:pic="http://schemas.openxmlformats.org/drawingml/2006/picture">
+                  <pic:nvPicPr>
+                    <pic:cNvPr id="0" name="Picture 4"/>
+                    <pic:cNvPicPr>
+                      <a:picLocks noChangeAspect="1" noChangeArrowheads="1"/>
+                    </pic:cNvPicPr>
+                  </pic:nvPicPr>
+                  <pic:blipFill>
+                    <a:blip r:embed="rId7">
+                      <a:extLst>
+                        <a:ext uri="{28A0092B-C50C-407E-A947-70E740481C1C}">
+                          <a14:useLocalDpi xmlns:a14="http://schemas.microsoft.com/office/drawing/2010/main" val="0"/>
+                        </a:ext>
+                      </a:extLst>
+                    </a:blip>
+                    <a:srcRect/>
+                    <a:stretch>
+                      <a:fillRect/>
+                    </a:stretch>
+                  </pic:blipFill>
+                  <pic:spPr bwMode="auto">
+                    <a:xfrm>
+                      <a:off x="0" y="0"/>
+                      <a:ext cx="2533141" cy="3637330"/>
+                    </a:xfrm>
+                    <a:prstGeom prst="rect">
+                      <a:avLst/>
+                    </a:prstGeom>
+                    <a:noFill/>
+                  </pic:spPr>
+                </pic:pic>
+              </a:graphicData>
+            </a:graphic>
+          </wp:inline>
+        </w:drawing>
+      </w:r>
+      <w:r>
+        <w:rPr>
+          <w:lang w:val="en-US"/>
+        </w:rPr>
+        <w:t xml:space="preserve">  </w:t>
+      </w:r>
+      <w:r>
+        <w:rPr>
+          <w:noProof/>
+          <w:lang w:val="en-US"/>
+        </w:rPr>
+        <w:drawing>
+          <wp:inline distT="0" distB="0" distL="0" distR="0" wp14:anchorId="7490CE79" wp14:editId="296D71B3">
+            <wp:extent cx="2862580" cy="3619221"/>
+            <wp:effectExtent l="0" t="0" r="0" b="635"/>
+            <wp:docPr id="820827363" name="Picture 9"/>
+            <wp:cNvGraphicFramePr>
+              <a:graphicFrameLocks xmlns:a="http://schemas.openxmlformats.org/drawingml/2006/main" noChangeAspect="1"/>
+            </wp:cNvGraphicFramePr>
+            <a:graphic xmlns:a="http://schemas.openxmlformats.org/drawingml/2006/main">
+              <a:graphicData uri="http://schemas.openxmlformats.org/drawingml/2006/picture">
+                <pic:pic xmlns:pic="http://schemas.openxmlformats.org/drawingml/2006/picture">
+                  <pic:nvPicPr>
+                    <pic:cNvPr id="0" name="Picture 5"/>
+                    <pic:cNvPicPr>
+                      <a:picLocks noChangeAspect="1" noChangeArrowheads="1"/>
+                    </pic:cNvPicPr>
+                  </pic:nvPicPr>
+                  <pic:blipFill>
+                    <a:blip r:embed="rId8">
+                      <a:extLst>
+                        <a:ext uri="{28A0092B-C50C-407E-A947-70E740481C1C}">
+                          <a14:useLocalDpi xmlns:a14="http://schemas.microsoft.com/office/drawing/2010/main" val="0"/>
+                        </a:ext>
+                      </a:extLst>
+                    </a:blip>
+                    <a:srcRect/>
+                    <a:stretch>
+                      <a:fillRect/>
+                    </a:stretch>
+                  </pic:blipFill>
+                  <pic:spPr bwMode="auto">
+                    <a:xfrm>
+                      <a:off x="0" y="0"/>
+                      <a:ext cx="2876568" cy="3636906"/>
+                    </a:xfrm>
+                    <a:prstGeom prst="rect">
+                      <a:avLst/>
+                    </a:prstGeom>
+                    <a:noFill/>
+                  </pic:spPr>
+                </pic:pic>
+              </a:graphicData>
+            </a:graphic>
+          </wp:inline>
+        </w:drawing>
+      </w:r>
+    </w:p>
+    <w:p>
+      <w:pPr>
+        <w:rPr>
+          <w:lang w:val="en-US"/>
+        </w:rPr>
+      </w:pPr>
+      <w:r>
+        <w:rPr>
+          <w:noProof/>
+          <w:lang w:val="en-US"/>
+        </w:rPr>
+        <w:lastRenderedPageBreak/>
+        <w:drawing>
+          <wp:inline distT="0" distB="0" distL="0" distR="0" wp14:anchorId="3A44C6B7" wp14:editId="6A39C066">
+            <wp:extent cx="2832100" cy="3428365"/>
+            <wp:effectExtent l="0" t="0" r="6350" b="635"/>
+            <wp:docPr id="534824627" name="Picture 11"/>
+            <wp:cNvGraphicFramePr>
+              <a:graphicFrameLocks xmlns:a="http://schemas.openxmlformats.org/drawingml/2006/main" noChangeAspect="1"/>
+            </wp:cNvGraphicFramePr>
+            <a:graphic xmlns:a="http://schemas.openxmlformats.org/drawingml/2006/main">
+              <a:graphicData uri="http://schemas.openxmlformats.org/drawingml/2006/picture">
+                <pic:pic xmlns:pic="http://schemas.openxmlformats.org/drawingml/2006/picture">
+                  <pic:nvPicPr>
+                    <pic:cNvPr id="0" name="Picture 6"/>
+                    <pic:cNvPicPr>
+                      <a:picLocks noChangeAspect="1" noChangeArrowheads="1"/>
+                    </pic:cNvPicPr>
+                  </pic:nvPicPr>
+                  <pic:blipFill>
+                    <a:blip r:embed="rId9">
+                      <a:extLst>
+                        <a:ext uri="{28A0092B-C50C-407E-A947-70E740481C1C}">
+                          <a14:useLocalDpi xmlns:a14="http://schemas.microsoft.com/office/drawing/2010/main" val="0"/>
+                        </a:ext>
+                      </a:extLst>
+                    </a:blip>
+                    <a:srcRect/>
+                    <a:stretch>
+                      <a:fillRect/>
+                    </a:stretch>
+                  </pic:blipFill>
+                  <pic:spPr bwMode="auto">
+                    <a:xfrm>
+                      <a:off x="0" y="0"/>
+                      <a:ext cx="2863700" cy="3466618"/>
+                    </a:xfrm>
+                    <a:prstGeom prst="rect">
+                      <a:avLst/>
+                    </a:prstGeom>
+                    <a:noFill/>
+                  </pic:spPr>
+                </pic:pic>
+              </a:graphicData>
+            </a:graphic>
+          </wp:inline>
+        </w:drawing>
+      </w:r>
+      <w:r>
+        <w:rPr>
+          <w:lang w:val="en-US"/>
+        </w:rPr>
+        <w:t xml:space="preserve">  </w:t>
+      </w:r>
+      <w:r>
+        <w:rPr>
+          <w:noProof/>
+          <w:lang w:val="en-US"/>
+        </w:rPr>
+        <w:drawing>
+          <wp:inline distT="0" distB="0" distL="0" distR="0" wp14:anchorId="1A8DE6D1" wp14:editId="4BB4F0C5">
+            <wp:extent cx="2717472" cy="3427730"/>
+            <wp:effectExtent l="0" t="0" r="6985" b="1270"/>
+            <wp:docPr id="922434144" name="Picture 13"/>
+            <wp:cNvGraphicFramePr>
+              <a:graphicFrameLocks xmlns:a="http://schemas.openxmlformats.org/drawingml/2006/main" noChangeAspect="1"/>
+            </wp:cNvGraphicFramePr>
+            <a:graphic xmlns:a="http://schemas.openxmlformats.org/drawingml/2006/main">
+              <a:graphicData uri="http://schemas.openxmlformats.org/drawingml/2006/picture">
+                <pic:pic xmlns:pic="http://schemas.openxmlformats.org/drawingml/2006/picture">
+                  <pic:nvPicPr>
+                    <pic:cNvPr id="0" name="Picture 7"/>
+                    <pic:cNvPicPr>
+                      <a:picLocks noChangeAspect="1" noChangeArrowheads="1"/>
+                    </pic:cNvPicPr>
+                  </pic:nvPicPr>
+                  <pic:blipFill>
+                    <a:blip r:embed="rId10">
+                      <a:extLst>
+                        <a:ext uri="{28A0092B-C50C-407E-A947-70E740481C1C}">
+                          <a14:useLocalDpi xmlns:a14="http://schemas.microsoft.com/office/drawing/2010/main" val="0"/>
+                        </a:ext>
+                      </a:extLst>
+                    </a:blip>
+                    <a:srcRect/>
+                    <a:stretch>
+                      <a:fillRect/>
+                    </a:stretch>
+                  </pic:blipFill>
+                  <pic:spPr bwMode="auto">
+                    <a:xfrm>
+                      <a:off x="0" y="0"/>
+                      <a:ext cx="2754205" cy="3474064"/>
+                    </a:xfrm>
+                    <a:prstGeom prst="rect">
+                      <a:avLst/>
+                    </a:prstGeom>
+                    <a:noFill/>
+                  </pic:spPr>
+                </pic:pic>
+              </a:graphicData>
+            </a:graphic>
+          </wp:inline>
+        </w:drawing>
+      </w:r>
+    </w:p>
+    <w:p>
+      <w:pPr>
+        <w:rPr>
+          <w:lang w:val="en-US"/>
+        </w:rPr>
+      </w:pPr>
+      <w:r>
+        <w:rPr>
+          <w:noProof/>
+          <w:lang w:val="en-US"/>
+        </w:rPr>
+        <w:drawing>
+          <wp:inline distT="0" distB="0" distL="0" distR="0" wp14:anchorId="15CBDF5D" wp14:editId="6F37A992">
+            <wp:extent cx="2832100" cy="3390320"/>
+            <wp:effectExtent l="0" t="0" r="6350" b="635"/>
+            <wp:docPr id="354227640" name="Picture 15"/>
+            <wp:cNvGraphicFramePr>
+              <a:graphicFrameLocks xmlns:a="http://schemas.openxmlformats.org/drawingml/2006/main" noChangeAspect="1"/>
+            </wp:cNvGraphicFramePr>
+            <a:graphic xmlns:a="http://schemas.openxmlformats.org/drawingml/2006/main">
+              <a:graphicData uri="http://schemas.openxmlformats.org/drawingml/2006/picture">
+                <pic:pic xmlns:pic="http://schemas.openxmlformats.org/drawingml/2006/picture">
+                  <pic:nvPicPr>
+                    <pic:cNvPr id="0" name="Picture 8"/>
+                    <pic:cNvPicPr>
+                      <a:picLocks noChangeAspect="1" noChangeArrowheads="1"/>
+                    </pic:cNvPicPr>
+                  </pic:nvPicPr>
+                  <pic:blipFill>
+                    <a:blip r:embed="rId11">
+                      <a:extLst>
+                        <a:ext uri="{28A0092B-C50C-407E-A947-70E740481C1C}">
+                          <a14:useLocalDpi xmlns:a14="http://schemas.microsoft.com/office/drawing/2010/main" val="0"/>
+                        </a:ext>
+                      </a:extLst>
+                    </a:blip>
+                    <a:srcRect/>
+                    <a:stretch>
+                      <a:fillRect/>
+                    </a:stretch>
+                  </pic:blipFill>
+                  <pic:spPr bwMode="auto">
+                    <a:xfrm>
+                      <a:off x="0" y="0"/>
+                      <a:ext cx="2845342" cy="3406172"/>
+                    </a:xfrm>
+                    <a:prstGeom prst="rect">
+                      <a:avLst/>
+                    </a:prstGeom>
+                    <a:noFill/>
+                  </pic:spPr>
+                </pic:pic>
+              </a:graphicData>
+            </a:graphic>
+          </wp:inline>
+        </w:drawing>
+      </w:r>
+      <w:r>
+        <w:rPr>
+          <w:lang w:val="en-US"/>
+        </w:rPr>
+        <w:t xml:space="preserve">  </w:t>
+      </w:r>
+      <w:r>
+        <w:rPr>
+          <w:noProof/>
+          <w:lang w:val="en-US"/>
+        </w:rPr>
+        <w:drawing>
+          <wp:inline distT="0" distB="0" distL="0" distR="0" wp14:anchorId="3D67678F" wp14:editId="3D5451B4">
+            <wp:extent cx="2679700" cy="3363595"/>
+            <wp:effectExtent l="0" t="0" r="6350" b="8255"/>
+            <wp:docPr id="691564441" name="Picture 17"/>
+            <wp:cNvGraphicFramePr>
+              <a:graphicFrameLocks xmlns:a="http://schemas.openxmlformats.org/drawingml/2006/main" noChangeAspect="1"/>
+            </wp:cNvGraphicFramePr>
+            <a:graphic xmlns:a="http://schemas.openxmlformats.org/drawingml/2006/main">
+              <a:graphicData uri="http://schemas.openxmlformats.org/drawingml/2006/picture">
+                <pic:pic xmlns:pic="http://schemas.openxmlformats.org/drawingml/2006/picture">
+                  <pic:nvPicPr>
+                    <pic:cNvPr id="0" name="Picture 9"/>
+                    <pic:cNvPicPr>
+                      <a:picLocks noChangeAspect="1" noChangeArrowheads="1"/>
+                    </pic:cNvPicPr>
+                  </pic:nvPicPr>
+                  <pic:blipFill>
+                    <a:blip r:embed="rId12">
+                      <a:extLst>
+                        <a:ext uri="{28A0092B-C50C-407E-A947-70E740481C1C}">
+                          <a14:useLocalDpi xmlns:a14="http://schemas.microsoft.com/office/drawing/2010/main" val="0"/>
+                        </a:ext>
+                      </a:extLst>
+                    </a:blip>
+                    <a:srcRect/>
+                    <a:stretch>
+                      <a:fillRect/>
+                    </a:stretch>
+                  </pic:blipFill>
+                  <pic:spPr bwMode="auto">
+                    <a:xfrm>
+                      <a:off x="0" y="0"/>
+                      <a:ext cx="2694145" cy="3381727"/>
+                    </a:xfrm>
+                    <a:prstGeom prst="rect">
+                      <a:avLst/>
+                    </a:prstGeom>
+                    <a:noFill/>
+                  </pic:spPr>
+                </pic:pic>
+              </a:graphicData>
+            </a:graphic>
+          </wp:inline>
+        </w:drawing>
+      </w:r>
+    </w:p>
+    <w:p>
+      <w:pPr>
+        <w:rPr>
+          <w:lang w:val="en-US"/>
+        </w:rPr>
+      </w:pPr>
+    </w:p>
+    <w:p>
+      <w:pPr>
+        <w:rPr>
+          <w:lang w:val="en-US"/>
+        </w:rPr>
+      </w:pPr>
+    </w:p>
+    <w:p>
+      <w:pPr>
+        <w:rPr>
+          <w:lang w:val="en-US"/>
+        </w:rPr>
+      </w:pPr>
+    </w:p>
+    <w:p>
+      <w:pPr>
+        <w:rPr>
+          <w:lang w:val="en-US"/>
+        </w:rPr>
+      </w:pPr>
+    </w:p>
+    <w:p>
+      <w:pPr>
+        <w:rPr>
+          <w:lang w:val="en-US"/>
+        </w:rPr>
+      </w:pPr>
+    </w:p>
+    <w:p>
+      <w:pPr>
+        <w:rPr>
+          <w:lang w:val="en-US"/>
+        </w:rPr>
+      </w:pPr>
+    </w:p>
+    <w:p>
+      <w:pPr>
+        <w:rPr>
+          <w:b/>
+          <w:bCs/>
+          <w:sz w:val="24"/>
+          <w:szCs w:val="24"/>
+          <w:lang w:val="en-US"/>
+        </w:rPr>
+      </w:pPr>
+      <w:r>
+        <w:rPr>
+          <w:b/>
+          <w:bCs/>
+          <w:sz w:val="24"/>
+          <w:szCs w:val="24"/>
+          <w:lang w:val="en-US"/>
+        </w:rPr>
+        <w:lastRenderedPageBreak/>
+        <w:t xml:space="preserve">Screenshot </w:t>
+      </w:r>
+      <w:proofErr w:type="spellStart"/>
+      <w:r>
+        <w:rPr>
+          <w:b/>
+          <w:bCs/>
+          <w:sz w:val="24"/>
+          <w:szCs w:val="24"/>
+          <w:lang w:val="en-US"/>
+        </w:rPr>
+        <w:t>Tampilan</w:t>
+      </w:r>
+      <w:proofErr w:type="spellEnd"/>
+      <w:r>
+        <w:rPr>
+          <w:b/>
+          <w:bCs/>
+          <w:sz w:val="24"/>
+          <w:szCs w:val="24"/>
+          <w:lang w:val="en-US"/>
+        </w:rPr>
+        <w:t xml:space="preserve"> Login &amp; Coding</w:t>
+      </w:r>
+    </w:p>
+    <w:p>
+      <w:pPr>
+        <w:rPr>
+          <w:lang w:val="en-US"/>
+        </w:rPr>
+      </w:pPr>
+      <w:r>
+        <w:rPr>
+          <w:noProof/>
+          <w:lang w:val="en-US"/>
+        </w:rPr>
+        <w:drawing>
+          <wp:inline distT="0" distB="0" distL="0" distR="0" wp14:anchorId="252504C5" wp14:editId="449520EB">
+            <wp:extent cx="2389505" cy="3809859"/>
+            <wp:effectExtent l="0" t="0" r="0" b="635"/>
+            <wp:docPr id="565947048" name="Picture 19"/>
+            <wp:cNvGraphicFramePr>
+              <a:graphicFrameLocks xmlns:a="http://schemas.openxmlformats.org/drawingml/2006/main" noChangeAspect="1"/>
+            </wp:cNvGraphicFramePr>
+            <a:graphic xmlns:a="http://schemas.openxmlformats.org/drawingml/2006/main">
+              <a:graphicData uri="http://schemas.openxmlformats.org/drawingml/2006/picture">
+                <pic:pic xmlns:pic="http://schemas.openxmlformats.org/drawingml/2006/picture">
+                  <pic:nvPicPr>
+                    <pic:cNvPr id="0" name="Picture 10"/>
+                    <pic:cNvPicPr>
+                      <a:picLocks noChangeAspect="1" noChangeArrowheads="1"/>
+                    </pic:cNvPicPr>
+                  </pic:nvPicPr>
+                  <pic:blipFill>
+                    <a:blip r:embed="rId13">
+                      <a:extLst>
+                        <a:ext uri="{28A0092B-C50C-407E-A947-70E740481C1C}">
+                          <a14:useLocalDpi xmlns:a14="http://schemas.microsoft.com/office/drawing/2010/main" val="0"/>
+                        </a:ext>
+                      </a:extLst>
+                    </a:blip>
+                    <a:srcRect/>
+                    <a:stretch>
+                      <a:fillRect/>
+                    </a:stretch>
+                  </pic:blipFill>
+                  <pic:spPr bwMode="auto">
+                    <a:xfrm>
+                      <a:off x="0" y="0"/>
+                      <a:ext cx="2404969" cy="3834515"/>
+                    </a:xfrm>
+                    <a:prstGeom prst="rect">
+                      <a:avLst/>
+                    </a:prstGeom>
+                    <a:noFill/>
+                  </pic:spPr>
+                </pic:pic>
+              </a:graphicData>
+            </a:graphic>
+          </wp:inline>
+        </w:drawing>
+      </w:r>
+      <w:r>
+        <w:rPr>
+          <w:lang w:val="en-US"/>
+        </w:rPr>
+        <w:t xml:space="preserve">  </w:t>
+      </w:r>
+      <w:r>
+        <w:rPr>
+          <w:noProof/>
+          <w:lang w:val="en-US"/>
+        </w:rPr>
+        <w:drawing>
+          <wp:inline distT="0" distB="0" distL="0" distR="0" wp14:anchorId="63FB9CEE" wp14:editId="6C16C030">
+            <wp:extent cx="3130550" cy="3810000"/>
+            <wp:effectExtent l="0" t="0" r="0" b="0"/>
+            <wp:docPr id="604015450" name="Picture 21"/>
+            <wp:cNvGraphicFramePr>
+              <a:graphicFrameLocks xmlns:a="http://schemas.openxmlformats.org/drawingml/2006/main" noChangeAspect="1"/>
+            </wp:cNvGraphicFramePr>
+            <a:graphic xmlns:a="http://schemas.openxmlformats.org/drawingml/2006/main">
+              <a:graphicData uri="http://schemas.openxmlformats.org/drawingml/2006/picture">
+                <pic:pic xmlns:pic="http://schemas.openxmlformats.org/drawingml/2006/picture">
+                  <pic:nvPicPr>
+                    <pic:cNvPr id="0" name="Picture 11"/>
+                    <pic:cNvPicPr>
+                      <a:picLocks noChangeAspect="1" noChangeArrowheads="1"/>
+                    </pic:cNvPicPr>
+                  </pic:nvPicPr>
+                  <pic:blipFill>
+                    <a:blip r:embed="rId14">
+                      <a:extLst>
+                        <a:ext uri="{28A0092B-C50C-407E-A947-70E740481C1C}">
+                          <a14:useLocalDpi xmlns:a14="http://schemas.microsoft.com/office/drawing/2010/main" val="0"/>
+                        </a:ext>
+                      </a:extLst>
+                    </a:blip>
+                    <a:srcRect/>
+                    <a:stretch>
+                      <a:fillRect/>
+                    </a:stretch>
+                  </pic:blipFill>
+                  <pic:spPr bwMode="auto">
+                    <a:xfrm>
+                      <a:off x="0" y="0"/>
+                      <a:ext cx="3141882" cy="3823791"/>
+                    </a:xfrm>
+                    <a:prstGeom prst="rect">
+                      <a:avLst/>
+                    </a:prstGeom>
+                    <a:noFill/>
+                  </pic:spPr>
+                </pic:pic>
+              </a:graphicData>
+            </a:graphic>
+          </wp:inline>
+        </w:drawing>
+      </w:r>
+    </w:p>
+    <w:p>
+      <w:pPr>
+        <w:rPr>
+          <w:lang w:val="en-US"/>
+        </w:rPr>
+      </w:pPr>
+      <w:r>
+        <w:rPr>
+          <w:noProof/>
+          <w:lang w:val="en-US"/>
+        </w:rPr>
+        <w:drawing>
+          <wp:inline distT="0" distB="0" distL="0" distR="0" wp14:anchorId="049A964A" wp14:editId="67AF640B">
+            <wp:extent cx="2552586" cy="3130550"/>
+            <wp:effectExtent l="0" t="0" r="635" b="0"/>
+            <wp:docPr id="50970421" name="Picture 23"/>
+            <wp:cNvGraphicFramePr>
+              <a:graphicFrameLocks xmlns:a="http://schemas.openxmlformats.org/drawingml/2006/main" noChangeAspect="1"/>
+            </wp:cNvGraphicFramePr>
+            <a:graphic xmlns:a="http://schemas.openxmlformats.org/drawingml/2006/main">
+              <a:graphicData uri="http://schemas.openxmlformats.org/drawingml/2006/picture">
+                <pic:pic xmlns:pic="http://schemas.openxmlformats.org/drawingml/2006/picture">
+                  <pic:nvPicPr>
+                    <pic:cNvPr id="0" name="Picture 12"/>
+                    <pic:cNvPicPr>
+                      <a:picLocks noChangeAspect="1" noChangeArrowheads="1"/>
+                    </pic:cNvPicPr>
+                  </pic:nvPicPr>
+                  <pic:blipFill>
+                    <a:blip r:embed="rId15">
+                      <a:extLst>
+                        <a:ext uri="{28A0092B-C50C-407E-A947-70E740481C1C}">
+                          <a14:useLocalDpi xmlns:a14="http://schemas.microsoft.com/office/drawing/2010/main" val="0"/>
+                        </a:ext>
+                      </a:extLst>
+                    </a:blip>
+                    <a:srcRect/>
+                    <a:stretch>
+                      <a:fillRect/>
+                    </a:stretch>
+                  </pic:blipFill>
+                  <pic:spPr bwMode="auto">
+                    <a:xfrm>
+                      <a:off x="0" y="0"/>
+                      <a:ext cx="2570728" cy="3152799"/>
+                    </a:xfrm>
+                    <a:prstGeom prst="rect">
+                      <a:avLst/>
+                    </a:prstGeom>
+                    <a:noFill/>
+                  </pic:spPr>
+                </pic:pic>
+              </a:graphicData>
+            </a:graphic>
+          </wp:inline>
+        </w:drawing>
+      </w:r>
+      <w:r>
+        <w:rPr>
+          <w:lang w:val="en-US"/>
+        </w:rPr>
+        <w:t xml:space="preserve">  </w:t>
+      </w:r>
+      <w:r>
+        <w:rPr>
+          <w:noProof/>
+          <w:lang w:val="en-US"/>
+        </w:rPr>
+        <w:drawing>
+          <wp:inline distT="0" distB="0" distL="0" distR="0" wp14:anchorId="3FC0B90E" wp14:editId="2065C815">
+            <wp:extent cx="3003387" cy="3129915"/>
+            <wp:effectExtent l="0" t="0" r="6985" b="0"/>
+            <wp:docPr id="1932743089" name="Picture 25"/>
+            <wp:cNvGraphicFramePr>
+              <a:graphicFrameLocks xmlns:a="http://schemas.openxmlformats.org/drawingml/2006/main" noChangeAspect="1"/>
+            </wp:cNvGraphicFramePr>
+            <a:graphic xmlns:a="http://schemas.openxmlformats.org/drawingml/2006/main">
+              <a:graphicData uri="http://schemas.openxmlformats.org/drawingml/2006/picture">
+                <pic:pic xmlns:pic="http://schemas.openxmlformats.org/drawingml/2006/picture">
+                  <pic:nvPicPr>
+                    <pic:cNvPr id="0" name="Picture 13"/>
+                    <pic:cNvPicPr>
+                      <a:picLocks noChangeAspect="1" noChangeArrowheads="1"/>
+                    </pic:cNvPicPr>
+                  </pic:nvPicPr>
+                  <pic:blipFill>
+                    <a:blip r:embed="rId16">
+                      <a:extLst>
+                        <a:ext uri="{28A0092B-C50C-407E-A947-70E740481C1C}">
+                          <a14:useLocalDpi xmlns:a14="http://schemas.microsoft.com/office/drawing/2010/main" val="0"/>
+                        </a:ext>
+                      </a:extLst>
+                    </a:blip>
+                    <a:srcRect/>
+                    <a:stretch>
+                      <a:fillRect/>
+                    </a:stretch>
+                  </pic:blipFill>
+                  <pic:spPr bwMode="auto">
+                    <a:xfrm>
+                      <a:off x="0" y="0"/>
+                      <a:ext cx="3052517" cy="3181114"/>
+                    </a:xfrm>
+                    <a:prstGeom prst="rect">
+                      <a:avLst/>
+                    </a:prstGeom>
+                    <a:noFill/>
+                  </pic:spPr>
+                </pic:pic>
+              </a:graphicData>
+            </a:graphic>
+          </wp:inline>
+        </w:drawing>
+      </w:r>
+    </w:p>
+    <w:p>
+      <w:pPr>
+        <w:rPr>
+          <w:lang w:val="en-US"/>
+        </w:rPr>
+      </w:pPr>
+      <w:r>
+        <w:rPr>
+          <w:noProof/>
+          <w:lang w:val="en-US"/>
+        </w:rPr>
+        <w:lastRenderedPageBreak/>
+        <w:drawing>
+          <wp:inline distT="0" distB="0" distL="0" distR="0" wp14:anchorId="09CA44F6" wp14:editId="23B39E45">
+            <wp:extent cx="2838450" cy="3434080"/>
+            <wp:effectExtent l="0" t="0" r="0" b="0"/>
+            <wp:docPr id="917142363" name="Picture 27"/>
+            <wp:cNvGraphicFramePr>
+              <a:graphicFrameLocks xmlns:a="http://schemas.openxmlformats.org/drawingml/2006/main" noChangeAspect="1"/>
+            </wp:cNvGraphicFramePr>
+            <a:graphic xmlns:a="http://schemas.openxmlformats.org/drawingml/2006/main">
+              <a:graphicData uri="http://schemas.openxmlformats.org/drawingml/2006/picture">
+                <pic:pic xmlns:pic="http://schemas.openxmlformats.org/drawingml/2006/picture">
+                  <pic:nvPicPr>
+                    <pic:cNvPr id="0" name="Picture 14"/>
+                    <pic:cNvPicPr>
+                      <a:picLocks noChangeAspect="1" noChangeArrowheads="1"/>
+                    </pic:cNvPicPr>
+                  </pic:nvPicPr>
+                  <pic:blipFill>
+                    <a:blip r:embed="rId17">
+                      <a:extLst>
+                        <a:ext uri="{28A0092B-C50C-407E-A947-70E740481C1C}">
+                          <a14:useLocalDpi xmlns:a14="http://schemas.microsoft.com/office/drawing/2010/main" val="0"/>
+                        </a:ext>
+                      </a:extLst>
+                    </a:blip>
+                    <a:srcRect/>
+                    <a:stretch>
+                      <a:fillRect/>
+                    </a:stretch>
+                  </pic:blipFill>
+                  <pic:spPr bwMode="auto">
+                    <a:xfrm>
+                      <a:off x="0" y="0"/>
+                      <a:ext cx="2846614" cy="3443957"/>
+                    </a:xfrm>
+                    <a:prstGeom prst="rect">
+                      <a:avLst/>
+                    </a:prstGeom>
+                    <a:noFill/>
+                  </pic:spPr>
+                </pic:pic>
+              </a:graphicData>
+            </a:graphic>
+          </wp:inline>
+        </w:drawing>
+      </w:r>
+    </w:p>
+    <w:p>
+      <w:pPr>
+        <w:rPr>
+          <w:lang w:val="en-US"/>
+        </w:rPr>
+      </w:pPr>
+    </w:p>
+    <w:p>
+      <w:pPr>
+        <w:rPr>
+          <w:b/>
+          <w:bCs/>
+          <w:sz w:val="24"/>
+          <w:szCs w:val="24"/>
+          <w:lang w:val="en-US"/>
+        </w:rPr>
+      </w:pPr>
+      <w:r>
+        <w:rPr>
+          <w:b/>
+          <w:bCs/>
+          <w:sz w:val="24"/>
+          <w:szCs w:val="24"/>
+          <w:lang w:val="en-US"/>
+        </w:rPr>
+        <w:t xml:space="preserve">Screenshot </w:t>
+      </w:r>
+      <w:proofErr w:type="spellStart"/>
+      <w:r>
+        <w:rPr>
+          <w:b/>
+          <w:bCs/>
+          <w:sz w:val="24"/>
+          <w:szCs w:val="24"/>
+          <w:lang w:val="en-US"/>
+        </w:rPr>
+        <w:t>Tampilan</w:t>
+      </w:r>
+      <w:proofErr w:type="spellEnd"/>
+      <w:r>
+        <w:rPr>
+          <w:b/>
+          <w:bCs/>
+          <w:sz w:val="24"/>
+          <w:szCs w:val="24"/>
+          <w:lang w:val="en-US"/>
+        </w:rPr>
+        <w:t xml:space="preserve"> Register </w:t>
+      </w:r>
+      <w:proofErr w:type="spellStart"/>
+      <w:r>
+        <w:rPr>
+          <w:b/>
+          <w:bCs/>
+          <w:sz w:val="24"/>
+          <w:szCs w:val="24"/>
+          <w:lang w:val="en-US"/>
+        </w:rPr>
+        <w:t>Karyawan</w:t>
+      </w:r>
+      <w:proofErr w:type="spellEnd"/>
+      <w:r>
+        <w:rPr>
+          <w:b/>
+          <w:bCs/>
+          <w:sz w:val="24"/>
+          <w:szCs w:val="24"/>
+          <w:lang w:val="en-US"/>
+        </w:rPr>
+        <w:t xml:space="preserve"> &amp; Coding</w:t>
+      </w:r>
+    </w:p>
+    <w:p>
+      <w:pPr>
+        <w:rPr>
+          <w:lang w:val="en-US"/>
+        </w:rPr>
+      </w:pPr>
+      <w:r>
+        <w:rPr>
+          <w:noProof/>
+          <w:lang w:val="en-US"/>
+        </w:rPr>
+        <w:drawing>
+          <wp:inline distT="0" distB="0" distL="0" distR="0" wp14:anchorId="111D2709" wp14:editId="7DC0642C">
+            <wp:extent cx="2730236" cy="4062095"/>
+            <wp:effectExtent l="0" t="0" r="0" b="0"/>
+            <wp:docPr id="975884821" name="Picture 29"/>
+            <wp:cNvGraphicFramePr>
+              <a:graphicFrameLocks xmlns:a="http://schemas.openxmlformats.org/drawingml/2006/main" noChangeAspect="1"/>
+            </wp:cNvGraphicFramePr>
+            <a:graphic xmlns:a="http://schemas.openxmlformats.org/drawingml/2006/main">
+              <a:graphicData uri="http://schemas.openxmlformats.org/drawingml/2006/picture">
+                <pic:pic xmlns:pic="http://schemas.openxmlformats.org/drawingml/2006/picture">
+                  <pic:nvPicPr>
+                    <pic:cNvPr id="0" name="Picture 15"/>
+                    <pic:cNvPicPr>
+                      <a:picLocks noChangeAspect="1" noChangeArrowheads="1"/>
+                    </pic:cNvPicPr>
+                  </pic:nvPicPr>
+                  <pic:blipFill>
+                    <a:blip r:embed="rId18">
+                      <a:extLst>
+                        <a:ext uri="{28A0092B-C50C-407E-A947-70E740481C1C}">
+                          <a14:useLocalDpi xmlns:a14="http://schemas.microsoft.com/office/drawing/2010/main" val="0"/>
+                        </a:ext>
+                      </a:extLst>
+                    </a:blip>
+                    <a:srcRect/>
+                    <a:stretch>
+                      <a:fillRect/>
+                    </a:stretch>
+                  </pic:blipFill>
+                  <pic:spPr bwMode="auto">
+                    <a:xfrm>
+                      <a:off x="0" y="0"/>
+                      <a:ext cx="2753532" cy="4096755"/>
+                    </a:xfrm>
+                    <a:prstGeom prst="rect">
+                      <a:avLst/>
+                    </a:prstGeom>
+                    <a:noFill/>
+                  </pic:spPr>
+                </pic:pic>
+              </a:graphicData>
+            </a:graphic>
+          </wp:inline>
+        </w:drawing>
+      </w:r>
+      <w:r>
+        <w:rPr>
+          <w:lang w:val="en-US"/>
+        </w:rPr>
+        <w:t xml:space="preserve"> </w:t>
+      </w:r>
+      <w:r>
+        <w:rPr>
+          <w:noProof/>
+          <w:lang w:val="en-US"/>
+        </w:rPr>
+        <w:drawing>
+          <wp:inline distT="0" distB="0" distL="0" distR="0" wp14:anchorId="3AB19C8F" wp14:editId="008F238E">
+            <wp:extent cx="2955636" cy="4064000"/>
+            <wp:effectExtent l="0" t="0" r="0" b="0"/>
+            <wp:docPr id="604120935" name="Picture 31"/>
+            <wp:cNvGraphicFramePr>
+              <a:graphicFrameLocks xmlns:a="http://schemas.openxmlformats.org/drawingml/2006/main" noChangeAspect="1"/>
+            </wp:cNvGraphicFramePr>
+            <a:graphic xmlns:a="http://schemas.openxmlformats.org/drawingml/2006/main">
+              <a:graphicData uri="http://schemas.openxmlformats.org/drawingml/2006/picture">
+                <pic:pic xmlns:pic="http://schemas.openxmlformats.org/drawingml/2006/picture">
+                  <pic:nvPicPr>
+                    <pic:cNvPr id="0" name="Picture 16"/>
+                    <pic:cNvPicPr>
+                      <a:picLocks noChangeAspect="1" noChangeArrowheads="1"/>
+                    </pic:cNvPicPr>
+                  </pic:nvPicPr>
+                  <pic:blipFill>
+                    <a:blip r:embed="rId19">
+                      <a:extLst>
+                        <a:ext uri="{28A0092B-C50C-407E-A947-70E740481C1C}">
+                          <a14:useLocalDpi xmlns:a14="http://schemas.microsoft.com/office/drawing/2010/main" val="0"/>
+                        </a:ext>
+                      </a:extLst>
+                    </a:blip>
+                    <a:srcRect/>
+                    <a:stretch>
+                      <a:fillRect/>
+                    </a:stretch>
+                  </pic:blipFill>
+                  <pic:spPr bwMode="auto">
+                    <a:xfrm>
+                      <a:off x="0" y="0"/>
+                      <a:ext cx="2964642" cy="4076383"/>
+                    </a:xfrm>
+                    <a:prstGeom prst="rect">
+                      <a:avLst/>
+                    </a:prstGeom>
+                    <a:noFill/>
+                  </pic:spPr>
+                </pic:pic>
+              </a:graphicData>
+            </a:graphic>
+          </wp:inline>
+        </w:drawing>
+      </w:r>
+    </w:p>
+    <w:p>
+      <w:pPr>
+        <w:rPr>
+          <w:lang w:val="en-US"/>
+        </w:rPr>
+      </w:pPr>
+      <w:r>
+        <w:rPr>
+          <w:noProof/>
+          <w:lang w:val="en-US"/>
+        </w:rPr>
+        <w:lastRenderedPageBreak/>
+        <w:drawing>
+          <wp:inline distT="0" distB="0" distL="0" distR="0" wp14:anchorId="79CE12F5" wp14:editId="3A5AAC7C">
+            <wp:extent cx="2791015" cy="3797300"/>
+            <wp:effectExtent l="0" t="0" r="9525" b="0"/>
+            <wp:docPr id="181529289" name="Picture 33"/>
+            <wp:cNvGraphicFramePr>
+              <a:graphicFrameLocks xmlns:a="http://schemas.openxmlformats.org/drawingml/2006/main" noChangeAspect="1"/>
+            </wp:cNvGraphicFramePr>
+            <a:graphic xmlns:a="http://schemas.openxmlformats.org/drawingml/2006/main">
+              <a:graphicData uri="http://schemas.openxmlformats.org/drawingml/2006/picture">
+                <pic:pic xmlns:pic="http://schemas.openxmlformats.org/drawingml/2006/picture">
+                  <pic:nvPicPr>
+                    <pic:cNvPr id="0" name="Picture 17"/>
+                    <pic:cNvPicPr>
+                      <a:picLocks noChangeAspect="1" noChangeArrowheads="1"/>
+                    </pic:cNvPicPr>
+                  </pic:nvPicPr>
+                  <pic:blipFill>
+                    <a:blip r:embed="rId20">
+                      <a:extLst>
+                        <a:ext uri="{28A0092B-C50C-407E-A947-70E740481C1C}">
+                          <a14:useLocalDpi xmlns:a14="http://schemas.microsoft.com/office/drawing/2010/main" val="0"/>
+                        </a:ext>
+                      </a:extLst>
+                    </a:blip>
+                    <a:srcRect/>
+                    <a:stretch>
+                      <a:fillRect/>
+                    </a:stretch>
+                  </pic:blipFill>
+                  <pic:spPr bwMode="auto">
+                    <a:xfrm>
+                      <a:off x="0" y="0"/>
+                      <a:ext cx="2801706" cy="3811845"/>
+                    </a:xfrm>
+                    <a:prstGeom prst="rect">
+                      <a:avLst/>
+                    </a:prstGeom>
+                    <a:noFill/>
+                  </pic:spPr>
+                </pic:pic>
+              </a:graphicData>
+            </a:graphic>
+          </wp:inline>
+        </w:drawing>
+      </w:r>
+      <w:r>
+        <w:rPr>
+          <w:lang w:val="en-US"/>
+        </w:rPr>
+        <w:t xml:space="preserve"> </w:t>
+      </w:r>
+      <w:r>
+        <w:rPr>
+          <w:noProof/>
+          <w:lang w:val="en-US"/>
+        </w:rPr>
+        <w:drawing>
+          <wp:inline distT="0" distB="0" distL="0" distR="0" wp14:anchorId="556B3C48" wp14:editId="0E5E26D4">
+            <wp:extent cx="2749550" cy="3790315"/>
+            <wp:effectExtent l="0" t="0" r="0" b="635"/>
+            <wp:docPr id="651374733" name="Picture 35"/>
+            <wp:cNvGraphicFramePr>
+              <a:graphicFrameLocks xmlns:a="http://schemas.openxmlformats.org/drawingml/2006/main" noChangeAspect="1"/>
+            </wp:cNvGraphicFramePr>
+            <a:graphic xmlns:a="http://schemas.openxmlformats.org/drawingml/2006/main">
+              <a:graphicData uri="http://schemas.openxmlformats.org/drawingml/2006/picture">
+                <pic:pic xmlns:pic="http://schemas.openxmlformats.org/drawingml/2006/picture">
+                  <pic:nvPicPr>
+                    <pic:cNvPr id="0" name="Picture 18"/>
+                    <pic:cNvPicPr>
+                      <a:picLocks noChangeAspect="1" noChangeArrowheads="1"/>
+                    </pic:cNvPicPr>
+                  </pic:nvPicPr>
+                  <pic:blipFill>
+                    <a:blip r:embed="rId21">
+                      <a:extLst>
+                        <a:ext uri="{28A0092B-C50C-407E-A947-70E740481C1C}">
+                          <a14:useLocalDpi xmlns:a14="http://schemas.microsoft.com/office/drawing/2010/main" val="0"/>
+                        </a:ext>
+                      </a:extLst>
+                    </a:blip>
+                    <a:srcRect/>
+                    <a:stretch>
+                      <a:fillRect/>
+                    </a:stretch>
+                  </pic:blipFill>
+                  <pic:spPr bwMode="auto">
+                    <a:xfrm>
+                      <a:off x="0" y="0"/>
+                      <a:ext cx="2762637" cy="3808356"/>
+                    </a:xfrm>
+                    <a:prstGeom prst="rect">
+                      <a:avLst/>
+                    </a:prstGeom>
+                    <a:noFill/>
+                  </pic:spPr>
+                </pic:pic>
+              </a:graphicData>
+            </a:graphic>
+          </wp:inline>
+        </w:drawing>
+      </w:r>
+    </w:p>
+    <w:p>
+      <w:pPr>
+        <w:rPr>
+          <w:lang w:val="en-US"/>
+        </w:rPr>
+      </w:pPr>
+      <w:r>
+        <w:rPr>
+          <w:noProof/>
+          <w:lang w:val="en-US"/>
+        </w:rPr>
+        <w:drawing>
+          <wp:inline distT="0" distB="0" distL="0" distR="0" wp14:anchorId="7583E6A7" wp14:editId="4555543F">
+            <wp:extent cx="2832100" cy="3737610"/>
+            <wp:effectExtent l="0" t="0" r="6350" b="0"/>
+            <wp:docPr id="1674357577" name="Picture 37"/>
+            <wp:cNvGraphicFramePr>
+              <a:graphicFrameLocks xmlns:a="http://schemas.openxmlformats.org/drawingml/2006/main" noChangeAspect="1"/>
+            </wp:cNvGraphicFramePr>
+            <a:graphic xmlns:a="http://schemas.openxmlformats.org/drawingml/2006/main">
+              <a:graphicData uri="http://schemas.openxmlformats.org/drawingml/2006/picture">
+                <pic:pic xmlns:pic="http://schemas.openxmlformats.org/drawingml/2006/picture">
+                  <pic:nvPicPr>
+                    <pic:cNvPr id="0" name="Picture 19"/>
+                    <pic:cNvPicPr>
+                      <a:picLocks noChangeAspect="1" noChangeArrowheads="1"/>
+                    </pic:cNvPicPr>
+                  </pic:nvPicPr>
+                  <pic:blipFill>
+                    <a:blip r:embed="rId22">
+                      <a:extLst>
+                        <a:ext uri="{28A0092B-C50C-407E-A947-70E740481C1C}">
+                          <a14:useLocalDpi xmlns:a14="http://schemas.microsoft.com/office/drawing/2010/main" val="0"/>
+                        </a:ext>
+                      </a:extLst>
+                    </a:blip>
+                    <a:srcRect/>
+                    <a:stretch>
+                      <a:fillRect/>
+                    </a:stretch>
+                  </pic:blipFill>
+                  <pic:spPr bwMode="auto">
+                    <a:xfrm>
+                      <a:off x="0" y="0"/>
+                      <a:ext cx="2847445" cy="3757861"/>
+                    </a:xfrm>
+                    <a:prstGeom prst="rect">
+                      <a:avLst/>
+                    </a:prstGeom>
+                    <a:noFill/>
+                  </pic:spPr>
+                </pic:pic>
+              </a:graphicData>
+            </a:graphic>
+          </wp:inline>
+        </w:drawing>
+      </w:r>
+      <w:r>
+        <w:rPr>
+          <w:lang w:val="en-US"/>
+        </w:rPr>
+        <w:t xml:space="preserve"> </w:t>
+      </w:r>
+      <w:r>
+        <w:rPr>
+          <w:noProof/>
+          <w:lang w:val="en-US"/>
+        </w:rPr>
+        <w:drawing>
+          <wp:inline distT="0" distB="0" distL="0" distR="0" wp14:anchorId="0D075A65" wp14:editId="4ECFCDC5">
+            <wp:extent cx="2711450" cy="3737610"/>
+            <wp:effectExtent l="0" t="0" r="0" b="0"/>
+            <wp:docPr id="580328375" name="Picture 39"/>
+            <wp:cNvGraphicFramePr>
+              <a:graphicFrameLocks xmlns:a="http://schemas.openxmlformats.org/drawingml/2006/main" noChangeAspect="1"/>
+            </wp:cNvGraphicFramePr>
+            <a:graphic xmlns:a="http://schemas.openxmlformats.org/drawingml/2006/main">
+              <a:graphicData uri="http://schemas.openxmlformats.org/drawingml/2006/picture">
+                <pic:pic xmlns:pic="http://schemas.openxmlformats.org/drawingml/2006/picture">
+                  <pic:nvPicPr>
+                    <pic:cNvPr id="0" name="Picture 20"/>
+                    <pic:cNvPicPr>
+                      <a:picLocks noChangeAspect="1" noChangeArrowheads="1"/>
+                    </pic:cNvPicPr>
+                  </pic:nvPicPr>
+                  <pic:blipFill>
+                    <a:blip r:embed="rId23">
+                      <a:extLst>
+                        <a:ext uri="{28A0092B-C50C-407E-A947-70E740481C1C}">
+                          <a14:useLocalDpi xmlns:a14="http://schemas.microsoft.com/office/drawing/2010/main" val="0"/>
+                        </a:ext>
+                      </a:extLst>
+                    </a:blip>
+                    <a:srcRect/>
+                    <a:stretch>
+                      <a:fillRect/>
+                    </a:stretch>
+                  </pic:blipFill>
+                  <pic:spPr bwMode="auto">
+                    <a:xfrm>
+                      <a:off x="0" y="0"/>
+                      <a:ext cx="2718128" cy="3746816"/>
+                    </a:xfrm>
+                    <a:prstGeom prst="rect">
+                      <a:avLst/>
+                    </a:prstGeom>
+                    <a:noFill/>
+                  </pic:spPr>
+                </pic:pic>
+              </a:graphicData>
+            </a:graphic>
+          </wp:inline>
+        </w:drawing>
+      </w:r>
+    </w:p>
+    <w:p>
+      <w:pPr>
+        <w:rPr>
+          <w:lang w:val="en-US"/>
+        </w:rPr>
+      </w:pPr>
+    </w:p>
+    <w:p>
+      <w:pPr>
+        <w:rPr>
+          <w:lang w:val="en-US"/>
+        </w:rPr>
+      </w:pPr>
+    </w:p>
+    <w:p>
+      <w:pPr>
+        <w:rPr>
+          <w:lang w:val="en-US"/>
+        </w:rPr>
+      </w:pPr>
+    </w:p>
+    <w:p>
+      <w:pPr>
+        <w:rPr>
+          <w:lang w:val="en-US"/>
+        </w:rPr>
+      </w:pPr>
+    </w:p>
+    <w:p>
+      <w:pPr>
+        <w:rPr>
+          <w:b/>
+          <w:bCs/>
+          <w:sz w:val="24"/>
+          <w:szCs w:val="24"/>
+          <w:lang w:val="en-US"/>
+        </w:rPr>
+      </w:pPr>
+      <w:r>
+        <w:rPr>
+          <w:b/>
+          <w:bCs/>
+          <w:sz w:val="24"/>
+          <w:szCs w:val="24"/>
+          <w:lang w:val="en-US"/>
+        </w:rPr>
+        <w:lastRenderedPageBreak/>
+        <w:t xml:space="preserve">Screenshot </w:t>
+      </w:r>
+      <w:proofErr w:type="spellStart"/>
+      <w:r>
+        <w:rPr>
+          <w:b/>
+          <w:bCs/>
+          <w:sz w:val="24"/>
+          <w:szCs w:val="24"/>
+          <w:lang w:val="en-US"/>
+        </w:rPr>
+        <w:t>Tampilan</w:t>
+      </w:r>
+      <w:proofErr w:type="spellEnd"/>
+      <w:r>
+        <w:rPr>
+          <w:b/>
+          <w:bCs/>
+          <w:sz w:val="24"/>
+          <w:szCs w:val="24"/>
+          <w:lang w:val="en-US"/>
+        </w:rPr>
+        <w:t xml:space="preserve"> </w:t>
+      </w:r>
+      <w:proofErr w:type="spellStart"/>
+      <w:r>
+        <w:rPr>
+          <w:b/>
+          <w:bCs/>
+          <w:sz w:val="24"/>
+          <w:szCs w:val="24"/>
+          <w:lang w:val="en-US"/>
+        </w:rPr>
+        <w:t>Verifikasi</w:t>
+      </w:r>
+      <w:proofErr w:type="spellEnd"/>
+      <w:r>
+        <w:rPr>
+          <w:b/>
+          <w:bCs/>
+          <w:sz w:val="24"/>
+          <w:szCs w:val="24"/>
+          <w:lang w:val="en-US"/>
+        </w:rPr>
+        <w:t xml:space="preserve"> Akun &amp; Coding</w:t>
+      </w:r>
+    </w:p>
+    <w:p>
+      <w:pPr>
+        <w:rPr>
+          <w:lang w:val="en-US"/>
+        </w:rPr>
+      </w:pPr>
+      <w:r>
+        <w:rPr>
+          <w:noProof/>
+          <w:lang w:val="en-US"/>
+        </w:rPr>
+        <w:drawing>
+          <wp:inline distT="0" distB="0" distL="0" distR="0" wp14:anchorId="63C519B9" wp14:editId="05806220">
+            <wp:extent cx="2476500" cy="3995001"/>
+            <wp:effectExtent l="0" t="0" r="0" b="5715"/>
+            <wp:docPr id="374985534" name="Picture 41"/>
+            <wp:cNvGraphicFramePr>
+              <a:graphicFrameLocks xmlns:a="http://schemas.openxmlformats.org/drawingml/2006/main" noChangeAspect="1"/>
+            </wp:cNvGraphicFramePr>
+            <a:graphic xmlns:a="http://schemas.openxmlformats.org/drawingml/2006/main">
+              <a:graphicData uri="http://schemas.openxmlformats.org/drawingml/2006/picture">
+                <pic:pic xmlns:pic="http://schemas.openxmlformats.org/drawingml/2006/picture">
+                  <pic:nvPicPr>
+                    <pic:cNvPr id="0" name="Picture 21"/>
+                    <pic:cNvPicPr>
+                      <a:picLocks noChangeAspect="1" noChangeArrowheads="1"/>
+                    </pic:cNvPicPr>
+                  </pic:nvPicPr>
+                  <pic:blipFill>
+                    <a:blip r:embed="rId24">
+                      <a:extLst>
+                        <a:ext uri="{28A0092B-C50C-407E-A947-70E740481C1C}">
+                          <a14:useLocalDpi xmlns:a14="http://schemas.microsoft.com/office/drawing/2010/main" val="0"/>
+                        </a:ext>
+                      </a:extLst>
+                    </a:blip>
+                    <a:srcRect/>
+                    <a:stretch>
+                      <a:fillRect/>
+                    </a:stretch>
+                  </pic:blipFill>
+                  <pic:spPr bwMode="auto">
+                    <a:xfrm>
+                      <a:off x="0" y="0"/>
+                      <a:ext cx="2489546" cy="4016046"/>
+                    </a:xfrm>
+                    <a:prstGeom prst="rect">
+                      <a:avLst/>
+                    </a:prstGeom>
+                    <a:noFill/>
+                  </pic:spPr>
+                </pic:pic>
+              </a:graphicData>
+            </a:graphic>
+          </wp:inline>
+        </w:drawing>
+      </w:r>
+      <w:r>
+        <w:rPr>
+          <w:lang w:val="en-US"/>
+        </w:rPr>
+        <w:t xml:space="preserve">  </w:t>
+      </w:r>
+      <w:r>
+        <w:rPr>
+          <w:noProof/>
+          <w:lang w:val="en-US"/>
+        </w:rPr>
+        <w:drawing>
+          <wp:inline distT="0" distB="0" distL="0" distR="0" wp14:anchorId="6FF5844A" wp14:editId="5B29F375">
+            <wp:extent cx="2768600" cy="3937000"/>
+            <wp:effectExtent l="0" t="0" r="0" b="6350"/>
+            <wp:docPr id="309396651" name="Picture 43"/>
+            <wp:cNvGraphicFramePr>
+              <a:graphicFrameLocks xmlns:a="http://schemas.openxmlformats.org/drawingml/2006/main" noChangeAspect="1"/>
+            </wp:cNvGraphicFramePr>
+            <a:graphic xmlns:a="http://schemas.openxmlformats.org/drawingml/2006/main">
+              <a:graphicData uri="http://schemas.openxmlformats.org/drawingml/2006/picture">
+                <pic:pic xmlns:pic="http://schemas.openxmlformats.org/drawingml/2006/picture">
+                  <pic:nvPicPr>
+                    <pic:cNvPr id="0" name="Picture 22"/>
+                    <pic:cNvPicPr>
+                      <a:picLocks noChangeAspect="1" noChangeArrowheads="1"/>
+                    </pic:cNvPicPr>
+                  </pic:nvPicPr>
+                  <pic:blipFill>
+                    <a:blip r:embed="rId25">
+                      <a:extLst>
+                        <a:ext uri="{28A0092B-C50C-407E-A947-70E740481C1C}">
+                          <a14:useLocalDpi xmlns:a14="http://schemas.microsoft.com/office/drawing/2010/main" val="0"/>
+                        </a:ext>
+                      </a:extLst>
+                    </a:blip>
+                    <a:srcRect/>
+                    <a:stretch>
+                      <a:fillRect/>
+                    </a:stretch>
+                  </pic:blipFill>
+                  <pic:spPr bwMode="auto">
+                    <a:xfrm>
+                      <a:off x="0" y="0"/>
+                      <a:ext cx="2772353" cy="3942337"/>
+                    </a:xfrm>
+                    <a:prstGeom prst="rect">
+                      <a:avLst/>
+                    </a:prstGeom>
+                    <a:noFill/>
+                  </pic:spPr>
+                </pic:pic>
+              </a:graphicData>
+            </a:graphic>
+          </wp:inline>
+        </w:drawing>
+      </w:r>
+    </w:p>
+    <w:p>
+      <w:pPr>
+        <w:rPr>
+          <w:lang w:val="en-US"/>
+        </w:rPr>
+      </w:pPr>
+    </w:p>
+    <w:p>
+      <w:pPr>
+        <w:rPr>
+          <w:lang w:val="en-US"/>
+        </w:rPr>
+      </w:pPr>
+      <w:r>
+        <w:rPr>
+          <w:noProof/>
+          <w:lang w:val="en-US"/>
+        </w:rPr>
+        <w:drawing>
+          <wp:inline distT="0" distB="0" distL="0" distR="0" wp14:anchorId="56583516" wp14:editId="1BC72763">
+            <wp:extent cx="3219450" cy="3451225"/>
+            <wp:effectExtent l="0" t="0" r="0" b="0"/>
+            <wp:docPr id="1264191444" name="Picture 45"/>
+            <wp:cNvGraphicFramePr>
+              <a:graphicFrameLocks xmlns:a="http://schemas.openxmlformats.org/drawingml/2006/main" noChangeAspect="1"/>
+            </wp:cNvGraphicFramePr>
+            <a:graphic xmlns:a="http://schemas.openxmlformats.org/drawingml/2006/main">
+              <a:graphicData uri="http://schemas.openxmlformats.org/drawingml/2006/picture">
+                <pic:pic xmlns:pic="http://schemas.openxmlformats.org/drawingml/2006/picture">
+                  <pic:nvPicPr>
+                    <pic:cNvPr id="0" name="Picture 23"/>
+                    <pic:cNvPicPr>
+                      <a:picLocks noChangeAspect="1" noChangeArrowheads="1"/>
+                    </pic:cNvPicPr>
+                  </pic:nvPicPr>
+                  <pic:blipFill>
+                    <a:blip r:embed="rId26">
+                      <a:extLst>
+                        <a:ext uri="{28A0092B-C50C-407E-A947-70E740481C1C}">
+                          <a14:useLocalDpi xmlns:a14="http://schemas.microsoft.com/office/drawing/2010/main" val="0"/>
+                        </a:ext>
+                      </a:extLst>
+                    </a:blip>
+                    <a:srcRect/>
+                    <a:stretch>
+                      <a:fillRect/>
+                    </a:stretch>
+                  </pic:blipFill>
+                  <pic:spPr bwMode="auto">
+                    <a:xfrm>
+                      <a:off x="0" y="0"/>
+                      <a:ext cx="3236982" cy="3470019"/>
+                    </a:xfrm>
+                    <a:prstGeom prst="rect">
+                      <a:avLst/>
+                    </a:prstGeom>
+                    <a:noFill/>
+                  </pic:spPr>
+                </pic:pic>
+              </a:graphicData>
+            </a:graphic>
+          </wp:inline>
+        </w:drawing>
+      </w:r>
+    </w:p>
+    <w:p>
+      <w:pPr>
+        <w:rPr>
+          <w:lang w:val="en-US"/>
+        </w:rPr>
+      </w:pPr>
+    </w:p>
+    <w:p>
+      <w:pPr>
+        <w:rPr>
+          <w:lang w:val="en-US"/>
+        </w:rPr>
+      </w:pPr>
+    </w:p>
+    <w:p>
+      <w:pPr>
+        <w:rPr>
+          <w:b/>
+          <w:bCs/>
+          <w:sz w:val="24"/>
+          <w:szCs w:val="24"/>
+          <w:lang w:val="en-US"/>
+        </w:rPr>
+      </w:pPr>
+      <w:r>
+        <w:rPr>
+          <w:b/>
+          <w:bCs/>
+          <w:sz w:val="24"/>
+          <w:szCs w:val="24"/>
+          <w:lang w:val="en-US"/>
+        </w:rPr>
+        <w:lastRenderedPageBreak/>
+        <w:t xml:space="preserve">Screenshot </w:t>
+      </w:r>
+      <w:proofErr w:type="spellStart"/>
+      <w:r>
+        <w:rPr>
+          <w:b/>
+          <w:bCs/>
+          <w:sz w:val="24"/>
+          <w:szCs w:val="24"/>
+          <w:lang w:val="en-US"/>
+        </w:rPr>
+        <w:t>Tampilan</w:t>
+      </w:r>
+      <w:proofErr w:type="spellEnd"/>
+      <w:r>
+        <w:rPr>
+          <w:b/>
+          <w:bCs/>
+          <w:sz w:val="24"/>
+          <w:szCs w:val="24"/>
+          <w:lang w:val="en-US"/>
+        </w:rPr>
+        <w:t xml:space="preserve"> Menu &amp; Coding</w:t>
+      </w:r>
+    </w:p>
+    <w:p>
+      <w:pPr>
+        <w:rPr>
+          <w:lang w:val="en-US"/>
+        </w:rPr>
+      </w:pPr>
+      <w:r>
+        <w:rPr>
+          <w:noProof/>
+          <w:lang w:val="en-US"/>
+        </w:rPr>
+        <w:drawing>
+          <wp:inline distT="0" distB="0" distL="0" distR="0" wp14:anchorId="6D07A18B" wp14:editId="457B9F19">
+            <wp:extent cx="2251665" cy="3155950"/>
+            <wp:effectExtent l="0" t="0" r="0" b="6350"/>
+            <wp:docPr id="2097786133" name="Picture 47"/>
+            <wp:cNvGraphicFramePr>
+              <a:graphicFrameLocks xmlns:a="http://schemas.openxmlformats.org/drawingml/2006/main" noChangeAspect="1"/>
+            </wp:cNvGraphicFramePr>
+            <a:graphic xmlns:a="http://schemas.openxmlformats.org/drawingml/2006/main">
+              <a:graphicData uri="http://schemas.openxmlformats.org/drawingml/2006/picture">
+                <pic:pic xmlns:pic="http://schemas.openxmlformats.org/drawingml/2006/picture">
+                  <pic:nvPicPr>
+                    <pic:cNvPr id="0" name="Picture 24"/>
+                    <pic:cNvPicPr>
+                      <a:picLocks noChangeAspect="1" noChangeArrowheads="1"/>
+                    </pic:cNvPicPr>
+                  </pic:nvPicPr>
+                  <pic:blipFill>
+                    <a:blip r:embed="rId27">
+                      <a:extLst>
+                        <a:ext uri="{28A0092B-C50C-407E-A947-70E740481C1C}">
+                          <a14:useLocalDpi xmlns:a14="http://schemas.microsoft.com/office/drawing/2010/main" val="0"/>
+                        </a:ext>
+                      </a:extLst>
+                    </a:blip>
+                    <a:srcRect/>
+                    <a:stretch>
+                      <a:fillRect/>
+                    </a:stretch>
+                  </pic:blipFill>
+                  <pic:spPr bwMode="auto">
+                    <a:xfrm>
+                      <a:off x="0" y="0"/>
+                      <a:ext cx="2268262" cy="3179213"/>
+                    </a:xfrm>
+                    <a:prstGeom prst="rect">
+                      <a:avLst/>
+                    </a:prstGeom>
+                    <a:noFill/>
+                  </pic:spPr>
+                </pic:pic>
+              </a:graphicData>
+            </a:graphic>
+          </wp:inline>
+        </w:drawing>
+      </w:r>
+      <w:r>
+        <w:rPr>
+          <w:lang w:val="en-US"/>
+        </w:rPr>
+        <w:t xml:space="preserve">  </w:t>
+      </w:r>
+      <w:r>
+        <w:rPr>
+          <w:noProof/>
+          <w:lang w:val="en-US"/>
+        </w:rPr>
+        <w:drawing>
+          <wp:inline distT="0" distB="0" distL="0" distR="0" wp14:anchorId="112B488D" wp14:editId="3F18268D">
+            <wp:extent cx="3073288" cy="3161030"/>
+            <wp:effectExtent l="0" t="0" r="0" b="1270"/>
+            <wp:docPr id="412152879" name="Picture 49"/>
+            <wp:cNvGraphicFramePr>
+              <a:graphicFrameLocks xmlns:a="http://schemas.openxmlformats.org/drawingml/2006/main" noChangeAspect="1"/>
+            </wp:cNvGraphicFramePr>
+            <a:graphic xmlns:a="http://schemas.openxmlformats.org/drawingml/2006/main">
+              <a:graphicData uri="http://schemas.openxmlformats.org/drawingml/2006/picture">
+                <pic:pic xmlns:pic="http://schemas.openxmlformats.org/drawingml/2006/picture">
+                  <pic:nvPicPr>
+                    <pic:cNvPr id="0" name="Picture 25"/>
+                    <pic:cNvPicPr>
+                      <a:picLocks noChangeAspect="1" noChangeArrowheads="1"/>
+                    </pic:cNvPicPr>
+                  </pic:nvPicPr>
+                  <pic:blipFill>
+                    <a:blip r:embed="rId28">
+                      <a:extLst>
+                        <a:ext uri="{28A0092B-C50C-407E-A947-70E740481C1C}">
+                          <a14:useLocalDpi xmlns:a14="http://schemas.microsoft.com/office/drawing/2010/main" val="0"/>
+                        </a:ext>
+                      </a:extLst>
+                    </a:blip>
+                    <a:srcRect/>
+                    <a:stretch>
+                      <a:fillRect/>
+                    </a:stretch>
+                  </pic:blipFill>
+                  <pic:spPr bwMode="auto">
+                    <a:xfrm>
+                      <a:off x="0" y="0"/>
+                      <a:ext cx="3112389" cy="3201247"/>
+                    </a:xfrm>
+                    <a:prstGeom prst="rect">
+                      <a:avLst/>
+                    </a:prstGeom>
+                    <a:noFill/>
+                  </pic:spPr>
+                </pic:pic>
+              </a:graphicData>
+            </a:graphic>
+          </wp:inline>
+        </w:drawing>
+      </w:r>
+    </w:p>
+    <w:p>
+      <w:pPr>
+        <w:rPr>
+          <w:lang w:val="en-US"/>
+        </w:rPr>
+      </w:pPr>
+      <w:r>
+        <w:rPr>
+          <w:noProof/>
+          <w:lang w:val="en-US"/>
+        </w:rPr>
+        <w:drawing>
+          <wp:inline distT="0" distB="0" distL="0" distR="0" wp14:anchorId="4AAC8EAD" wp14:editId="67CE3E9A">
+            <wp:extent cx="2571750" cy="2990215"/>
+            <wp:effectExtent l="0" t="0" r="0" b="635"/>
+            <wp:docPr id="1921698618" name="Picture 51"/>
+            <wp:cNvGraphicFramePr>
+              <a:graphicFrameLocks xmlns:a="http://schemas.openxmlformats.org/drawingml/2006/main" noChangeAspect="1"/>
+            </wp:cNvGraphicFramePr>
+            <a:graphic xmlns:a="http://schemas.openxmlformats.org/drawingml/2006/main">
+              <a:graphicData uri="http://schemas.openxmlformats.org/drawingml/2006/picture">
+                <pic:pic xmlns:pic="http://schemas.openxmlformats.org/drawingml/2006/picture">
+                  <pic:nvPicPr>
+                    <pic:cNvPr id="0" name="Picture 26"/>
+                    <pic:cNvPicPr>
+                      <a:picLocks noChangeAspect="1" noChangeArrowheads="1"/>
+                    </pic:cNvPicPr>
+                  </pic:nvPicPr>
+                  <pic:blipFill>
+                    <a:blip r:embed="rId29">
+                      <a:extLst>
+                        <a:ext uri="{28A0092B-C50C-407E-A947-70E740481C1C}">
+                          <a14:useLocalDpi xmlns:a14="http://schemas.microsoft.com/office/drawing/2010/main" val="0"/>
+                        </a:ext>
+                      </a:extLst>
+                    </a:blip>
+                    <a:srcRect/>
+                    <a:stretch>
+                      <a:fillRect/>
+                    </a:stretch>
+                  </pic:blipFill>
+                  <pic:spPr bwMode="auto">
+                    <a:xfrm>
+                      <a:off x="0" y="0"/>
+                      <a:ext cx="2605700" cy="3029689"/>
+                    </a:xfrm>
+                    <a:prstGeom prst="rect">
+                      <a:avLst/>
+                    </a:prstGeom>
+                    <a:noFill/>
+                  </pic:spPr>
+                </pic:pic>
+              </a:graphicData>
+            </a:graphic>
+          </wp:inline>
+        </w:drawing>
+      </w:r>
+      <w:r>
+        <w:rPr>
+          <w:lang w:val="en-US"/>
+        </w:rPr>
+        <w:t xml:space="preserve"> </w:t>
+      </w:r>
+      <w:r>
+        <w:rPr>
+          <w:noProof/>
+          <w:lang w:val="en-US"/>
+        </w:rPr>
+        <w:drawing>
+          <wp:inline distT="0" distB="0" distL="0" distR="0" wp14:anchorId="338C949A" wp14:editId="0FFD1FF3">
+            <wp:extent cx="2780665" cy="3014980"/>
+            <wp:effectExtent l="0" t="0" r="635" b="0"/>
+            <wp:docPr id="2106328451" name="Picture 53"/>
+            <wp:cNvGraphicFramePr>
+              <a:graphicFrameLocks xmlns:a="http://schemas.openxmlformats.org/drawingml/2006/main" noChangeAspect="1"/>
+            </wp:cNvGraphicFramePr>
+            <a:graphic xmlns:a="http://schemas.openxmlformats.org/drawingml/2006/main">
+              <a:graphicData uri="http://schemas.openxmlformats.org/drawingml/2006/picture">
+                <pic:pic xmlns:pic="http://schemas.openxmlformats.org/drawingml/2006/picture">
+                  <pic:nvPicPr>
+                    <pic:cNvPr id="0" name="Picture 27"/>
+                    <pic:cNvPicPr>
+                      <a:picLocks noChangeAspect="1" noChangeArrowheads="1"/>
+                    </pic:cNvPicPr>
+                  </pic:nvPicPr>
+                  <pic:blipFill>
+                    <a:blip r:embed="rId30">
+                      <a:extLst>
+                        <a:ext uri="{28A0092B-C50C-407E-A947-70E740481C1C}">
+                          <a14:useLocalDpi xmlns:a14="http://schemas.microsoft.com/office/drawing/2010/main" val="0"/>
+                        </a:ext>
+                      </a:extLst>
+                    </a:blip>
+                    <a:srcRect/>
+                    <a:stretch>
+                      <a:fillRect/>
+                    </a:stretch>
+                  </pic:blipFill>
+                  <pic:spPr bwMode="auto">
+                    <a:xfrm>
+                      <a:off x="0" y="0"/>
+                      <a:ext cx="2801632" cy="3037714"/>
+                    </a:xfrm>
+                    <a:prstGeom prst="rect">
+                      <a:avLst/>
+                    </a:prstGeom>
+                    <a:noFill/>
+                  </pic:spPr>
+                </pic:pic>
+              </a:graphicData>
+            </a:graphic>
+          </wp:inline>
+        </w:drawing>
+      </w:r>
+    </w:p>
+    <w:p>
+      <w:pPr>
+        <w:rPr>
+          <w:lang w:val="en-US"/>
+        </w:rPr>
+      </w:pPr>
+      <w:r>
+        <w:rPr>
+          <w:noProof/>
+          <w:lang w:val="en-US"/>
+        </w:rPr>
+        <w:lastRenderedPageBreak/>
+        <w:drawing>
+          <wp:inline distT="0" distB="0" distL="0" distR="0" wp14:anchorId="1FE4A2C4" wp14:editId="5C2DA5EE">
+            <wp:extent cx="2724785" cy="3355907"/>
+            <wp:effectExtent l="0" t="0" r="0" b="0"/>
+            <wp:docPr id="1260992563" name="Picture 55"/>
+            <wp:cNvGraphicFramePr>
+              <a:graphicFrameLocks xmlns:a="http://schemas.openxmlformats.org/drawingml/2006/main" noChangeAspect="1"/>
+            </wp:cNvGraphicFramePr>
+            <a:graphic xmlns:a="http://schemas.openxmlformats.org/drawingml/2006/main">
+              <a:graphicData uri="http://schemas.openxmlformats.org/drawingml/2006/picture">
+                <pic:pic xmlns:pic="http://schemas.openxmlformats.org/drawingml/2006/picture">
+                  <pic:nvPicPr>
+                    <pic:cNvPr id="0" name="Picture 28"/>
+                    <pic:cNvPicPr>
+                      <a:picLocks noChangeAspect="1" noChangeArrowheads="1"/>
+                    </pic:cNvPicPr>
+                  </pic:nvPicPr>
+                  <pic:blipFill>
+                    <a:blip r:embed="rId31">
+                      <a:extLst>
+                        <a:ext uri="{28A0092B-C50C-407E-A947-70E740481C1C}">
+                          <a14:useLocalDpi xmlns:a14="http://schemas.microsoft.com/office/drawing/2010/main" val="0"/>
+                        </a:ext>
+                      </a:extLst>
+                    </a:blip>
+                    <a:srcRect/>
+                    <a:stretch>
+                      <a:fillRect/>
+                    </a:stretch>
+                  </pic:blipFill>
+                  <pic:spPr bwMode="auto">
+                    <a:xfrm>
+                      <a:off x="0" y="0"/>
+                      <a:ext cx="2763866" cy="3404040"/>
+                    </a:xfrm>
+                    <a:prstGeom prst="rect">
+                      <a:avLst/>
+                    </a:prstGeom>
+                    <a:noFill/>
+                  </pic:spPr>
+                </pic:pic>
+              </a:graphicData>
+            </a:graphic>
+          </wp:inline>
+        </w:drawing>
+      </w:r>
+      <w:r>
+        <w:rPr>
+          <w:lang w:val="en-US"/>
+        </w:rPr>
+        <w:t xml:space="preserve"> </w:t>
+      </w:r>
+      <w:r>
+        <w:rPr>
+          <w:noProof/>
+          <w:lang w:val="en-US"/>
+        </w:rPr>
+        <w:drawing>
+          <wp:inline distT="0" distB="0" distL="0" distR="0" wp14:anchorId="51884CEB" wp14:editId="74076DDD">
+            <wp:extent cx="2730500" cy="3346413"/>
+            <wp:effectExtent l="0" t="0" r="0" b="6985"/>
+            <wp:docPr id="1449681013" name="Picture 57"/>
+            <wp:cNvGraphicFramePr>
+              <a:graphicFrameLocks xmlns:a="http://schemas.openxmlformats.org/drawingml/2006/main" noChangeAspect="1"/>
+            </wp:cNvGraphicFramePr>
+            <a:graphic xmlns:a="http://schemas.openxmlformats.org/drawingml/2006/main">
+              <a:graphicData uri="http://schemas.openxmlformats.org/drawingml/2006/picture">
+                <pic:pic xmlns:pic="http://schemas.openxmlformats.org/drawingml/2006/picture">
+                  <pic:nvPicPr>
+                    <pic:cNvPr id="0" name="Picture 29"/>
+                    <pic:cNvPicPr>
+                      <a:picLocks noChangeAspect="1" noChangeArrowheads="1"/>
+                    </pic:cNvPicPr>
+                  </pic:nvPicPr>
+                  <pic:blipFill>
+                    <a:blip r:embed="rId32">
+                      <a:extLst>
+                        <a:ext uri="{28A0092B-C50C-407E-A947-70E740481C1C}">
+                          <a14:useLocalDpi xmlns:a14="http://schemas.microsoft.com/office/drawing/2010/main" val="0"/>
+                        </a:ext>
+                      </a:extLst>
+                    </a:blip>
+                    <a:srcRect/>
+                    <a:stretch>
+                      <a:fillRect/>
+                    </a:stretch>
+                  </pic:blipFill>
+                  <pic:spPr bwMode="auto">
+                    <a:xfrm>
+                      <a:off x="0" y="0"/>
+                      <a:ext cx="2750600" cy="3371046"/>
+                    </a:xfrm>
+                    <a:prstGeom prst="rect">
+                      <a:avLst/>
+                    </a:prstGeom>
+                    <a:noFill/>
+                  </pic:spPr>
+                </pic:pic>
+              </a:graphicData>
+            </a:graphic>
+          </wp:inline>
+        </w:drawing>
+      </w:r>
+    </w:p>
+    <w:p>
+      <w:pPr>
+        <w:rPr>
+          <w:lang w:val="en-US"/>
+        </w:rPr>
+      </w:pPr>
+    </w:p>
+    <w:p>
+      <w:pPr>
+        <w:rPr>
+          <w:b/>
+          <w:bCs/>
+          <w:sz w:val="24"/>
+          <w:szCs w:val="24"/>
+          <w:lang w:val="en-US"/>
+        </w:rPr>
+      </w:pPr>
+      <w:r>
+        <w:rPr>
+          <w:b/>
+          <w:bCs/>
+          <w:sz w:val="24"/>
+          <w:szCs w:val="24"/>
+          <w:lang w:val="en-US"/>
+        </w:rPr>
+        <w:t xml:space="preserve">Screenshot </w:t>
+      </w:r>
+      <w:proofErr w:type="spellStart"/>
+      <w:r>
+        <w:rPr>
+          <w:b/>
+          <w:bCs/>
+          <w:sz w:val="24"/>
+          <w:szCs w:val="24"/>
+          <w:lang w:val="en-US"/>
+        </w:rPr>
+        <w:t>Tampilan</w:t>
+      </w:r>
+      <w:proofErr w:type="spellEnd"/>
+      <w:r>
+        <w:rPr>
+          <w:b/>
+          <w:bCs/>
+          <w:sz w:val="24"/>
+          <w:szCs w:val="24"/>
+          <w:lang w:val="en-US"/>
+        </w:rPr>
+        <w:t xml:space="preserve"> </w:t>
+      </w:r>
+      <w:proofErr w:type="spellStart"/>
+      <w:r>
+        <w:rPr>
+          <w:b/>
+          <w:bCs/>
+          <w:sz w:val="24"/>
+          <w:szCs w:val="24"/>
+          <w:lang w:val="en-US"/>
+        </w:rPr>
+        <w:t>Absensi</w:t>
+      </w:r>
+      <w:proofErr w:type="spellEnd"/>
+      <w:r>
+        <w:rPr>
+          <w:b/>
+          <w:bCs/>
+          <w:sz w:val="24"/>
+          <w:szCs w:val="24"/>
+          <w:lang w:val="en-US"/>
+        </w:rPr>
+        <w:t xml:space="preserve"> </w:t>
+      </w:r>
+      <w:proofErr w:type="spellStart"/>
+      <w:r>
+        <w:rPr>
+          <w:b/>
+          <w:bCs/>
+          <w:sz w:val="24"/>
+          <w:szCs w:val="24"/>
+          <w:lang w:val="en-US"/>
+        </w:rPr>
+        <w:t>Karyawan</w:t>
+      </w:r>
+      <w:proofErr w:type="spellEnd"/>
+      <w:r>
+        <w:rPr>
+          <w:b/>
+          <w:bCs/>
+          <w:sz w:val="24"/>
+          <w:szCs w:val="24"/>
+          <w:lang w:val="en-US"/>
+        </w:rPr>
+        <w:t xml:space="preserve"> &amp; Coding</w:t>
+      </w:r>
+    </w:p>
+    <w:p>
+      <w:pPr>
+        <w:rPr>
+          <w:lang w:val="en-US"/>
+        </w:rPr>
+      </w:pPr>
+      <w:r>
+        <w:rPr>
+          <w:noProof/>
+          <w:lang w:val="en-US"/>
+        </w:rPr>
+        <w:drawing>
+          <wp:inline distT="0" distB="0" distL="0" distR="0" wp14:anchorId="72440B72" wp14:editId="3DC871CF">
+            <wp:extent cx="2636506" cy="3835400"/>
+            <wp:effectExtent l="0" t="0" r="0" b="0"/>
+            <wp:docPr id="468866503" name="Picture 59"/>
+            <wp:cNvGraphicFramePr>
+              <a:graphicFrameLocks xmlns:a="http://schemas.openxmlformats.org/drawingml/2006/main" noChangeAspect="1"/>
+            </wp:cNvGraphicFramePr>
+            <a:graphic xmlns:a="http://schemas.openxmlformats.org/drawingml/2006/main">
+              <a:graphicData uri="http://schemas.openxmlformats.org/drawingml/2006/picture">
+                <pic:pic xmlns:pic="http://schemas.openxmlformats.org/drawingml/2006/picture">
+                  <pic:nvPicPr>
+                    <pic:cNvPr id="0" name="Picture 30"/>
+                    <pic:cNvPicPr>
+                      <a:picLocks noChangeAspect="1" noChangeArrowheads="1"/>
+                    </pic:cNvPicPr>
+                  </pic:nvPicPr>
+                  <pic:blipFill>
+                    <a:blip r:embed="rId33">
+                      <a:extLst>
+                        <a:ext uri="{28A0092B-C50C-407E-A947-70E740481C1C}">
+                          <a14:useLocalDpi xmlns:a14="http://schemas.microsoft.com/office/drawing/2010/main" val="0"/>
+                        </a:ext>
+                      </a:extLst>
+                    </a:blip>
+                    <a:srcRect/>
+                    <a:stretch>
+                      <a:fillRect/>
+                    </a:stretch>
+                  </pic:blipFill>
+                  <pic:spPr bwMode="auto">
+                    <a:xfrm>
+                      <a:off x="0" y="0"/>
+                      <a:ext cx="2658666" cy="3867637"/>
+                    </a:xfrm>
+                    <a:prstGeom prst="rect">
+                      <a:avLst/>
+                    </a:prstGeom>
+                    <a:noFill/>
+                  </pic:spPr>
+                </pic:pic>
+              </a:graphicData>
+            </a:graphic>
+          </wp:inline>
+        </w:drawing>
+      </w:r>
+      <w:r>
+        <w:rPr>
+          <w:lang w:val="en-US"/>
+        </w:rPr>
+        <w:t xml:space="preserve">  </w:t>
+      </w:r>
+      <w:r>
+        <w:rPr>
+          <w:noProof/>
+          <w:lang w:val="en-US"/>
+        </w:rPr>
+        <w:drawing>
+          <wp:inline distT="0" distB="0" distL="0" distR="0" wp14:anchorId="7D3999BF" wp14:editId="4C68A5D4">
+            <wp:extent cx="2952750" cy="3834765"/>
+            <wp:effectExtent l="0" t="0" r="0" b="0"/>
+            <wp:docPr id="2062918506" name="Picture 61"/>
+            <wp:cNvGraphicFramePr>
+              <a:graphicFrameLocks xmlns:a="http://schemas.openxmlformats.org/drawingml/2006/main" noChangeAspect="1"/>
+            </wp:cNvGraphicFramePr>
+            <a:graphic xmlns:a="http://schemas.openxmlformats.org/drawingml/2006/main">
+              <a:graphicData uri="http://schemas.openxmlformats.org/drawingml/2006/picture">
+                <pic:pic xmlns:pic="http://schemas.openxmlformats.org/drawingml/2006/picture">
+                  <pic:nvPicPr>
+                    <pic:cNvPr id="0" name="Picture 31"/>
+                    <pic:cNvPicPr>
+                      <a:picLocks noChangeAspect="1" noChangeArrowheads="1"/>
+                    </pic:cNvPicPr>
+                  </pic:nvPicPr>
+                  <pic:blipFill>
+                    <a:blip r:embed="rId34">
+                      <a:extLst>
+                        <a:ext uri="{28A0092B-C50C-407E-A947-70E740481C1C}">
+                          <a14:useLocalDpi xmlns:a14="http://schemas.microsoft.com/office/drawing/2010/main" val="0"/>
+                        </a:ext>
+                      </a:extLst>
+                    </a:blip>
+                    <a:srcRect/>
+                    <a:stretch>
+                      <a:fillRect/>
+                    </a:stretch>
+                  </pic:blipFill>
+                  <pic:spPr bwMode="auto">
+                    <a:xfrm>
+                      <a:off x="0" y="0"/>
+                      <a:ext cx="2972096" cy="3859890"/>
+                    </a:xfrm>
+                    <a:prstGeom prst="rect">
+                      <a:avLst/>
+                    </a:prstGeom>
+                    <a:noFill/>
+                  </pic:spPr>
+                </pic:pic>
+              </a:graphicData>
+            </a:graphic>
+          </wp:inline>
+        </w:drawing>
+      </w:r>
+    </w:p>
+    <w:p>
+      <w:pPr>
+        <w:rPr>
+          <w:lang w:val="en-US"/>
+        </w:rPr>
+      </w:pPr>
+      <w:r>
+        <w:rPr>
+          <w:noProof/>
+          <w:lang w:val="en-US"/>
+        </w:rPr>
+        <w:lastRenderedPageBreak/>
+        <w:drawing>
+          <wp:inline distT="0" distB="0" distL="0" distR="0" wp14:anchorId="79629B63" wp14:editId="6152D718">
+            <wp:extent cx="2851740" cy="3575050"/>
+            <wp:effectExtent l="0" t="0" r="6350" b="6350"/>
+            <wp:docPr id="221392103" name="Picture 63"/>
+            <wp:cNvGraphicFramePr>
+              <a:graphicFrameLocks xmlns:a="http://schemas.openxmlformats.org/drawingml/2006/main" noChangeAspect="1"/>
+            </wp:cNvGraphicFramePr>
+            <a:graphic xmlns:a="http://schemas.openxmlformats.org/drawingml/2006/main">
+              <a:graphicData uri="http://schemas.openxmlformats.org/drawingml/2006/picture">
+                <pic:pic xmlns:pic="http://schemas.openxmlformats.org/drawingml/2006/picture">
+                  <pic:nvPicPr>
+                    <pic:cNvPr id="0" name="Picture 32"/>
+                    <pic:cNvPicPr>
+                      <a:picLocks noChangeAspect="1" noChangeArrowheads="1"/>
+                    </pic:cNvPicPr>
+                  </pic:nvPicPr>
+                  <pic:blipFill>
+                    <a:blip r:embed="rId35">
+                      <a:extLst>
+                        <a:ext uri="{28A0092B-C50C-407E-A947-70E740481C1C}">
+                          <a14:useLocalDpi xmlns:a14="http://schemas.microsoft.com/office/drawing/2010/main" val="0"/>
+                        </a:ext>
+                      </a:extLst>
+                    </a:blip>
+                    <a:srcRect/>
+                    <a:stretch>
+                      <a:fillRect/>
+                    </a:stretch>
+                  </pic:blipFill>
+                  <pic:spPr bwMode="auto">
+                    <a:xfrm>
+                      <a:off x="0" y="0"/>
+                      <a:ext cx="2870214" cy="3598209"/>
+                    </a:xfrm>
+                    <a:prstGeom prst="rect">
+                      <a:avLst/>
+                    </a:prstGeom>
+                    <a:noFill/>
+                  </pic:spPr>
+                </pic:pic>
+              </a:graphicData>
+            </a:graphic>
+          </wp:inline>
+        </w:drawing>
+      </w:r>
+      <w:r>
+        <w:rPr>
+          <w:lang w:val="en-US"/>
+        </w:rPr>
+        <w:t xml:space="preserve"> </w:t>
+      </w:r>
+      <w:r>
+        <w:rPr>
+          <w:noProof/>
+          <w:lang w:val="en-US"/>
+        </w:rPr>
+        <w:drawing>
+          <wp:inline distT="0" distB="0" distL="0" distR="0" wp14:anchorId="0902535A" wp14:editId="37BB8D73">
+            <wp:extent cx="2749530" cy="3574415"/>
+            <wp:effectExtent l="0" t="0" r="0" b="6985"/>
+            <wp:docPr id="26016041" name="Picture 65"/>
+            <wp:cNvGraphicFramePr>
+              <a:graphicFrameLocks xmlns:a="http://schemas.openxmlformats.org/drawingml/2006/main" noChangeAspect="1"/>
+            </wp:cNvGraphicFramePr>
+            <a:graphic xmlns:a="http://schemas.openxmlformats.org/drawingml/2006/main">
+              <a:graphicData uri="http://schemas.openxmlformats.org/drawingml/2006/picture">
+                <pic:pic xmlns:pic="http://schemas.openxmlformats.org/drawingml/2006/picture">
+                  <pic:nvPicPr>
+                    <pic:cNvPr id="0" name="Picture 33"/>
+                    <pic:cNvPicPr>
+                      <a:picLocks noChangeAspect="1" noChangeArrowheads="1"/>
+                    </pic:cNvPicPr>
+                  </pic:nvPicPr>
+                  <pic:blipFill>
+                    <a:blip r:embed="rId36">
+                      <a:extLst>
+                        <a:ext uri="{28A0092B-C50C-407E-A947-70E740481C1C}">
+                          <a14:useLocalDpi xmlns:a14="http://schemas.microsoft.com/office/drawing/2010/main" val="0"/>
+                        </a:ext>
+                      </a:extLst>
+                    </a:blip>
+                    <a:srcRect/>
+                    <a:stretch>
+                      <a:fillRect/>
+                    </a:stretch>
+                  </pic:blipFill>
+                  <pic:spPr bwMode="auto">
+                    <a:xfrm>
+                      <a:off x="0" y="0"/>
+                      <a:ext cx="2765590" cy="3595293"/>
+                    </a:xfrm>
+                    <a:prstGeom prst="rect">
+                      <a:avLst/>
+                    </a:prstGeom>
+                    <a:noFill/>
+                  </pic:spPr>
+                </pic:pic>
+              </a:graphicData>
+            </a:graphic>
+          </wp:inline>
+        </w:drawing>
+      </w:r>
+    </w:p>
+    <w:p>
+      <w:pPr>
+        <w:rPr>
+          <w:lang w:val="en-US"/>
+        </w:rPr>
+      </w:pPr>
+      <w:r>
+        <w:rPr>
+          <w:noProof/>
+          <w:lang w:val="en-US"/>
+        </w:rPr>
+        <w:drawing>
+          <wp:inline distT="0" distB="0" distL="0" distR="0" wp14:anchorId="70316303" wp14:editId="61BDB742">
+            <wp:extent cx="2823845" cy="4018806"/>
+            <wp:effectExtent l="0" t="0" r="0" b="1270"/>
+            <wp:docPr id="337046282" name="Picture 67"/>
+            <wp:cNvGraphicFramePr>
+              <a:graphicFrameLocks xmlns:a="http://schemas.openxmlformats.org/drawingml/2006/main" noChangeAspect="1"/>
+            </wp:cNvGraphicFramePr>
+            <a:graphic xmlns:a="http://schemas.openxmlformats.org/drawingml/2006/main">
+              <a:graphicData uri="http://schemas.openxmlformats.org/drawingml/2006/picture">
+                <pic:pic xmlns:pic="http://schemas.openxmlformats.org/drawingml/2006/picture">
+                  <pic:nvPicPr>
+                    <pic:cNvPr id="0" name="Picture 34"/>
+                    <pic:cNvPicPr>
+                      <a:picLocks noChangeAspect="1" noChangeArrowheads="1"/>
+                    </pic:cNvPicPr>
+                  </pic:nvPicPr>
+                  <pic:blipFill>
+                    <a:blip r:embed="rId37">
+                      <a:extLst>
+                        <a:ext uri="{28A0092B-C50C-407E-A947-70E740481C1C}">
+                          <a14:useLocalDpi xmlns:a14="http://schemas.microsoft.com/office/drawing/2010/main" val="0"/>
+                        </a:ext>
+                      </a:extLst>
+                    </a:blip>
+                    <a:srcRect/>
+                    <a:stretch>
+                      <a:fillRect/>
+                    </a:stretch>
+                  </pic:blipFill>
+                  <pic:spPr bwMode="auto">
+                    <a:xfrm>
+                      <a:off x="0" y="0"/>
+                      <a:ext cx="2836039" cy="4036160"/>
+                    </a:xfrm>
+                    <a:prstGeom prst="rect">
+                      <a:avLst/>
+                    </a:prstGeom>
+                    <a:noFill/>
+                  </pic:spPr>
+                </pic:pic>
+              </a:graphicData>
+            </a:graphic>
+          </wp:inline>
+        </w:drawing>
+      </w:r>
+      <w:r>
+        <w:rPr>
+          <w:lang w:val="en-US"/>
+        </w:rPr>
+        <w:t xml:space="preserve"> </w:t>
+      </w:r>
+      <w:r>
+        <w:rPr>
+          <w:noProof/>
+          <w:lang w:val="en-US"/>
+        </w:rPr>
+        <w:drawing>
+          <wp:inline distT="0" distB="0" distL="0" distR="0" wp14:anchorId="72E74533" wp14:editId="3FC9D369">
+            <wp:extent cx="2780665" cy="4016375"/>
+            <wp:effectExtent l="0" t="0" r="635" b="3175"/>
+            <wp:docPr id="1524013443" name="Picture 69"/>
+            <wp:cNvGraphicFramePr>
+              <a:graphicFrameLocks xmlns:a="http://schemas.openxmlformats.org/drawingml/2006/main" noChangeAspect="1"/>
+            </wp:cNvGraphicFramePr>
+            <a:graphic xmlns:a="http://schemas.openxmlformats.org/drawingml/2006/main">
+              <a:graphicData uri="http://schemas.openxmlformats.org/drawingml/2006/picture">
+                <pic:pic xmlns:pic="http://schemas.openxmlformats.org/drawingml/2006/picture">
+                  <pic:nvPicPr>
+                    <pic:cNvPr id="0" name="Picture 35"/>
+                    <pic:cNvPicPr>
+                      <a:picLocks noChangeAspect="1" noChangeArrowheads="1"/>
+                    </pic:cNvPicPr>
+                  </pic:nvPicPr>
+                  <pic:blipFill>
+                    <a:blip r:embed="rId38">
+                      <a:extLst>
+                        <a:ext uri="{28A0092B-C50C-407E-A947-70E740481C1C}">
+                          <a14:useLocalDpi xmlns:a14="http://schemas.microsoft.com/office/drawing/2010/main" val="0"/>
+                        </a:ext>
+                      </a:extLst>
+                    </a:blip>
+                    <a:srcRect/>
+                    <a:stretch>
+                      <a:fillRect/>
+                    </a:stretch>
+                  </pic:blipFill>
+                  <pic:spPr bwMode="auto">
+                    <a:xfrm>
+                      <a:off x="0" y="0"/>
+                      <a:ext cx="2780665" cy="4016375"/>
+                    </a:xfrm>
+                    <a:prstGeom prst="rect">
+                      <a:avLst/>
+                    </a:prstGeom>
+                    <a:noFill/>
+                  </pic:spPr>
+                </pic:pic>
+              </a:graphicData>
+            </a:graphic>
+          </wp:inline>
+        </w:drawing>
+      </w:r>
+    </w:p>
+    <w:p>
+      <w:pPr>
+        <w:rPr>
+          <w:lang w:val="en-US"/>
+        </w:rPr>
+      </w:pPr>
+      <w:r>
+        <w:rPr>
+          <w:noProof/>
+          <w:lang w:val="en-US"/>
+        </w:rPr>
+        <w:lastRenderedPageBreak/>
+        <w:drawing>
+          <wp:inline distT="0" distB="0" distL="0" distR="0" wp14:anchorId="61AA431E" wp14:editId="670003E0">
+            <wp:extent cx="3972140" cy="4832350"/>
+            <wp:effectExtent l="0" t="0" r="9525" b="6350"/>
+            <wp:docPr id="913737070" name="Picture 71"/>
+            <wp:cNvGraphicFramePr>
+              <a:graphicFrameLocks xmlns:a="http://schemas.openxmlformats.org/drawingml/2006/main" noChangeAspect="1"/>
+            </wp:cNvGraphicFramePr>
+            <a:graphic xmlns:a="http://schemas.openxmlformats.org/drawingml/2006/main">
+              <a:graphicData uri="http://schemas.openxmlformats.org/drawingml/2006/picture">
+                <pic:pic xmlns:pic="http://schemas.openxmlformats.org/drawingml/2006/picture">
+                  <pic:nvPicPr>
+                    <pic:cNvPr id="0" name="Picture 36"/>
+                    <pic:cNvPicPr>
+                      <a:picLocks noChangeAspect="1" noChangeArrowheads="1"/>
+                    </pic:cNvPicPr>
+                  </pic:nvPicPr>
+                  <pic:blipFill>
+                    <a:blip r:embed="rId39">
+                      <a:extLst>
+                        <a:ext uri="{28A0092B-C50C-407E-A947-70E740481C1C}">
+                          <a14:useLocalDpi xmlns:a14="http://schemas.microsoft.com/office/drawing/2010/main" val="0"/>
+                        </a:ext>
+                      </a:extLst>
+                    </a:blip>
+                    <a:srcRect/>
+                    <a:stretch>
+                      <a:fillRect/>
+                    </a:stretch>
+                  </pic:blipFill>
+                  <pic:spPr bwMode="auto">
+                    <a:xfrm>
+                      <a:off x="0" y="0"/>
+                      <a:ext cx="3979036" cy="4840740"/>
+                    </a:xfrm>
+                    <a:prstGeom prst="rect">
+                      <a:avLst/>
+                    </a:prstGeom>
+                    <a:noFill/>
+                  </pic:spPr>
+                </pic:pic>
+              </a:graphicData>
+            </a:graphic>
+          </wp:inline>
+        </w:drawing>
+      </w:r>
+    </w:p>
+    <w:p>
+      <w:pPr>
+        <w:rPr>
+          <w:lang w:val="en-US"/>
+        </w:rPr>
+      </w:pPr>
+    </w:p>
     <w:p>
       <w:pPr>
         <w:rPr>
@@ -6926,13 +10741,12 @@
     <w:name w:val="Normal"/>
     <w:qFormat/>
   </w:style>
-  <w:style w:type="character" w:default="1" w:styleId="FontParagrafDefault">
+  <w:style w:type="character" w:default="1" w:styleId="DefaultParagraphFont">
     <w:name w:val="Default Paragraph Font"/>
     <w:uiPriority w:val="1"/>
-    <w:semiHidden/>
     <w:unhideWhenUsed/>
   </w:style>
-  <w:style w:type="table" w:default="1" w:styleId="TabelNormal">
+  <w:style w:type="table" w:default="1" w:styleId="TableNormal">
     <w:name w:val="Normal Table"/>
     <w:uiPriority w:val="99"/>
     <w:semiHidden/>
@@ -6947,15 +10761,15 @@
       </w:tblCellMar>
     </w:tblPr>
   </w:style>
-  <w:style w:type="numbering" w:default="1" w:styleId="TidakAdaDaftar">
+  <w:style w:type="numbering" w:default="1" w:styleId="NoList">
     <w:name w:val="No List"/>
     <w:uiPriority w:val="99"/>
     <w:semiHidden/>
     <w:unhideWhenUsed/>
   </w:style>
-  <w:style w:type="table" w:styleId="KisiTabel">
+  <w:style w:type="table" w:styleId="TableGrid">
     <w:name w:val="Table Grid"/>
-    <w:basedOn w:val="TabelNormal"/>
+    <w:basedOn w:val="TableNormal"/>
     <w:uiPriority w:val="39"/>
     <w:rsid w:val="001F4CCF"/>
     <w:pPr>
@@ -6972,7 +10786,7 @@
       </w:tblBorders>
     </w:tblPr>
   </w:style>
-  <w:style w:type="paragraph" w:styleId="DaftarParagraf">
+  <w:style w:type="paragraph" w:styleId="ListParagraph">
     <w:name w:val="List Paragraph"/>
     <w:basedOn w:val="Normal"/>
     <w:uiPriority w:val="34"/>

</xml_diff>